<commit_message>
Removed data-in-brief references. Added overview.
</commit_message>
<xml_diff>
--- a/doc/DetailedMethods.docx
+++ b/doc/DetailedMethods.docx
@@ -46,12 +46,12 @@
       <w:r>
         <w:t xml:space="preserve"> described in </w:t>
       </w:r>
-      <w:hyperlink w:anchor="_ENREF_4" w:tooltip="Card, 2019 #633" w:history="1">
+      <w:hyperlink w:anchor="_ENREF_4" w:tooltip="Card, 2019 #791" w:history="1">
         <w:r>
           <w:fldChar w:fldCharType="begin"/>
         </w:r>
         <w:r>
-          <w:instrText xml:space="preserve"> ADDIN EN.CITE &lt;EndNote&gt;&lt;Cite AuthorYear="1"&gt;&lt;Author&gt;Card&lt;/Author&gt;&lt;Year&gt;2019&lt;/Year&gt;&lt;RecNum&gt;633&lt;/RecNum&gt;&lt;DisplayText&gt;Card et al. (2019)&lt;/DisplayText&gt;&lt;record&gt;&lt;rec-number&gt;633&lt;/rec-number&gt;&lt;foreign-keys&gt;&lt;key app="EN" db-id="w2aewzvemapz9wead2appz5krtr9ppd95zes" timestamp="1552874553"&gt;633&lt;/key&gt;&lt;/foreign-keys&gt;&lt;ref-type name="Journal Article"&gt;17&lt;/ref-type&gt;&lt;contributors&gt;&lt;authors&gt;&lt;author&gt;Card, Galen&lt;/author&gt;&lt;author&gt;Pickett, Brandon&lt;/author&gt;&lt;author&gt;Ridge, Perry&lt;/author&gt;&lt;author&gt;Robison, Richard&lt;/author&gt;&lt;/authors&gt;&lt;/contributors&gt;&lt;titles&gt;&lt;title&gt;Characterization of Carbapenem-Resistance Plasmids&lt;/title&gt;&lt;secondary-title&gt;In press&lt;/secondary-title&gt;&lt;/titles&gt;&lt;periodical&gt;&lt;full-title&gt;In Press&lt;/full-title&gt;&lt;/periodical&gt;&lt;dates&gt;&lt;year&gt;2019&lt;/year&gt;&lt;/dates&gt;&lt;urls&gt;&lt;/urls&gt;&lt;/record&gt;&lt;/Cite&gt;&lt;/EndNote&gt;</w:instrText>
+          <w:instrText xml:space="preserve"> ADDIN EN.CITE &lt;EndNote&gt;&lt;Cite AuthorYear="1"&gt;&lt;Author&gt;Card&lt;/Author&gt;&lt;Year&gt;2019&lt;/Year&gt;&lt;RecNum&gt;791&lt;/RecNum&gt;&lt;DisplayText&gt;Card et al. (2019)&lt;/DisplayText&gt;&lt;record&gt;&lt;rec-number&gt;791&lt;/rec-number&gt;&lt;foreign-keys&gt;&lt;key app="EN" db-id="a5s9vexskszee8ezeaava5dce2dtzxfaexzt" timestamp="1553635374"&gt;791&lt;/key&gt;&lt;/foreign-keys&gt;&lt;ref-type name="Journal Article"&gt;17&lt;/ref-type&gt;&lt;contributors&gt;&lt;authors&gt;&lt;author&gt;Card, Galen&lt;/author&gt;&lt;author&gt;Pickett, Brandon&lt;/author&gt;&lt;author&gt;Ridge, Perry&lt;/author&gt;&lt;author&gt;Robison, Richard&lt;/author&gt;&lt;/authors&gt;&lt;/contributors&gt;&lt;titles&gt;&lt;title&gt;Characterization of Carbapenem-Resistance Plasmids&lt;/title&gt;&lt;secondary-title&gt;In press&lt;/secondary-title&gt;&lt;/titles&gt;&lt;periodical&gt;&lt;full-title&gt;In Press&lt;/full-title&gt;&lt;/periodical&gt;&lt;dates&gt;&lt;year&gt;2019&lt;/year&gt;&lt;/dates&gt;&lt;urls&gt;&lt;/urls&gt;&lt;/record&gt;&lt;/Cite&gt;&lt;/EndNote&gt;</w:instrText>
         </w:r>
         <w:r>
           <w:fldChar w:fldCharType="separate"/>
@@ -60,116 +60,317 @@
           <w:rPr>
             <w:noProof/>
           </w:rPr>
-          <w:t xml:space="preserve">Card et </w:t>
-        </w:r>
-        <w:r>
-          <w:rPr>
-            <w:noProof/>
-          </w:rPr>
-          <w:t>a</w:t>
-        </w:r>
-        <w:r>
-          <w:rPr>
-            <w:noProof/>
-          </w:rPr>
-          <w:t>l. (2019)</w:t>
+          <w:t>Card et al. (2019)</w:t>
         </w:r>
         <w:r>
           <w:fldChar w:fldCharType="end"/>
         </w:r>
       </w:hyperlink>
       <w:r>
+        <w:t xml:space="preserve"> and the Overview</w:t>
+      </w:r>
+      <w:bookmarkStart w:id="1" w:name="_GoBack"/>
+      <w:bookmarkEnd w:id="1"/>
+      <w:r>
+        <w:t xml:space="preserve">. </w:t>
+      </w:r>
+      <w:r>
+        <w:t>Please at least read the latter for a description of the data and a higher-level overview of the process before getting into the nitty gritty in this document.</w:t>
+      </w:r>
+      <w:r>
+        <w:t xml:space="preserve"> </w:t>
+      </w:r>
+      <w:r>
+        <w:t xml:space="preserve">This document </w:t>
+      </w:r>
+      <w:r>
+        <w:t xml:space="preserve">will describe a </w:t>
+      </w:r>
+      <w:r>
+        <w:t xml:space="preserve">step-by-step walkthrough </w:t>
+      </w:r>
+      <w:r>
+        <w:t xml:space="preserve">of the process. Please note that most of these steps will be simple data formatting. Also note that it would have been easier in some cases to combine multiple steps into one. The choice to separate </w:t>
+      </w:r>
+      <w:r>
+        <w:t xml:space="preserve">each </w:t>
+      </w:r>
+      <w:r>
+        <w:t xml:space="preserve">piece of the process was for clarity and to enable another to modify this </w:t>
+      </w:r>
+      <w:r>
+        <w:t>process</w:t>
+      </w:r>
+      <w:r>
+        <w:t xml:space="preserve"> for their </w:t>
+      </w:r>
+      <w:r>
+        <w:t xml:space="preserve">own purposes. </w:t>
+      </w:r>
+      <w:r>
+        <w:t xml:space="preserve">Additionally, </w:t>
+      </w:r>
+      <w:r>
+        <w:t xml:space="preserve">some steps might have made better sense in different orders. This process evolved as the project changed; we recognize alternate orders are plausible. </w:t>
+      </w:r>
+      <w:r>
+        <w:t>For our work, all steps could be run interactively; i.e., not requiring a high-performance computing (HPC) architecture. Our work was completed on a machine running Red Hat Enterprise Linux.</w:t>
+      </w:r>
+    </w:p>
+    <w:p/>
+    <w:p>
+      <w:pPr>
+        <w:outlineLvl w:val="0"/>
+        <w:rPr>
+          <w:b/>
+          <w:sz w:val="28"/>
+        </w:rPr>
+      </w:pPr>
+      <w:bookmarkStart w:id="2" w:name="_Toc1506823"/>
+      <w:r>
+        <w:rPr>
+          <w:b/>
+          <w:sz w:val="28"/>
+        </w:rPr>
+        <w:t>Summary</w:t>
+      </w:r>
+      <w:bookmarkEnd w:id="2"/>
+    </w:p>
+    <w:p/>
+    <w:p>
+      <w:r>
+        <w:t xml:space="preserve">This process begins with one </w:t>
+      </w:r>
+      <w:proofErr w:type="spellStart"/>
+      <w:r>
+        <w:t>fasta</w:t>
+      </w:r>
+      <w:proofErr w:type="spellEnd"/>
+      <w:r>
+        <w:t xml:space="preserve"> file and multiple GenBank files. The formats for these files are described in steps </w:t>
+      </w:r>
+      <w:r>
+        <w:t>1</w:t>
+      </w:r>
+      <w:r>
         <w:t xml:space="preserve"> and </w:t>
       </w:r>
-      <w:hyperlink w:anchor="_ENREF_6" w:tooltip="Pickett, 2019 #634" w:history="1">
-        <w:r>
-          <w:fldChar w:fldCharType="begin"/>
-        </w:r>
-        <w:r>
-          <w:instrText xml:space="preserve"> ADDIN EN.CITE &lt;EndNote&gt;&lt;Cite AuthorYear="1"&gt;&lt;Author&gt;Pickett&lt;/Author&gt;&lt;Year&gt;2019&lt;/Year&gt;&lt;RecNum&gt;634&lt;/RecNum&gt;&lt;DisplayText&gt;Pickett et al. (2019)&lt;/DisplayText&gt;&lt;record&gt;&lt;rec-number&gt;634&lt;/rec-number&gt;&lt;foreign-keys&gt;&lt;key app="EN" db-id="w2aewzvemapz9wead2appz5krtr9ppd95zes" timestamp="1552881922"&gt;634&lt;/key&gt;&lt;/foreign-keys&gt;&lt;ref-type name="Journal Article"&gt;17&lt;/ref-type&gt;&lt;contributors&gt;&lt;authors&gt;&lt;author&gt;Pickett, Brandon D.&lt;/author&gt;&lt;author&gt;Card, Galen E.&lt;/author&gt;&lt;author&gt;Ridge, Perry G.&lt;/author&gt;&lt;author&gt;Robison, Richard A.&lt;/author&gt;&lt;/authors&gt;&lt;/contributors&gt;&lt;titles&gt;&lt;title&gt;Associated metadata to complete plasmid sequences carrying a carbapenem hydrolyzing enzyme&lt;/title&gt;&lt;secondary-title&gt;In press&lt;/secondary-title&gt;&lt;/titles&gt;&lt;periodical&gt;&lt;full-title&gt;In Press&lt;/full-title&gt;&lt;/periodical&gt;&lt;dates&gt;&lt;year&gt;2019&lt;/year&gt;&lt;/dates&gt;&lt;urls&gt;&lt;/urls&gt;&lt;/record&gt;&lt;/Cite&gt;&lt;/EndNote&gt;</w:instrText>
-        </w:r>
-        <w:r>
-          <w:fldChar w:fldCharType="separate"/>
-        </w:r>
+      <w:r>
+        <w:t>3</w:t>
+      </w:r>
+      <w:r>
+        <w:t xml:space="preserve">, respectively. The </w:t>
+      </w:r>
+      <w:proofErr w:type="spellStart"/>
+      <w:r>
+        <w:t>fasta</w:t>
+      </w:r>
+      <w:proofErr w:type="spellEnd"/>
+      <w:r>
+        <w:t xml:space="preserve"> file contains the incompatibility</w:t>
+      </w:r>
+      <w:r>
+        <w:t xml:space="preserve"> group</w:t>
+      </w:r>
+      <w:r>
+        <w:t xml:space="preserve"> sequences. In our work, this was a download of the </w:t>
+      </w:r>
+      <w:proofErr w:type="spellStart"/>
+      <w:r>
+        <w:t>PlasmidFinder</w:t>
+      </w:r>
+      <w:proofErr w:type="spellEnd"/>
+      <w:r>
+        <w:t xml:space="preserve"> v1.3 </w:t>
+      </w:r>
+      <w:r>
+        <w:rPr>
+          <w:i/>
+        </w:rPr>
+        <w:t>Enterobacteriaceae</w:t>
+      </w:r>
+      <w:r>
+        <w:t xml:space="preserve"> database</w:t>
+      </w:r>
+      <w:r>
+        <w:t xml:space="preserve"> </w:t>
+      </w:r>
+      <w:r>
+        <w:fldChar w:fldCharType="begin">
+          <w:fldData xml:space="preserve">PEVuZE5vdGU+PENpdGU+PEF1dGhvcj5DYXJhdHRvbGk8L0F1dGhvcj48WWVhcj4yMDE0PC9ZZWFy
+PjxSZWNOdW0+NjA1PC9SZWNOdW0+PERpc3BsYXlUZXh0PihDYXJhdHRvbGkgZXQgYWwuIDIwMTQp
+PC9EaXNwbGF5VGV4dD48cmVjb3JkPjxyZWMtbnVtYmVyPjYwNTwvcmVjLW51bWJlcj48Zm9yZWln
+bi1rZXlzPjxrZXkgYXBwPSJFTiIgZGItaWQ9ImE1czl2ZXhza3N6ZWU4ZXplYWF2YTVkY2UyZHR6
+eGZhZXh6dCIgdGltZXN0YW1wPSIxNTI1OTc2MDkyIj42MDU8L2tleT48L2ZvcmVpZ24ta2V5cz48
+cmVmLXR5cGUgbmFtZT0iSm91cm5hbCBBcnRpY2xlIj4xNzwvcmVmLXR5cGU+PGNvbnRyaWJ1dG9y
+cz48YXV0aG9ycz48YXV0aG9yPkNhcmF0dG9saSwgQS48L2F1dGhvcj48YXV0aG9yPlphbmthcmks
+IEUuPC9hdXRob3I+PGF1dGhvcj5HYXJjaWEtRmVybmFuZGV6LCBBLjwvYXV0aG9yPjxhdXRob3I+
+Vm9sZGJ5IExhcnNlbiwgTS48L2F1dGhvcj48YXV0aG9yPkx1bmQsIE8uPC9hdXRob3I+PGF1dGhv
+cj5WaWxsYSwgTC48L2F1dGhvcj48YXV0aG9yPk1vbGxlciBBYXJlc3RydXAsIEYuPC9hdXRob3I+
+PGF1dGhvcj5IYXNtYW4sIEguPC9hdXRob3I+PC9hdXRob3JzPjwvY29udHJpYnV0b3JzPjxhdXRo
+LWFkZHJlc3M+RGVwYXJ0bWVudCBvZiBJbmZlY3Rpb3VzLCBQYXJhc2l0aWMgYW5kIEltbXVuby1N
+ZWRpYXRlZCBEaXNlYXNlcywgSXN0aXR1dG8gU3VwZXJpb3JlIGRpIFNhbml0YSwgUm9tZSwgSXRh
+bHkuJiN4RDtEYW5pc2ggVGVjaG5pY2FsIFVuaXZlcnNpdHksIE5hdGlvbmFsIEZvb2QgSW5zdGl0
+dXRlLCBEaXZpc2lvbiBmb3IgRXBpZGVtaW9sb2d5IGFuZCBNaWNyb2JpYWwgR2Vub21pY3MsIEx5
+bmdieSwgRGVubWFyay4mI3hEO0RhbmlzaCBUZWNobmljYWwgVW5pdmVyc2l0eSwgQ2VudGVyIGZv
+ciBCaW9sb2dpY2FsIFNlcXVlbmNlIEFuYWx5c2lzLCBEZXBhcnRtZW50IG9mIFN5c3RlbXMgQmlv
+bG9neSwgTHluZ2J5LCBEZW5tYXJrLiYjeEQ7RGFuaXNoIFRlY2huaWNhbCBVbml2ZXJzaXR5LCBO
+YXRpb25hbCBGb29kIEluc3RpdHV0ZSwgRGl2aXNpb24gZm9yIEVwaWRlbWlvbG9neSBhbmQgTWlj
+cm9iaWFsIEdlbm9taWNzLCBMeW5nYnksIERlbm1hcmsgaGhhc0Bmb29kLmR0dS5kay48L2F1dGgt
+YWRkcmVzcz48dGl0bGVzPjx0aXRsZT5JbiBzaWxpY28gZGV0ZWN0aW9uIGFuZCB0eXBpbmcgb2Yg
+cGxhc21pZHMgdXNpbmcgUGxhc21pZEZpbmRlciBhbmQgcGxhc21pZCBtdWx0aWxvY3VzIHNlcXVl
+bmNlIHR5cGluZzwvdGl0bGU+PHNlY29uZGFyeS10aXRsZT5BbnRpbWljcm9iIEFnZW50cyBDaGVt
+b3RoZXI8L3NlY29uZGFyeS10aXRsZT48YWx0LXRpdGxlPkFudGltaWNyb2JpYWwgYWdlbnRzIGFu
+ZCBjaGVtb3RoZXJhcHk8L2FsdC10aXRsZT48L3RpdGxlcz48YWx0LXBlcmlvZGljYWw+PGZ1bGwt
+dGl0bGU+QW50aW1pY3JvYmlhbCBBZ2VudHMgYW5kIENoZW1vdGhlcmFweTwvZnVsbC10aXRsZT48
+L2FsdC1wZXJpb2RpY2FsPjxwYWdlcz4zODk1LTkwMzwvcGFnZXM+PHZvbHVtZT41ODwvdm9sdW1l
+PjxudW1iZXI+NzwvbnVtYmVyPjxlZGl0aW9uPjIwMTQvMDQvMzA8L2VkaXRpb24+PGtleXdvcmRz
+PjxrZXl3b3JkPkNvbXB1dGVyIFNpbXVsYXRpb248L2tleXdvcmQ+PGtleXdvcmQ+KkRhdGFiYXNl
+cywgR2VuZXRpYzwva2V5d29yZD48a2V5d29yZD5EcnVnIFJlc2lzdGFuY2UsIEJhY3RlcmlhbC9n
+ZW5ldGljczwva2V5d29yZD48a2V5d29yZD5FbnRlcm9iYWN0ZXJpYWNlYWUvZ2VuZXRpY3M8L2tl
+eXdvcmQ+PGtleXdvcmQ+R2Vub21lLCBCYWN0ZXJpYWw8L2tleXdvcmQ+PGtleXdvcmQ+SW50ZXJu
+ZXQ8L2tleXdvcmQ+PGtleXdvcmQ+TXVsdGlsb2N1cyBTZXF1ZW5jZSBUeXBpbmcvKm1ldGhvZHM8
+L2tleXdvcmQ+PGtleXdvcmQ+UGxhc21pZHMvKmdlbmV0aWNzPC9rZXl3b3JkPjxrZXl3b3JkPlJl
+cGxpY29uPC9rZXl3b3JkPjxrZXl3b3JkPlJlcHJvZHVjaWJpbGl0eSBvZiBSZXN1bHRzPC9rZXl3
+b3JkPjwva2V5d29yZHM+PGRhdGVzPjx5ZWFyPjIwMTQ8L3llYXI+PHB1Yi1kYXRlcz48ZGF0ZT5K
+dWw8L2RhdGU+PC9wdWItZGF0ZXM+PC9kYXRlcz48aXNibj4wMDY2LTQ4MDQ8L2lzYm4+PGFjY2Vz
+c2lvbi1udW0+MjQ3NzcwOTI8L2FjY2Vzc2lvbi1udW0+PHVybHM+PC91cmxzPjxjdXN0b20yPlBN
+QzQwNjg1MzU8L2N1c3RvbTI+PGVsZWN0cm9uaWMtcmVzb3VyY2UtbnVtPjEwLjExMjgvYWFjLjAy
+NDEyLTE0PC9lbGVjdHJvbmljLXJlc291cmNlLW51bT48cmVtb3RlLWRhdGFiYXNlLXByb3ZpZGVy
+Pk5MTTwvcmVtb3RlLWRhdGFiYXNlLXByb3ZpZGVyPjxsYW5ndWFnZT5lbmc8L2xhbmd1YWdlPjwv
+cmVjb3JkPjwvQ2l0ZT48L0VuZE5vdGU+AG==
+</w:fldData>
+        </w:fldChar>
+      </w:r>
+      <w:r>
+        <w:instrText xml:space="preserve"> ADDIN EN.CITE </w:instrText>
+      </w:r>
+      <w:r>
+        <w:fldChar w:fldCharType="begin">
+          <w:fldData xml:space="preserve">PEVuZE5vdGU+PENpdGU+PEF1dGhvcj5DYXJhdHRvbGk8L0F1dGhvcj48WWVhcj4yMDE0PC9ZZWFy
+PjxSZWNOdW0+NjA1PC9SZWNOdW0+PERpc3BsYXlUZXh0PihDYXJhdHRvbGkgZXQgYWwuIDIwMTQp
+PC9EaXNwbGF5VGV4dD48cmVjb3JkPjxyZWMtbnVtYmVyPjYwNTwvcmVjLW51bWJlcj48Zm9yZWln
+bi1rZXlzPjxrZXkgYXBwPSJFTiIgZGItaWQ9ImE1czl2ZXhza3N6ZWU4ZXplYWF2YTVkY2UyZHR6
+eGZhZXh6dCIgdGltZXN0YW1wPSIxNTI1OTc2MDkyIj42MDU8L2tleT48L2ZvcmVpZ24ta2V5cz48
+cmVmLXR5cGUgbmFtZT0iSm91cm5hbCBBcnRpY2xlIj4xNzwvcmVmLXR5cGU+PGNvbnRyaWJ1dG9y
+cz48YXV0aG9ycz48YXV0aG9yPkNhcmF0dG9saSwgQS48L2F1dGhvcj48YXV0aG9yPlphbmthcmks
+IEUuPC9hdXRob3I+PGF1dGhvcj5HYXJjaWEtRmVybmFuZGV6LCBBLjwvYXV0aG9yPjxhdXRob3I+
+Vm9sZGJ5IExhcnNlbiwgTS48L2F1dGhvcj48YXV0aG9yPkx1bmQsIE8uPC9hdXRob3I+PGF1dGhv
+cj5WaWxsYSwgTC48L2F1dGhvcj48YXV0aG9yPk1vbGxlciBBYXJlc3RydXAsIEYuPC9hdXRob3I+
+PGF1dGhvcj5IYXNtYW4sIEguPC9hdXRob3I+PC9hdXRob3JzPjwvY29udHJpYnV0b3JzPjxhdXRo
+LWFkZHJlc3M+RGVwYXJ0bWVudCBvZiBJbmZlY3Rpb3VzLCBQYXJhc2l0aWMgYW5kIEltbXVuby1N
+ZWRpYXRlZCBEaXNlYXNlcywgSXN0aXR1dG8gU3VwZXJpb3JlIGRpIFNhbml0YSwgUm9tZSwgSXRh
+bHkuJiN4RDtEYW5pc2ggVGVjaG5pY2FsIFVuaXZlcnNpdHksIE5hdGlvbmFsIEZvb2QgSW5zdGl0
+dXRlLCBEaXZpc2lvbiBmb3IgRXBpZGVtaW9sb2d5IGFuZCBNaWNyb2JpYWwgR2Vub21pY3MsIEx5
+bmdieSwgRGVubWFyay4mI3hEO0RhbmlzaCBUZWNobmljYWwgVW5pdmVyc2l0eSwgQ2VudGVyIGZv
+ciBCaW9sb2dpY2FsIFNlcXVlbmNlIEFuYWx5c2lzLCBEZXBhcnRtZW50IG9mIFN5c3RlbXMgQmlv
+bG9neSwgTHluZ2J5LCBEZW5tYXJrLiYjeEQ7RGFuaXNoIFRlY2huaWNhbCBVbml2ZXJzaXR5LCBO
+YXRpb25hbCBGb29kIEluc3RpdHV0ZSwgRGl2aXNpb24gZm9yIEVwaWRlbWlvbG9neSBhbmQgTWlj
+cm9iaWFsIEdlbm9taWNzLCBMeW5nYnksIERlbm1hcmsgaGhhc0Bmb29kLmR0dS5kay48L2F1dGgt
+YWRkcmVzcz48dGl0bGVzPjx0aXRsZT5JbiBzaWxpY28gZGV0ZWN0aW9uIGFuZCB0eXBpbmcgb2Yg
+cGxhc21pZHMgdXNpbmcgUGxhc21pZEZpbmRlciBhbmQgcGxhc21pZCBtdWx0aWxvY3VzIHNlcXVl
+bmNlIHR5cGluZzwvdGl0bGU+PHNlY29uZGFyeS10aXRsZT5BbnRpbWljcm9iIEFnZW50cyBDaGVt
+b3RoZXI8L3NlY29uZGFyeS10aXRsZT48YWx0LXRpdGxlPkFudGltaWNyb2JpYWwgYWdlbnRzIGFu
+ZCBjaGVtb3RoZXJhcHk8L2FsdC10aXRsZT48L3RpdGxlcz48YWx0LXBlcmlvZGljYWw+PGZ1bGwt
+dGl0bGU+QW50aW1pY3JvYmlhbCBBZ2VudHMgYW5kIENoZW1vdGhlcmFweTwvZnVsbC10aXRsZT48
+L2FsdC1wZXJpb2RpY2FsPjxwYWdlcz4zODk1LTkwMzwvcGFnZXM+PHZvbHVtZT41ODwvdm9sdW1l
+PjxudW1iZXI+NzwvbnVtYmVyPjxlZGl0aW9uPjIwMTQvMDQvMzA8L2VkaXRpb24+PGtleXdvcmRz
+PjxrZXl3b3JkPkNvbXB1dGVyIFNpbXVsYXRpb248L2tleXdvcmQ+PGtleXdvcmQ+KkRhdGFiYXNl
+cywgR2VuZXRpYzwva2V5d29yZD48a2V5d29yZD5EcnVnIFJlc2lzdGFuY2UsIEJhY3RlcmlhbC9n
+ZW5ldGljczwva2V5d29yZD48a2V5d29yZD5FbnRlcm9iYWN0ZXJpYWNlYWUvZ2VuZXRpY3M8L2tl
+eXdvcmQ+PGtleXdvcmQ+R2Vub21lLCBCYWN0ZXJpYWw8L2tleXdvcmQ+PGtleXdvcmQ+SW50ZXJu
+ZXQ8L2tleXdvcmQ+PGtleXdvcmQ+TXVsdGlsb2N1cyBTZXF1ZW5jZSBUeXBpbmcvKm1ldGhvZHM8
+L2tleXdvcmQ+PGtleXdvcmQ+UGxhc21pZHMvKmdlbmV0aWNzPC9rZXl3b3JkPjxrZXl3b3JkPlJl
+cGxpY29uPC9rZXl3b3JkPjxrZXl3b3JkPlJlcHJvZHVjaWJpbGl0eSBvZiBSZXN1bHRzPC9rZXl3
+b3JkPjwva2V5d29yZHM+PGRhdGVzPjx5ZWFyPjIwMTQ8L3llYXI+PHB1Yi1kYXRlcz48ZGF0ZT5K
+dWw8L2RhdGU+PC9wdWItZGF0ZXM+PC9kYXRlcz48aXNibj4wMDY2LTQ4MDQ8L2lzYm4+PGFjY2Vz
+c2lvbi1udW0+MjQ3NzcwOTI8L2FjY2Vzc2lvbi1udW0+PHVybHM+PC91cmxzPjxjdXN0b20yPlBN
+QzQwNjg1MzU8L2N1c3RvbTI+PGVsZWN0cm9uaWMtcmVzb3VyY2UtbnVtPjEwLjExMjgvYWFjLjAy
+NDEyLTE0PC9lbGVjdHJvbmljLXJlc291cmNlLW51bT48cmVtb3RlLWRhdGFiYXNlLXByb3ZpZGVy
+Pk5MTTwvcmVtb3RlLWRhdGFiYXNlLXByb3ZpZGVyPjxsYW5ndWFnZT5lbmc8L2xhbmd1YWdlPjwv
+cmVjb3JkPjwvQ2l0ZT48L0VuZE5vdGU+AG==
+</w:fldData>
+        </w:fldChar>
+      </w:r>
+      <w:r>
+        <w:instrText xml:space="preserve"> ADDIN EN.CITE.DATA </w:instrText>
+      </w:r>
+      <w:r>
+        <w:fldChar w:fldCharType="end"/>
+      </w:r>
+      <w:r>
+        <w:fldChar w:fldCharType="separate"/>
+      </w:r>
+      <w:r>
+        <w:rPr>
+          <w:noProof/>
+        </w:rPr>
+        <w:t>(</w:t>
+      </w:r>
+      <w:hyperlink w:anchor="_ENREF_3" w:tooltip="Carattoli, 2014 #605" w:history="1">
         <w:r>
           <w:rPr>
             <w:noProof/>
           </w:rPr>
-          <w:t>Pickett et al. (2019)</w:t>
-        </w:r>
-        <w:r>
-          <w:fldChar w:fldCharType="end"/>
+          <w:t>Carattoli et al. 2014</w:t>
         </w:r>
       </w:hyperlink>
       <w:r>
-        <w:t xml:space="preserve">. </w:t>
-      </w:r>
-      <w:r>
-        <w:t>Please at least read the latter for a description of the data and a higher-level overview of the process before getting into the nitty gritty in this document.</w:t>
+        <w:rPr>
+          <w:noProof/>
+        </w:rPr>
+        <w:t>)</w:t>
+      </w:r>
+      <w:r>
+        <w:fldChar w:fldCharType="end"/>
+      </w:r>
+      <w:r>
+        <w:t>. The GenBank files contain one or more GenBank records in them, where each record could itself be considered a GenBank file for a single accession number. Thus, these GenBank files are concatenations of multiple GenBank records. Effectively, this is how we group</w:t>
+      </w:r>
+      <w:r>
+        <w:t>ed</w:t>
+      </w:r>
+      <w:r>
+        <w:t xml:space="preserve"> accessions of interest. The same accession may appear in multiple groupings. Note, if you attempt to r</w:t>
+      </w:r>
+      <w:r>
+        <w:t>e</w:t>
+      </w:r>
+      <w:r>
+        <w:t>-use our process with your own data and have GenBank files as a single file per accession, combining them into groups</w:t>
       </w:r>
       <w:r>
         <w:t xml:space="preserve"> </w:t>
       </w:r>
       <w:r>
-        <w:t xml:space="preserve">This document </w:t>
-      </w:r>
-      <w:r>
-        <w:t xml:space="preserve">will describe a </w:t>
-      </w:r>
-      <w:r>
-        <w:t xml:space="preserve">step-by-step walkthrough </w:t>
-      </w:r>
-      <w:r>
-        <w:t xml:space="preserve">of the process. Please note that most of these steps will be simple data formatting. Also note that it would have been easier in some cases to combine multiple steps into one. The choice to separate </w:t>
-      </w:r>
-      <w:r>
-        <w:t xml:space="preserve">each </w:t>
-      </w:r>
-      <w:r>
-        <w:t xml:space="preserve">piece of the process was for clarity and to enable another to modify this </w:t>
-      </w:r>
-      <w:r>
-        <w:t>process</w:t>
-      </w:r>
-      <w:r>
-        <w:t xml:space="preserve"> for their </w:t>
-      </w:r>
-      <w:r>
-        <w:t xml:space="preserve">own purposes. </w:t>
-      </w:r>
-      <w:r>
-        <w:t xml:space="preserve">Additionally, </w:t>
-      </w:r>
-      <w:r>
-        <w:t xml:space="preserve">some steps might have made better sense in different orders. This process evolved as the project changed; we recognize alternate orders are plausible. </w:t>
-      </w:r>
-      <w:r>
-        <w:t>For our work, all steps could be run interactively; i.e., not requiring a high-performance computing (HPC) architecture. Our work was completed on a machine running Red Hat Enterprise Linux.</w:t>
+        <w:t>will feel unnecessary. We began this way because tha</w:t>
+      </w:r>
+      <w:r>
+        <w:t>t is what we had to start with.</w:t>
       </w:r>
     </w:p>
     <w:p/>
     <w:p>
-      <w:pPr>
-        <w:outlineLvl w:val="0"/>
-        <w:rPr>
-          <w:b/>
-          <w:sz w:val="28"/>
-        </w:rPr>
-      </w:pPr>
-      <w:bookmarkStart w:id="1" w:name="_Toc1506823"/>
-      <w:r>
-        <w:rPr>
-          <w:b/>
-          <w:sz w:val="28"/>
-        </w:rPr>
-        <w:t>Summary</w:t>
-      </w:r>
-      <w:bookmarkEnd w:id="1"/>
-    </w:p>
-    <w:p/>
-    <w:p>
-      <w:r>
-        <w:t xml:space="preserve">This process begins with one </w:t>
+      <w:r>
+        <w:t xml:space="preserve">The results of the entire process are CSV files with information about each plasmid in a group and a text file with summary statistics about each group. The </w:t>
+      </w:r>
+      <w:r>
+        <w:t xml:space="preserve">file </w:t>
+      </w:r>
+      <w:r>
+        <w:t>contains basic information (e.g., plasmid length), the incompatibility group(s) the plasmid best aligns to, and some gene/function annotation based on key term searches of the GenBank file's CDS regions. To accomplish this, e</w:t>
+      </w:r>
+      <w:r>
+        <w:t xml:space="preserve">ach </w:t>
+      </w:r>
+      <w:r>
+        <w:t xml:space="preserve">(input) </w:t>
+      </w:r>
+      <w:r>
+        <w:t xml:space="preserve">group GenBank file is split into a single GenBank file per accession and the sequences are extracted </w:t>
+      </w:r>
+      <w:r>
+        <w:t xml:space="preserve">as </w:t>
       </w:r>
       <w:proofErr w:type="spellStart"/>
       <w:r>
@@ -177,98 +378,53 @@
       </w:r>
       <w:proofErr w:type="spellEnd"/>
       <w:r>
-        <w:t xml:space="preserve"> file and multiple GenBank files. The formats for these files are described in steps </w:t>
-      </w:r>
-      <w:r>
-        <w:t>1</w:t>
-      </w:r>
-      <w:r>
-        <w:t xml:space="preserve"> and </w:t>
-      </w:r>
-      <w:r>
-        <w:t>3</w:t>
-      </w:r>
-      <w:r>
-        <w:t xml:space="preserve">, respectively. The </w:t>
-      </w:r>
-      <w:proofErr w:type="spellStart"/>
-      <w:r>
-        <w:t>fasta</w:t>
-      </w:r>
-      <w:proofErr w:type="spellEnd"/>
-      <w:r>
-        <w:t xml:space="preserve"> file contains the incompatibility</w:t>
-      </w:r>
-      <w:r>
-        <w:t xml:space="preserve"> group</w:t>
-      </w:r>
-      <w:r>
-        <w:t xml:space="preserve"> sequences. In our work, this was a download of the </w:t>
-      </w:r>
-      <w:proofErr w:type="spellStart"/>
-      <w:r>
-        <w:t>PlasmidFinder</w:t>
-      </w:r>
-      <w:proofErr w:type="spellEnd"/>
-      <w:r>
-        <w:t xml:space="preserve"> v1.3 </w:t>
-      </w:r>
-      <w:r>
-        <w:rPr>
-          <w:i/>
-        </w:rPr>
-        <w:t>Enterobacteriaceae</w:t>
-      </w:r>
-      <w:r>
-        <w:t xml:space="preserve"> database</w:t>
-      </w:r>
-      <w:r>
-        <w:t xml:space="preserve"> </w:t>
+        <w:t xml:space="preserve"> files. </w:t>
+      </w:r>
+      <w:r>
+        <w:t>The sequence lengths are recorded and t</w:t>
+      </w:r>
+      <w:r>
+        <w:t xml:space="preserve">hese sequences are individually aligned (using the NCBI BLAST+ Suite </w:t>
       </w:r>
       <w:r>
         <w:fldChar w:fldCharType="begin">
-          <w:fldData xml:space="preserve">PEVuZE5vdGU+PENpdGU+PEF1dGhvcj5DYXJhdHRvbGk8L0F1dGhvcj48WWVhcj4yMDE0PC9ZZWFy
-PjxSZWNOdW0+NDQwPC9SZWNOdW0+PERpc3BsYXlUZXh0PihDYXJhdHRvbGkgZXQgYWwuLCAyMDE0
-KTwvRGlzcGxheVRleHQ+PHJlY29yZD48cmVjLW51bWJlcj40NDA8L3JlYy1udW1iZXI+PGZvcmVp
-Z24ta2V5cz48a2V5IGFwcD0iRU4iIGRiLWlkPSJ3MmFld3p2ZW1hcHo5d2VhZDJhcHB6NWtydHI5
-cHBkOTV6ZXMiIHRpbWVzdGFtcD0iMTUyNjY2MzYwMSI+NDQwPC9rZXk+PC9mb3JlaWduLWtleXM+
-PHJlZi10eXBlIG5hbWU9IkpvdXJuYWwgQXJ0aWNsZSI+MTc8L3JlZi10eXBlPjxjb250cmlidXRv
-cnM+PGF1dGhvcnM+PGF1dGhvcj5DYXJhdHRvbGksIEEuPC9hdXRob3I+PGF1dGhvcj5aYW5rYXJp
-LCBFLjwvYXV0aG9yPjxhdXRob3I+R2FyY2lhLUZlcm5hbmRleiwgQS48L2F1dGhvcj48YXV0aG9y
-PlZvbGRieSBMYXJzZW4sIE0uPC9hdXRob3I+PGF1dGhvcj5MdW5kLCBPLjwvYXV0aG9yPjxhdXRo
-b3I+VmlsbGEsIEwuPC9hdXRob3I+PGF1dGhvcj5Nb2xsZXIgQWFyZXN0cnVwLCBGLjwvYXV0aG9y
-PjxhdXRob3I+SGFzbWFuLCBILjwvYXV0aG9yPjwvYXV0aG9ycz48L2NvbnRyaWJ1dG9ycz48YXV0
-aC1hZGRyZXNzPkRlcGFydG1lbnQgb2YgSW5mZWN0aW91cywgUGFyYXNpdGljIGFuZCBJbW11bm8t
-TWVkaWF0ZWQgRGlzZWFzZXMsIElzdGl0dXRvIFN1cGVyaW9yZSBkaSBTYW5pdGEsIFJvbWUsIEl0
-YWx5LiYjeEQ7RGFuaXNoIFRlY2huaWNhbCBVbml2ZXJzaXR5LCBOYXRpb25hbCBGb29kIEluc3Rp
-dHV0ZSwgRGl2aXNpb24gZm9yIEVwaWRlbWlvbG9neSBhbmQgTWljcm9iaWFsIEdlbm9taWNzLCBM
-eW5nYnksIERlbm1hcmsuJiN4RDtEYW5pc2ggVGVjaG5pY2FsIFVuaXZlcnNpdHksIENlbnRlciBm
-b3IgQmlvbG9naWNhbCBTZXF1ZW5jZSBBbmFseXNpcywgRGVwYXJ0bWVudCBvZiBTeXN0ZW1zIEJp
-b2xvZ3ksIEx5bmdieSwgRGVubWFyay4mI3hEO0RhbmlzaCBUZWNobmljYWwgVW5pdmVyc2l0eSwg
-TmF0aW9uYWwgRm9vZCBJbnN0aXR1dGUsIERpdmlzaW9uIGZvciBFcGlkZW1pb2xvZ3kgYW5kIE1p
-Y3JvYmlhbCBHZW5vbWljcywgTHluZ2J5LCBEZW5tYXJrIGhoYXNAZm9vZC5kdHUuZGsuPC9hdXRo
-LWFkZHJlc3M+PHRpdGxlcz48dGl0bGU+SW4gc2lsaWNvIGRldGVjdGlvbiBhbmQgdHlwaW5nIG9m
-IHBsYXNtaWRzIHVzaW5nIFBsYXNtaWRGaW5kZXIgYW5kIHBsYXNtaWQgbXVsdGlsb2N1cyBzZXF1
-ZW5jZSB0eXBpbmc8L3RpdGxlPjxzZWNvbmRhcnktdGl0bGU+QW50aW1pY3JvYiBBZ2VudHMgQ2hl
-bW90aGVyPC9zZWNvbmRhcnktdGl0bGU+PGFsdC10aXRsZT5BbnRpbWljcm9iaWFsIGFnZW50cyBh
-bmQgY2hlbW90aGVyYXB5PC9hbHQtdGl0bGU+PC90aXRsZXM+PGFsdC1wZXJpb2RpY2FsPjxmdWxs
-LXRpdGxlPkFudGltaWNyb2JpYWwgQWdlbnRzIGFuZCBDaGVtb3RoZXJhcHk8L2Z1bGwtdGl0bGU+
-PC9hbHQtcGVyaW9kaWNhbD48cGFnZXM+Mzg5NS05MDM8L3BhZ2VzPjx2b2x1bWU+NTg8L3ZvbHVt
-ZT48bnVtYmVyPjc8L251bWJlcj48ZWRpdGlvbj4yMDE0LzA0LzMwPC9lZGl0aW9uPjxrZXl3b3Jk
-cz48a2V5d29yZD5Db21wdXRlciBTaW11bGF0aW9uPC9rZXl3b3JkPjxrZXl3b3JkPipEYXRhYmFz
-ZXMsIEdlbmV0aWM8L2tleXdvcmQ+PGtleXdvcmQ+RHJ1ZyBSZXNpc3RhbmNlLCBCYWN0ZXJpYWwv
-Z2VuZXRpY3M8L2tleXdvcmQ+PGtleXdvcmQ+RW50ZXJvYmFjdGVyaWFjZWFlL2dlbmV0aWNzPC9r
-ZXl3b3JkPjxrZXl3b3JkPkdlbm9tZSwgQmFjdGVyaWFsPC9rZXl3b3JkPjxrZXl3b3JkPkludGVy
-bmV0PC9rZXl3b3JkPjxrZXl3b3JkPk11bHRpbG9jdXMgU2VxdWVuY2UgVHlwaW5nLyptZXRob2Rz
-PC9rZXl3b3JkPjxrZXl3b3JkPlBsYXNtaWRzLypnZW5ldGljczwva2V5d29yZD48a2V5d29yZD5S
-ZXBsaWNvbjwva2V5d29yZD48a2V5d29yZD5SZXByb2R1Y2liaWxpdHkgb2YgUmVzdWx0czwva2V5
-d29yZD48L2tleXdvcmRzPjxkYXRlcz48eWVhcj4yMDE0PC95ZWFyPjxwdWItZGF0ZXM+PGRhdGU+
-SnVsPC9kYXRlPjwvcHViLWRhdGVzPjwvZGF0ZXM+PGlzYm4+MDA2Ni00ODA0PC9pc2JuPjxhY2Nl
-c3Npb24tbnVtPjI0Nzc3MDkyPC9hY2Nlc3Npb24tbnVtPjx1cmxzPjwvdXJscz48Y3VzdG9tMj5Q
-TUM0MDY4NTM1PC9jdXN0b20yPjxlbGVjdHJvbmljLXJlc291cmNlLW51bT4xMC4xMTI4L2FhYy4w
-MjQxMi0xNDwvZWxlY3Ryb25pYy1yZXNvdXJjZS1udW0+PHJlbW90ZS1kYXRhYmFzZS1wcm92aWRl
-cj5OTE08L3JlbW90ZS1kYXRhYmFzZS1wcm92aWRlcj48bGFuZ3VhZ2U+ZW5nPC9sYW5ndWFnZT48
-L3JlY29yZD48L0NpdGU+PC9FbmROb3RlPn==
+          <w:fldData xml:space="preserve">PEVuZE5vdGU+PENpdGU+PEF1dGhvcj5BbHRzY2h1bDwvQXV0aG9yPjxZZWFyPjE5OTA8L1llYXI+
+PFJlY051bT41OTU8L1JlY051bT48RGlzcGxheVRleHQ+KEFsdHNjaHVsIGV0IGFsLiAxOTkwOyBD
+YW1hY2hvIGV0IGFsLiAyMDA5KTwvRGlzcGxheVRleHQ+PHJlY29yZD48cmVjLW51bWJlcj41OTU8
+L3JlYy1udW1iZXI+PGZvcmVpZ24ta2V5cz48a2V5IGFwcD0iRU4iIGRiLWlkPSJhNXM5dmV4c2tz
+emVlOGV6ZWFhdmE1ZGNlMmR0enhmYWV4enQiIHRpbWVzdGFtcD0iMTUyNTczMzE3MSI+NTk1PC9r
+ZXk+PC9mb3JlaWduLWtleXM+PHJlZi10eXBlIG5hbWU9IkpvdXJuYWwgQXJ0aWNsZSI+MTc8L3Jl
+Zi10eXBlPjxjb250cmlidXRvcnM+PGF1dGhvcnM+PGF1dGhvcj5BbHRzY2h1bCwgU3RlcGhlbiBG
+PC9hdXRob3I+PGF1dGhvcj5HaXNoLCBXYXJyZW48L2F1dGhvcj48YXV0aG9yPk1pbGxlciwgV2Vi
+YjwvYXV0aG9yPjxhdXRob3I+TXllcnMsIEV1Z2VuZSBXLjwvYXV0aG9yPjxhdXRob3I+TGlwbWFu
+LCBEYXZpZCBKLjwvYXV0aG9yPjwvYXV0aG9ycz48L2NvbnRyaWJ1dG9ycz48dGl0bGVzPjx0aXRs
+ZT5CYXNpYyBMb2NhbCBBbGlnbm1lbnQgU2VhcmNoIFRvb2w8L3RpdGxlPjxzZWNvbmRhcnktdGl0
+bGU+Sm91cm5hbCBvZiBNb2xlY3VsYXIgQmlvbG9neTwvc2Vjb25kYXJ5LXRpdGxlPjwvdGl0bGVz
+PjxwYWdlcz40MDMtNDEwPC9wYWdlcz48dm9sdW1lPjIxNTwvdm9sdW1lPjxkYXRlcz48eWVhcj4x
+OTkwPC95ZWFyPjwvZGF0ZXM+PGlzYm4+MDAyMi0yODM2IChQcmludCk8L2lzYm4+PGFjY2Vzc2lv
+bi1udW0+MjIzMTcxMjwvYWNjZXNzaW9uLW51bT48dXJscz48L3VybHM+PGVsZWN0cm9uaWMtcmVz
+b3VyY2UtbnVtPjEwLjEwMTYvUzAwMjItMjgzNigwNSk4MDM2MC0yPC9lbGVjdHJvbmljLXJlc291
+cmNlLW51bT48L3JlY29yZD48L0NpdGU+PENpdGU+PEF1dGhvcj5DYW1hY2hvPC9BdXRob3I+PFll
+YXI+MjAwOTwvWWVhcj48UmVjTnVtPjU5NDwvUmVjTnVtPjxyZWNvcmQ+PHJlYy1udW1iZXI+NTk0
+PC9yZWMtbnVtYmVyPjxmb3JlaWduLWtleXM+PGtleSBhcHA9IkVOIiBkYi1pZD0iYTVzOXZleHNr
+c3plZThlemVhYXZhNWRjZTJkdHp4ZmFleHp0IiB0aW1lc3RhbXA9IjE1MjU3MzMxNzEiPjU5NDwv
+a2V5PjwvZm9yZWlnbi1rZXlzPjxyZWYtdHlwZSBuYW1lPSJKb3VybmFsIEFydGljbGUiPjE3PC9y
+ZWYtdHlwZT48Y29udHJpYnV0b3JzPjxhdXRob3JzPjxhdXRob3I+Q2FtYWNobywgQzwvYXV0aG9y
+PjxhdXRob3I+Q291bG91cmlzLCBHPC9hdXRob3I+PGF1dGhvcj5BdmFneWFuLCBWPC9hdXRob3I+
+PGF1dGhvcj5NYSwgTjwvYXV0aG9yPjxhdXRob3I+UGFwYWRvcG91bG9zLCBKPC9hdXRob3I+PGF1
+dGhvcj5CZWFsZXIsIEs8L2F1dGhvcj48YXV0aG9yPk1hZGRlbiwgVCBMPC9hdXRob3I+PC9hdXRo
+b3JzPjwvY29udHJpYnV0b3JzPjx0aXRsZXM+PHRpdGxlPkJMQVNUKzogYXJjaGl0ZWN0dXJlIGFu
+ZCBhcHBsaWNhdGlvbnM8L3RpdGxlPjxzZWNvbmRhcnktdGl0bGU+Qk1DIEJpb2luZm9ybWF0aWNz
+PC9zZWNvbmRhcnktdGl0bGU+PC90aXRsZXM+PHBlcmlvZGljYWw+PGZ1bGwtdGl0bGU+Qk1DIEJp
+b2luZm9ybWF0aWNzPC9mdWxsLXRpdGxlPjwvcGVyaW9kaWNhbD48cGFnZXM+NDIxPC9wYWdlcz48
+dm9sdW1lPjEwPC92b2x1bWU+PGtleXdvcmRzPjxrZXl3b3JkPkROQS1zZXF1ZW5jZXM8L2tleXdv
+cmQ+PGtleXdvcmQ+cHJvdGVpbi1zZXF1ZW5jZTwva2V5d29yZD48a2V5d29yZD5wc2ktYmxhc3Q8
+L2tleXdvcmQ+PGtleXdvcmQ+c2VhcmNoZXM8L2tleXdvcmQ+PGtleXdvcmQ+dG9vbDwva2V5d29y
+ZD48L2tleXdvcmRzPjxkYXRlcz48eWVhcj4yMDA5PC95ZWFyPjwvZGF0ZXM+PGlzYm4+MTQ3MS0y
+MTA1PC9pc2JuPjxhY2Nlc3Npb24tbnVtPjIwMDAzNTAwPC9hY2Nlc3Npb24tbnVtPjx1cmxzPjwv
+dXJscz48ZWxlY3Ryb25pYy1yZXNvdXJjZS1udW0+QXJ0biA0MjFcbkRvaSAxMC4xMTg2LzE0NzEt
+MjEwNS0xMC00MjE8L2VsZWN0cm9uaWMtcmVzb3VyY2UtbnVtPjwvcmVjb3JkPjwvQ2l0ZT48L0Vu
+ZE5vdGU+
 </w:fldData>
         </w:fldChar>
       </w:r>
@@ -277,48 +433,43 @@
       </w:r>
       <w:r>
         <w:fldChar w:fldCharType="begin">
-          <w:fldData xml:space="preserve">PEVuZE5vdGU+PENpdGU+PEF1dGhvcj5DYXJhdHRvbGk8L0F1dGhvcj48WWVhcj4yMDE0PC9ZZWFy
-PjxSZWNOdW0+NDQwPC9SZWNOdW0+PERpc3BsYXlUZXh0PihDYXJhdHRvbGkgZXQgYWwuLCAyMDE0
-KTwvRGlzcGxheVRleHQ+PHJlY29yZD48cmVjLW51bWJlcj40NDA8L3JlYy1udW1iZXI+PGZvcmVp
-Z24ta2V5cz48a2V5IGFwcD0iRU4iIGRiLWlkPSJ3MmFld3p2ZW1hcHo5d2VhZDJhcHB6NWtydHI5
-cHBkOTV6ZXMiIHRpbWVzdGFtcD0iMTUyNjY2MzYwMSI+NDQwPC9rZXk+PC9mb3JlaWduLWtleXM+
-PHJlZi10eXBlIG5hbWU9IkpvdXJuYWwgQXJ0aWNsZSI+MTc8L3JlZi10eXBlPjxjb250cmlidXRv
-cnM+PGF1dGhvcnM+PGF1dGhvcj5DYXJhdHRvbGksIEEuPC9hdXRob3I+PGF1dGhvcj5aYW5rYXJp
-LCBFLjwvYXV0aG9yPjxhdXRob3I+R2FyY2lhLUZlcm5hbmRleiwgQS48L2F1dGhvcj48YXV0aG9y
-PlZvbGRieSBMYXJzZW4sIE0uPC9hdXRob3I+PGF1dGhvcj5MdW5kLCBPLjwvYXV0aG9yPjxhdXRo
-b3I+VmlsbGEsIEwuPC9hdXRob3I+PGF1dGhvcj5Nb2xsZXIgQWFyZXN0cnVwLCBGLjwvYXV0aG9y
-PjxhdXRob3I+SGFzbWFuLCBILjwvYXV0aG9yPjwvYXV0aG9ycz48L2NvbnRyaWJ1dG9ycz48YXV0
-aC1hZGRyZXNzPkRlcGFydG1lbnQgb2YgSW5mZWN0aW91cywgUGFyYXNpdGljIGFuZCBJbW11bm8t
-TWVkaWF0ZWQgRGlzZWFzZXMsIElzdGl0dXRvIFN1cGVyaW9yZSBkaSBTYW5pdGEsIFJvbWUsIEl0
-YWx5LiYjeEQ7RGFuaXNoIFRlY2huaWNhbCBVbml2ZXJzaXR5LCBOYXRpb25hbCBGb29kIEluc3Rp
-dHV0ZSwgRGl2aXNpb24gZm9yIEVwaWRlbWlvbG9neSBhbmQgTWljcm9iaWFsIEdlbm9taWNzLCBM
-eW5nYnksIERlbm1hcmsuJiN4RDtEYW5pc2ggVGVjaG5pY2FsIFVuaXZlcnNpdHksIENlbnRlciBm
-b3IgQmlvbG9naWNhbCBTZXF1ZW5jZSBBbmFseXNpcywgRGVwYXJ0bWVudCBvZiBTeXN0ZW1zIEJp
-b2xvZ3ksIEx5bmdieSwgRGVubWFyay4mI3hEO0RhbmlzaCBUZWNobmljYWwgVW5pdmVyc2l0eSwg
-TmF0aW9uYWwgRm9vZCBJbnN0aXR1dGUsIERpdmlzaW9uIGZvciBFcGlkZW1pb2xvZ3kgYW5kIE1p
-Y3JvYmlhbCBHZW5vbWljcywgTHluZ2J5LCBEZW5tYXJrIGhoYXNAZm9vZC5kdHUuZGsuPC9hdXRo
-LWFkZHJlc3M+PHRpdGxlcz48dGl0bGU+SW4gc2lsaWNvIGRldGVjdGlvbiBhbmQgdHlwaW5nIG9m
-IHBsYXNtaWRzIHVzaW5nIFBsYXNtaWRGaW5kZXIgYW5kIHBsYXNtaWQgbXVsdGlsb2N1cyBzZXF1
-ZW5jZSB0eXBpbmc8L3RpdGxlPjxzZWNvbmRhcnktdGl0bGU+QW50aW1pY3JvYiBBZ2VudHMgQ2hl
-bW90aGVyPC9zZWNvbmRhcnktdGl0bGU+PGFsdC10aXRsZT5BbnRpbWljcm9iaWFsIGFnZW50cyBh
-bmQgY2hlbW90aGVyYXB5PC9hbHQtdGl0bGU+PC90aXRsZXM+PGFsdC1wZXJpb2RpY2FsPjxmdWxs
-LXRpdGxlPkFudGltaWNyb2JpYWwgQWdlbnRzIGFuZCBDaGVtb3RoZXJhcHk8L2Z1bGwtdGl0bGU+
-PC9hbHQtcGVyaW9kaWNhbD48cGFnZXM+Mzg5NS05MDM8L3BhZ2VzPjx2b2x1bWU+NTg8L3ZvbHVt
-ZT48bnVtYmVyPjc8L251bWJlcj48ZWRpdGlvbj4yMDE0LzA0LzMwPC9lZGl0aW9uPjxrZXl3b3Jk
-cz48a2V5d29yZD5Db21wdXRlciBTaW11bGF0aW9uPC9rZXl3b3JkPjxrZXl3b3JkPipEYXRhYmFz
-ZXMsIEdlbmV0aWM8L2tleXdvcmQ+PGtleXdvcmQ+RHJ1ZyBSZXNpc3RhbmNlLCBCYWN0ZXJpYWwv
-Z2VuZXRpY3M8L2tleXdvcmQ+PGtleXdvcmQ+RW50ZXJvYmFjdGVyaWFjZWFlL2dlbmV0aWNzPC9r
-ZXl3b3JkPjxrZXl3b3JkPkdlbm9tZSwgQmFjdGVyaWFsPC9rZXl3b3JkPjxrZXl3b3JkPkludGVy
-bmV0PC9rZXl3b3JkPjxrZXl3b3JkPk11bHRpbG9jdXMgU2VxdWVuY2UgVHlwaW5nLyptZXRob2Rz
-PC9rZXl3b3JkPjxrZXl3b3JkPlBsYXNtaWRzLypnZW5ldGljczwva2V5d29yZD48a2V5d29yZD5S
-ZXBsaWNvbjwva2V5d29yZD48a2V5d29yZD5SZXByb2R1Y2liaWxpdHkgb2YgUmVzdWx0czwva2V5
-d29yZD48L2tleXdvcmRzPjxkYXRlcz48eWVhcj4yMDE0PC95ZWFyPjxwdWItZGF0ZXM+PGRhdGU+
-SnVsPC9kYXRlPjwvcHViLWRhdGVzPjwvZGF0ZXM+PGlzYm4+MDA2Ni00ODA0PC9pc2JuPjxhY2Nl
-c3Npb24tbnVtPjI0Nzc3MDkyPC9hY2Nlc3Npb24tbnVtPjx1cmxzPjwvdXJscz48Y3VzdG9tMj5Q
-TUM0MDY4NTM1PC9jdXN0b20yPjxlbGVjdHJvbmljLXJlc291cmNlLW51bT4xMC4xMTI4L2FhYy4w
-MjQxMi0xNDwvZWxlY3Ryb25pYy1yZXNvdXJjZS1udW0+PHJlbW90ZS1kYXRhYmFzZS1wcm92aWRl
-cj5OTE08L3JlbW90ZS1kYXRhYmFzZS1wcm92aWRlcj48bGFuZ3VhZ2U+ZW5nPC9sYW5ndWFnZT48
-L3JlY29yZD48L0NpdGU+PC9FbmROb3RlPn==
+          <w:fldData xml:space="preserve">PEVuZE5vdGU+PENpdGU+PEF1dGhvcj5BbHRzY2h1bDwvQXV0aG9yPjxZZWFyPjE5OTA8L1llYXI+
+PFJlY051bT41OTU8L1JlY051bT48RGlzcGxheVRleHQ+KEFsdHNjaHVsIGV0IGFsLiAxOTkwOyBD
+YW1hY2hvIGV0IGFsLiAyMDA5KTwvRGlzcGxheVRleHQ+PHJlY29yZD48cmVjLW51bWJlcj41OTU8
+L3JlYy1udW1iZXI+PGZvcmVpZ24ta2V5cz48a2V5IGFwcD0iRU4iIGRiLWlkPSJhNXM5dmV4c2tz
+emVlOGV6ZWFhdmE1ZGNlMmR0enhmYWV4enQiIHRpbWVzdGFtcD0iMTUyNTczMzE3MSI+NTk1PC9r
+ZXk+PC9mb3JlaWduLWtleXM+PHJlZi10eXBlIG5hbWU9IkpvdXJuYWwgQXJ0aWNsZSI+MTc8L3Jl
+Zi10eXBlPjxjb250cmlidXRvcnM+PGF1dGhvcnM+PGF1dGhvcj5BbHRzY2h1bCwgU3RlcGhlbiBG
+PC9hdXRob3I+PGF1dGhvcj5HaXNoLCBXYXJyZW48L2F1dGhvcj48YXV0aG9yPk1pbGxlciwgV2Vi
+YjwvYXV0aG9yPjxhdXRob3I+TXllcnMsIEV1Z2VuZSBXLjwvYXV0aG9yPjxhdXRob3I+TGlwbWFu
+LCBEYXZpZCBKLjwvYXV0aG9yPjwvYXV0aG9ycz48L2NvbnRyaWJ1dG9ycz48dGl0bGVzPjx0aXRs
+ZT5CYXNpYyBMb2NhbCBBbGlnbm1lbnQgU2VhcmNoIFRvb2w8L3RpdGxlPjxzZWNvbmRhcnktdGl0
+bGU+Sm91cm5hbCBvZiBNb2xlY3VsYXIgQmlvbG9neTwvc2Vjb25kYXJ5LXRpdGxlPjwvdGl0bGVz
+PjxwYWdlcz40MDMtNDEwPC9wYWdlcz48dm9sdW1lPjIxNTwvdm9sdW1lPjxkYXRlcz48eWVhcj4x
+OTkwPC95ZWFyPjwvZGF0ZXM+PGlzYm4+MDAyMi0yODM2IChQcmludCk8L2lzYm4+PGFjY2Vzc2lv
+bi1udW0+MjIzMTcxMjwvYWNjZXNzaW9uLW51bT48dXJscz48L3VybHM+PGVsZWN0cm9uaWMtcmVz
+b3VyY2UtbnVtPjEwLjEwMTYvUzAwMjItMjgzNigwNSk4MDM2MC0yPC9lbGVjdHJvbmljLXJlc291
+cmNlLW51bT48L3JlY29yZD48L0NpdGU+PENpdGU+PEF1dGhvcj5DYW1hY2hvPC9BdXRob3I+PFll
+YXI+MjAwOTwvWWVhcj48UmVjTnVtPjU5NDwvUmVjTnVtPjxyZWNvcmQ+PHJlYy1udW1iZXI+NTk0
+PC9yZWMtbnVtYmVyPjxmb3JlaWduLWtleXM+PGtleSBhcHA9IkVOIiBkYi1pZD0iYTVzOXZleHNr
+c3plZThlemVhYXZhNWRjZTJkdHp4ZmFleHp0IiB0aW1lc3RhbXA9IjE1MjU3MzMxNzEiPjU5NDwv
+a2V5PjwvZm9yZWlnbi1rZXlzPjxyZWYtdHlwZSBuYW1lPSJKb3VybmFsIEFydGljbGUiPjE3PC9y
+ZWYtdHlwZT48Y29udHJpYnV0b3JzPjxhdXRob3JzPjxhdXRob3I+Q2FtYWNobywgQzwvYXV0aG9y
+PjxhdXRob3I+Q291bG91cmlzLCBHPC9hdXRob3I+PGF1dGhvcj5BdmFneWFuLCBWPC9hdXRob3I+
+PGF1dGhvcj5NYSwgTjwvYXV0aG9yPjxhdXRob3I+UGFwYWRvcG91bG9zLCBKPC9hdXRob3I+PGF1
+dGhvcj5CZWFsZXIsIEs8L2F1dGhvcj48YXV0aG9yPk1hZGRlbiwgVCBMPC9hdXRob3I+PC9hdXRo
+b3JzPjwvY29udHJpYnV0b3JzPjx0aXRsZXM+PHRpdGxlPkJMQVNUKzogYXJjaGl0ZWN0dXJlIGFu
+ZCBhcHBsaWNhdGlvbnM8L3RpdGxlPjxzZWNvbmRhcnktdGl0bGU+Qk1DIEJpb2luZm9ybWF0aWNz
+PC9zZWNvbmRhcnktdGl0bGU+PC90aXRsZXM+PHBlcmlvZGljYWw+PGZ1bGwtdGl0bGU+Qk1DIEJp
+b2luZm9ybWF0aWNzPC9mdWxsLXRpdGxlPjwvcGVyaW9kaWNhbD48cGFnZXM+NDIxPC9wYWdlcz48
+dm9sdW1lPjEwPC92b2x1bWU+PGtleXdvcmRzPjxrZXl3b3JkPkROQS1zZXF1ZW5jZXM8L2tleXdv
+cmQ+PGtleXdvcmQ+cHJvdGVpbi1zZXF1ZW5jZTwva2V5d29yZD48a2V5d29yZD5wc2ktYmxhc3Q8
+L2tleXdvcmQ+PGtleXdvcmQ+c2VhcmNoZXM8L2tleXdvcmQ+PGtleXdvcmQ+dG9vbDwva2V5d29y
+ZD48L2tleXdvcmRzPjxkYXRlcz48eWVhcj4yMDA5PC95ZWFyPjwvZGF0ZXM+PGlzYm4+MTQ3MS0y
+MTA1PC9pc2JuPjxhY2Nlc3Npb24tbnVtPjIwMDAzNTAwPC9hY2Nlc3Npb24tbnVtPjx1cmxzPjwv
+dXJscz48ZWxlY3Ryb25pYy1yZXNvdXJjZS1udW0+QXJ0biA0MjFcbkRvaSAxMC4xMTg2LzE0NzEt
+MjEwNS0xMC00MjE8L2VsZWN0cm9uaWMtcmVzb3VyY2UtbnVtPjwvcmVjb3JkPjwvQ2l0ZT48L0Vu
+ZE5vdGU+
 </w:fldData>
         </w:fldChar>
       </w:r>
@@ -337,390 +488,99 @@
         </w:rPr>
         <w:t>(</w:t>
       </w:r>
+      <w:hyperlink w:anchor="_ENREF_1" w:tooltip="Altschul, 1990 #595" w:history="1">
+        <w:r>
+          <w:rPr>
+            <w:noProof/>
+          </w:rPr>
+          <w:t>Altschul et al. 1990</w:t>
+        </w:r>
+      </w:hyperlink>
       <w:r>
         <w:rPr>
           <w:noProof/>
         </w:rPr>
+        <w:t xml:space="preserve">; </w:t>
+      </w:r>
+      <w:hyperlink w:anchor="_ENREF_2" w:tooltip="Camacho, 2009 #594" w:history="1">
+        <w:r>
+          <w:rPr>
+            <w:noProof/>
+          </w:rPr>
+          <w:t>Camacho et al. 2009</w:t>
+        </w:r>
+      </w:hyperlink>
+      <w:r>
+        <w:rPr>
+          <w:noProof/>
+        </w:rPr>
+        <w:t>)</w:t>
+      </w:r>
+      <w:r>
+        <w:fldChar w:fldCharType="end"/>
+      </w:r>
+      <w:r>
+        <w:t xml:space="preserve">) </w:t>
+      </w:r>
+      <w:r>
+        <w:t xml:space="preserve">to the incompatibility group sequences. After filtering out the "best" alignments, the incompatibility group </w:t>
+      </w:r>
+      <w:r>
+        <w:t>is</w:t>
+      </w:r>
+      <w:r>
+        <w:t xml:space="preserve"> determined and saved for later assimilation into the final outputs. The CDS regions are extracted from </w:t>
+      </w:r>
+      <w:r>
+        <w:t>the</w:t>
+      </w:r>
+      <w:r>
+        <w:t xml:space="preserve"> GenBank files and searched for key terms using regular expressions. Each key term belongs to one or more categories. Matches in each category are counted and summarized in the final output. For more details on this searching strategy, please see </w:t>
+      </w:r>
+      <w:r>
+        <w:t>S</w:t>
+      </w:r>
+      <w:r>
+        <w:t>tep 1</w:t>
+      </w:r>
+      <w:r>
+        <w:t>4</w:t>
+      </w:r>
+      <w:r>
+        <w:t xml:space="preserve">. The key terms are listed with their Python regular expression in </w:t>
+      </w:r>
+      <w:r>
+        <w:t xml:space="preserve">the supplement of </w:t>
+      </w:r>
+      <w:r>
+        <w:t>our paper</w:t>
+      </w:r>
+      <w:r>
+        <w:t xml:space="preserve"> </w:t>
+      </w:r>
+      <w:r>
         <w:fldChar w:fldCharType="begin"/>
       </w:r>
       <w:r>
+        <w:instrText xml:space="preserve"> ADDIN EN.CITE &lt;EndNote&gt;&lt;Cite&gt;&lt;Author&gt;Card&lt;/Author&gt;&lt;Year&gt;2019&lt;/Year&gt;&lt;RecNum&gt;791&lt;/RecNum&gt;&lt;DisplayText&gt;(Card et al. 2019)&lt;/DisplayText&gt;&lt;record&gt;&lt;rec-number&gt;791&lt;/rec-number&gt;&lt;foreign-keys&gt;&lt;key app="EN" db-id="a5s9vexskszee8ezeaava5dce2dtzxfaexzt" timestamp="1553635374"&gt;791&lt;/key&gt;&lt;/foreign-keys&gt;&lt;ref-type name="Journal Article"&gt;17&lt;/ref-type&gt;&lt;contributors&gt;&lt;authors&gt;&lt;author&gt;Card, Galen&lt;/author&gt;&lt;author&gt;Pickett, Brandon&lt;/author&gt;&lt;author&gt;Ridge, Perry&lt;/author&gt;&lt;author&gt;Robison, Richard&lt;/author&gt;&lt;/authors&gt;&lt;/contributors&gt;&lt;titles&gt;&lt;title&gt;Characterization of Carbapenem-Resistance Plasmids&lt;/title&gt;&lt;secondary-title&gt;In press&lt;/secondary-title&gt;&lt;/titles&gt;&lt;periodical&gt;&lt;full-title&gt;In Press&lt;/full-title&gt;&lt;/periodical&gt;&lt;dates&gt;&lt;year&gt;2019&lt;/year&gt;&lt;/dates&gt;&lt;urls&gt;&lt;/urls&gt;&lt;/record&gt;&lt;/Cite&gt;&lt;/EndNote&gt;</w:instrText>
+      </w:r>
+      <w:r>
+        <w:fldChar w:fldCharType="separate"/>
+      </w:r>
+      <w:r>
         <w:rPr>
           <w:noProof/>
         </w:rPr>
-        <w:instrText xml:space="preserve"> HYPERLINK \l "_ENREF_3" \o "Carattoli, 2014 #440" </w:instrText>
-      </w:r>
-      <w:r>
-        <w:rPr>
-          <w:noProof/>
-        </w:rPr>
-      </w:r>
-      <w:r>
-        <w:rPr>
-          <w:noProof/>
-        </w:rPr>
-        <w:fldChar w:fldCharType="separate"/>
-      </w:r>
-      <w:r>
-        <w:rPr>
-          <w:noProof/>
-        </w:rPr>
-        <w:t>Carattoli et al., 2014</w:t>
-      </w:r>
-      <w:r>
-        <w:rPr>
-          <w:noProof/>
-        </w:rPr>
-        <w:fldChar w:fldCharType="end"/>
-      </w:r>
-      <w:r>
-        <w:rPr>
-          <w:noProof/>
-        </w:rPr>
-        <w:t>)</w:t>
-      </w:r>
-      <w:r>
-        <w:fldChar w:fldCharType="end"/>
-      </w:r>
-      <w:r>
-        <w:t>. The GenBank files contain one or more GenBank records in them, where each record could itself be considered a GenBank file for a single accession number. Thus, these GenBank files are concatenations of multiple GenBank records. Effectively, this is how we group</w:t>
-      </w:r>
-      <w:r>
-        <w:t>ed</w:t>
-      </w:r>
-      <w:r>
-        <w:t xml:space="preserve"> accessions of interest. The same accession may appear in multiple groupings. Note, if you attempt to r</w:t>
-      </w:r>
-      <w:r>
-        <w:t>e</w:t>
-      </w:r>
-      <w:r>
-        <w:t>-use our process with your own data and have GenBank files as a single file per accession, combining them into groups</w:t>
-      </w:r>
-      <w:r>
-        <w:t xml:space="preserve"> </w:t>
-      </w:r>
-      <w:r>
-        <w:t>will feel unnecessary. We began this way because tha</w:t>
-      </w:r>
-      <w:r>
-        <w:t>t is what we had to start with.</w:t>
-      </w:r>
-    </w:p>
-    <w:p/>
-    <w:p>
-      <w:r>
-        <w:t xml:space="preserve">The results of the entire process are CSV files with information about each plasmid in a group and a text file with summary statistics about each group. The </w:t>
-      </w:r>
-      <w:r>
-        <w:t xml:space="preserve">file </w:t>
-      </w:r>
-      <w:r>
-        <w:t>contains basic information (e.g., plasmid length), the incompatibility group(s) the plasmid best aligns to, and some gene/function annotation based on key term searches of the GenBank file's CDS regions. To accomplish this, e</w:t>
-      </w:r>
-      <w:r>
-        <w:t xml:space="preserve">ach </w:t>
-      </w:r>
-      <w:r>
-        <w:t xml:space="preserve">(input) </w:t>
-      </w:r>
-      <w:r>
-        <w:t xml:space="preserve">group GenBank file is split into a single GenBank file per accession and the sequences are extracted </w:t>
-      </w:r>
-      <w:r>
-        <w:t xml:space="preserve">as </w:t>
-      </w:r>
-      <w:proofErr w:type="spellStart"/>
-      <w:r>
-        <w:t>fasta</w:t>
-      </w:r>
-      <w:proofErr w:type="spellEnd"/>
-      <w:r>
-        <w:t xml:space="preserve"> files. </w:t>
-      </w:r>
-      <w:r>
-        <w:t>The sequence lengths are recorded and t</w:t>
-      </w:r>
-      <w:r>
-        <w:t xml:space="preserve">hese sequences are individually aligned (using the NCBI BLAST+ Suite </w:t>
-      </w:r>
-      <w:r>
-        <w:fldChar w:fldCharType="begin">
-          <w:fldData xml:space="preserve">PEVuZE5vdGU+PENpdGU+PEF1dGhvcj5BbHRzY2h1bDwvQXV0aG9yPjxZZWFyPjE5OTA8L1llYXI+
-PFJlY051bT40Mjk8L1JlY051bT48RGlzcGxheVRleHQ+KEFsdHNjaHVsIGV0IGFsLiwgMTk5MDsg
-Q2FtYWNobyBldCBhbC4sIDIwMDkpPC9EaXNwbGF5VGV4dD48cmVjb3JkPjxyZWMtbnVtYmVyPjQy
-OTwvcmVjLW51bWJlcj48Zm9yZWlnbi1rZXlzPjxrZXkgYXBwPSJFTiIgZGItaWQ9IncyYWV3enZl
-bWFwejl3ZWFkMmFwcHo1a3J0cjlwcGQ5NXplcyIgdGltZXN0YW1wPSIxNTI2NjYzNjAwIj40Mjk8
-L2tleT48L2ZvcmVpZ24ta2V5cz48cmVmLXR5cGUgbmFtZT0iSm91cm5hbCBBcnRpY2xlIj4xNzwv
-cmVmLXR5cGU+PGNvbnRyaWJ1dG9ycz48YXV0aG9ycz48YXV0aG9yPkFsdHNjaHVsLCBTdGVwaGVu
-IEY8L2F1dGhvcj48YXV0aG9yPkdpc2gsIFdhcnJlbjwvYXV0aG9yPjxhdXRob3I+TWlsbGVyLCBX
-ZWJiPC9hdXRob3I+PGF1dGhvcj5NeWVycywgRXVnZW5lIFcuPC9hdXRob3I+PGF1dGhvcj5MaXBt
-YW4sIERhdmlkIEouPC9hdXRob3I+PC9hdXRob3JzPjwvY29udHJpYnV0b3JzPjx0aXRsZXM+PHRp
-dGxlPkJhc2ljIExvY2FsIEFsaWdubWVudCBTZWFyY2ggVG9vbDwvdGl0bGU+PHNlY29uZGFyeS10
-aXRsZT5Kb3VybmFsIG9mIE1vbGVjdWxhciBCaW9sb2d5PC9zZWNvbmRhcnktdGl0bGU+PC90aXRs
-ZXM+PHBlcmlvZGljYWw+PGZ1bGwtdGl0bGU+Sm91cm5hbCBvZiBNb2xlY3VsYXIgQmlvbG9neTwv
-ZnVsbC10aXRsZT48L3BlcmlvZGljYWw+PHBhZ2VzPjQwMy00MTA8L3BhZ2VzPjx2b2x1bWU+MjE1
-PC92b2x1bWU+PGRhdGVzPjx5ZWFyPjE5OTA8L3llYXI+PC9kYXRlcz48aXNibj4wMDIyLTI4MzYg
-KFByaW50KTwvaXNibj48YWNjZXNzaW9uLW51bT4yMjMxNzEyPC9hY2Nlc3Npb24tbnVtPjx1cmxz
-PjwvdXJscz48ZWxlY3Ryb25pYy1yZXNvdXJjZS1udW0+MTAuMTAxNi9TMDAyMi0yODM2KDA1KTgw
-MzYwLTI8L2VsZWN0cm9uaWMtcmVzb3VyY2UtbnVtPjwvcmVjb3JkPjwvQ2l0ZT48Q2l0ZT48QXV0
-aG9yPkNhbWFjaG88L0F1dGhvcj48WWVhcj4yMDA5PC9ZZWFyPjxSZWNOdW0+NDI4PC9SZWNOdW0+
-PHJlY29yZD48cmVjLW51bWJlcj40Mjg8L3JlYy1udW1iZXI+PGZvcmVpZ24ta2V5cz48a2V5IGFw
-cD0iRU4iIGRiLWlkPSJ3MmFld3p2ZW1hcHo5d2VhZDJhcHB6NWtydHI5cHBkOTV6ZXMiIHRpbWVz
-dGFtcD0iMTUyNjY2MzYwMCI+NDI4PC9rZXk+PC9mb3JlaWduLWtleXM+PHJlZi10eXBlIG5hbWU9
-IkpvdXJuYWwgQXJ0aWNsZSI+MTc8L3JlZi10eXBlPjxjb250cmlidXRvcnM+PGF1dGhvcnM+PGF1
-dGhvcj5DYW1hY2hvLCBDPC9hdXRob3I+PGF1dGhvcj5Db3Vsb3VyaXMsIEc8L2F1dGhvcj48YXV0
-aG9yPkF2YWd5YW4sIFY8L2F1dGhvcj48YXV0aG9yPk1hLCBOPC9hdXRob3I+PGF1dGhvcj5QYXBh
-ZG9wb3Vsb3MsIEo8L2F1dGhvcj48YXV0aG9yPkJlYWxlciwgSzwvYXV0aG9yPjxhdXRob3I+TWFk
-ZGVuLCBUIEw8L2F1dGhvcj48L2F1dGhvcnM+PC9jb250cmlidXRvcnM+PHRpdGxlcz48dGl0bGU+
-QkxBU1QrOiBhcmNoaXRlY3R1cmUgYW5kIGFwcGxpY2F0aW9uczwvdGl0bGU+PHNlY29uZGFyeS10
-aXRsZT5CTUMgQmlvaW5mb3JtYXRpY3M8L3NlY29uZGFyeS10aXRsZT48L3RpdGxlcz48cGVyaW9k
-aWNhbD48ZnVsbC10aXRsZT5CTUMgQmlvaW5mb3JtYXRpY3M8L2Z1bGwtdGl0bGU+PC9wZXJpb2Rp
-Y2FsPjxwYWdlcz40MjE8L3BhZ2VzPjx2b2x1bWU+MTA8L3ZvbHVtZT48a2V5d29yZHM+PGtleXdv
-cmQ+RE5BLXNlcXVlbmNlczwva2V5d29yZD48a2V5d29yZD5wcm90ZWluLXNlcXVlbmNlPC9rZXl3
-b3JkPjxrZXl3b3JkPnBzaS1ibGFzdDwva2V5d29yZD48a2V5d29yZD5zZWFyY2hlczwva2V5d29y
-ZD48a2V5d29yZD50b29sPC9rZXl3b3JkPjwva2V5d29yZHM+PGRhdGVzPjx5ZWFyPjIwMDk8L3ll
-YXI+PC9kYXRlcz48aXNibj4xNDcxLTIxMDU8L2lzYm4+PGFjY2Vzc2lvbi1udW0+MjAwMDM1MDA8
-L2FjY2Vzc2lvbi1udW0+PHVybHM+PC91cmxzPjxlbGVjdHJvbmljLXJlc291cmNlLW51bT5BcnRu
-IDQyMVxuRG9pIDEwLjExODYvMTQ3MS0yMTA1LTEwLTQyMTwvZWxlY3Ryb25pYy1yZXNvdXJjZS1u
-dW0+PC9yZWNvcmQ+PC9DaXRlPjwvRW5kTm90ZT5=
-</w:fldData>
-        </w:fldChar>
-      </w:r>
-      <w:r>
-        <w:instrText xml:space="preserve"> ADDIN EN.CITE </w:instrText>
-      </w:r>
-      <w:r>
-        <w:fldChar w:fldCharType="begin">
-          <w:fldData xml:space="preserve">PEVuZE5vdGU+PENpdGU+PEF1dGhvcj5BbHRzY2h1bDwvQXV0aG9yPjxZZWFyPjE5OTA8L1llYXI+
-PFJlY051bT40Mjk8L1JlY051bT48RGlzcGxheVRleHQ+KEFsdHNjaHVsIGV0IGFsLiwgMTk5MDsg
-Q2FtYWNobyBldCBhbC4sIDIwMDkpPC9EaXNwbGF5VGV4dD48cmVjb3JkPjxyZWMtbnVtYmVyPjQy
-OTwvcmVjLW51bWJlcj48Zm9yZWlnbi1rZXlzPjxrZXkgYXBwPSJFTiIgZGItaWQ9IncyYWV3enZl
-bWFwejl3ZWFkMmFwcHo1a3J0cjlwcGQ5NXplcyIgdGltZXN0YW1wPSIxNTI2NjYzNjAwIj40Mjk8
-L2tleT48L2ZvcmVpZ24ta2V5cz48cmVmLXR5cGUgbmFtZT0iSm91cm5hbCBBcnRpY2xlIj4xNzwv
-cmVmLXR5cGU+PGNvbnRyaWJ1dG9ycz48YXV0aG9ycz48YXV0aG9yPkFsdHNjaHVsLCBTdGVwaGVu
-IEY8L2F1dGhvcj48YXV0aG9yPkdpc2gsIFdhcnJlbjwvYXV0aG9yPjxhdXRob3I+TWlsbGVyLCBX
-ZWJiPC9hdXRob3I+PGF1dGhvcj5NeWVycywgRXVnZW5lIFcuPC9hdXRob3I+PGF1dGhvcj5MaXBt
-YW4sIERhdmlkIEouPC9hdXRob3I+PC9hdXRob3JzPjwvY29udHJpYnV0b3JzPjx0aXRsZXM+PHRp
-dGxlPkJhc2ljIExvY2FsIEFsaWdubWVudCBTZWFyY2ggVG9vbDwvdGl0bGU+PHNlY29uZGFyeS10
-aXRsZT5Kb3VybmFsIG9mIE1vbGVjdWxhciBCaW9sb2d5PC9zZWNvbmRhcnktdGl0bGU+PC90aXRs
-ZXM+PHBlcmlvZGljYWw+PGZ1bGwtdGl0bGU+Sm91cm5hbCBvZiBNb2xlY3VsYXIgQmlvbG9neTwv
-ZnVsbC10aXRsZT48L3BlcmlvZGljYWw+PHBhZ2VzPjQwMy00MTA8L3BhZ2VzPjx2b2x1bWU+MjE1
-PC92b2x1bWU+PGRhdGVzPjx5ZWFyPjE5OTA8L3llYXI+PC9kYXRlcz48aXNibj4wMDIyLTI4MzYg
-KFByaW50KTwvaXNibj48YWNjZXNzaW9uLW51bT4yMjMxNzEyPC9hY2Nlc3Npb24tbnVtPjx1cmxz
-PjwvdXJscz48ZWxlY3Ryb25pYy1yZXNvdXJjZS1udW0+MTAuMTAxNi9TMDAyMi0yODM2KDA1KTgw
-MzYwLTI8L2VsZWN0cm9uaWMtcmVzb3VyY2UtbnVtPjwvcmVjb3JkPjwvQ2l0ZT48Q2l0ZT48QXV0
-aG9yPkNhbWFjaG88L0F1dGhvcj48WWVhcj4yMDA5PC9ZZWFyPjxSZWNOdW0+NDI4PC9SZWNOdW0+
-PHJlY29yZD48cmVjLW51bWJlcj40Mjg8L3JlYy1udW1iZXI+PGZvcmVpZ24ta2V5cz48a2V5IGFw
-cD0iRU4iIGRiLWlkPSJ3MmFld3p2ZW1hcHo5d2VhZDJhcHB6NWtydHI5cHBkOTV6ZXMiIHRpbWVz
-dGFtcD0iMTUyNjY2MzYwMCI+NDI4PC9rZXk+PC9mb3JlaWduLWtleXM+PHJlZi10eXBlIG5hbWU9
-IkpvdXJuYWwgQXJ0aWNsZSI+MTc8L3JlZi10eXBlPjxjb250cmlidXRvcnM+PGF1dGhvcnM+PGF1
-dGhvcj5DYW1hY2hvLCBDPC9hdXRob3I+PGF1dGhvcj5Db3Vsb3VyaXMsIEc8L2F1dGhvcj48YXV0
-aG9yPkF2YWd5YW4sIFY8L2F1dGhvcj48YXV0aG9yPk1hLCBOPC9hdXRob3I+PGF1dGhvcj5QYXBh
-ZG9wb3Vsb3MsIEo8L2F1dGhvcj48YXV0aG9yPkJlYWxlciwgSzwvYXV0aG9yPjxhdXRob3I+TWFk
-ZGVuLCBUIEw8L2F1dGhvcj48L2F1dGhvcnM+PC9jb250cmlidXRvcnM+PHRpdGxlcz48dGl0bGU+
-QkxBU1QrOiBhcmNoaXRlY3R1cmUgYW5kIGFwcGxpY2F0aW9uczwvdGl0bGU+PHNlY29uZGFyeS10
-aXRsZT5CTUMgQmlvaW5mb3JtYXRpY3M8L3NlY29uZGFyeS10aXRsZT48L3RpdGxlcz48cGVyaW9k
-aWNhbD48ZnVsbC10aXRsZT5CTUMgQmlvaW5mb3JtYXRpY3M8L2Z1bGwtdGl0bGU+PC9wZXJpb2Rp
-Y2FsPjxwYWdlcz40MjE8L3BhZ2VzPjx2b2x1bWU+MTA8L3ZvbHVtZT48a2V5d29yZHM+PGtleXdv
-cmQ+RE5BLXNlcXVlbmNlczwva2V5d29yZD48a2V5d29yZD5wcm90ZWluLXNlcXVlbmNlPC9rZXl3
-b3JkPjxrZXl3b3JkPnBzaS1ibGFzdDwva2V5d29yZD48a2V5d29yZD5zZWFyY2hlczwva2V5d29y
-ZD48a2V5d29yZD50b29sPC9rZXl3b3JkPjwva2V5d29yZHM+PGRhdGVzPjx5ZWFyPjIwMDk8L3ll
-YXI+PC9kYXRlcz48aXNibj4xNDcxLTIxMDU8L2lzYm4+PGFjY2Vzc2lvbi1udW0+MjAwMDM1MDA8
-L2FjY2Vzc2lvbi1udW0+PHVybHM+PC91cmxzPjxlbGVjdHJvbmljLXJlc291cmNlLW51bT5BcnRu
-IDQyMVxuRG9pIDEwLjExODYvMTQ3MS0yMTA1LTEwLTQyMTwvZWxlY3Ryb25pYy1yZXNvdXJjZS1u
-dW0+PC9yZWNvcmQ+PC9DaXRlPjwvRW5kTm90ZT5=
-</w:fldData>
-        </w:fldChar>
-      </w:r>
-      <w:r>
-        <w:instrText xml:space="preserve"> ADDIN EN.CITE.DATA </w:instrText>
-      </w:r>
-      <w:r>
-        <w:fldChar w:fldCharType="end"/>
-      </w:r>
-      <w:r>
-        <w:fldChar w:fldCharType="separate"/>
-      </w:r>
-      <w:r>
-        <w:rPr>
-          <w:noProof/>
-        </w:rPr>
         <w:t>(</w:t>
       </w:r>
-      <w:r>
-        <w:rPr>
-          <w:noProof/>
-        </w:rPr>
-        <w:fldChar w:fldCharType="begin"/>
-      </w:r>
-      <w:r>
-        <w:rPr>
-          <w:noProof/>
-        </w:rPr>
-        <w:instrText xml:space="preserve"> HYPERLINK \l "_ENREF_1" \o "Altschul, 1990 #429" </w:instrText>
-      </w:r>
-      <w:r>
-        <w:rPr>
-          <w:noProof/>
-        </w:rPr>
-      </w:r>
-      <w:r>
-        <w:rPr>
-          <w:noProof/>
-        </w:rPr>
-        <w:fldChar w:fldCharType="separate"/>
-      </w:r>
-      <w:r>
-        <w:rPr>
-          <w:noProof/>
-        </w:rPr>
-        <w:t>Altschul et al., 1990</w:t>
-      </w:r>
-      <w:r>
-        <w:rPr>
-          <w:noProof/>
-        </w:rPr>
-        <w:fldChar w:fldCharType="end"/>
-      </w:r>
-      <w:r>
-        <w:rPr>
-          <w:noProof/>
-        </w:rPr>
-        <w:t xml:space="preserve">; </w:t>
-      </w:r>
-      <w:r>
-        <w:rPr>
-          <w:noProof/>
-        </w:rPr>
-        <w:fldChar w:fldCharType="begin"/>
-      </w:r>
-      <w:r>
-        <w:rPr>
-          <w:noProof/>
-        </w:rPr>
-        <w:instrText xml:space="preserve"> HYPERLINK \l "_ENREF_2" \o "Camacho, 2009 #428" </w:instrText>
-      </w:r>
-      <w:r>
-        <w:rPr>
-          <w:noProof/>
-        </w:rPr>
-      </w:r>
-      <w:r>
-        <w:rPr>
-          <w:noProof/>
-        </w:rPr>
-        <w:fldChar w:fldCharType="separate"/>
-      </w:r>
-      <w:r>
-        <w:rPr>
-          <w:noProof/>
-        </w:rPr>
-        <w:t>Camacho et al., 2009</w:t>
-      </w:r>
-      <w:r>
-        <w:rPr>
-          <w:noProof/>
-        </w:rPr>
-        <w:fldChar w:fldCharType="end"/>
-      </w:r>
-      <w:r>
-        <w:rPr>
-          <w:noProof/>
-        </w:rPr>
-        <w:t>)</w:t>
-      </w:r>
-      <w:r>
-        <w:fldChar w:fldCharType="end"/>
-      </w:r>
-      <w:r>
-        <w:t xml:space="preserve">) </w:t>
-      </w:r>
-      <w:r>
-        <w:t xml:space="preserve">to the incompatibility group sequences. After filtering out the "best" alignments, the incompatibility group </w:t>
-      </w:r>
-      <w:r>
-        <w:t>is</w:t>
-      </w:r>
-      <w:r>
-        <w:t xml:space="preserve"> determined and saved for later assimilation into the final outputs. The CDS regions are extracted from </w:t>
-      </w:r>
-      <w:r>
-        <w:t>the</w:t>
-      </w:r>
-      <w:r>
-        <w:t xml:space="preserve"> GenBank files and searched for key terms using regular expressions. Each key term belongs to one or more categories. Matches in each category are counted and summarized in the final output. For more details on this searching strategy, please see </w:t>
-      </w:r>
-      <w:r>
-        <w:t>S</w:t>
-      </w:r>
-      <w:r>
-        <w:t>tep 1</w:t>
-      </w:r>
-      <w:r>
-        <w:t>4</w:t>
-      </w:r>
-      <w:r>
-        <w:t xml:space="preserve">. The key terms are listed with their Python regular expression in </w:t>
-      </w:r>
-      <w:r>
-        <w:t xml:space="preserve">the supplement of </w:t>
-      </w:r>
-      <w:r>
-        <w:t>our paper</w:t>
-      </w:r>
-      <w:r>
-        <w:t xml:space="preserve"> </w:t>
-      </w:r>
-      <w:r>
-        <w:fldChar w:fldCharType="begin"/>
-      </w:r>
-      <w:r>
-        <w:instrText xml:space="preserve"> ADDIN EN.CITE &lt;EndNote&gt;&lt;Cite&gt;&lt;Author&gt;Pickett&lt;/Author&gt;&lt;Year&gt;2019&lt;/Year&gt;&lt;RecNum&gt;634&lt;/RecNum&gt;&lt;DisplayText&gt;(Pickett et al., 2019)&lt;/DisplayText&gt;&lt;record&gt;&lt;rec-number&gt;634&lt;/rec-number&gt;&lt;foreign-keys&gt;&lt;key app="EN" db-id="w2aewzvemapz9wead2appz5krtr9ppd95zes" timestamp="1552881922"&gt;634&lt;/key&gt;&lt;/foreign-keys&gt;&lt;ref-type name="Journal Article"&gt;17&lt;/ref-type&gt;&lt;contributors&gt;&lt;authors&gt;&lt;author&gt;Pickett, Brandon D.&lt;/author&gt;&lt;author&gt;Card, Galen E.&lt;/author&gt;&lt;author&gt;Ridge, Perry G.&lt;/author&gt;&lt;author&gt;Robison, Richard A.&lt;/author&gt;&lt;/authors&gt;&lt;/contributors&gt;&lt;titles&gt;&lt;title&gt;Associated metadata to complete plasmid sequences carrying a carbapenem hydrolyzing enzyme&lt;/title&gt;&lt;secondary-title&gt;In press&lt;/secondary-title&gt;&lt;/titles&gt;&lt;periodical&gt;&lt;full-title&gt;In Press&lt;/full-title&gt;&lt;/periodical&gt;&lt;dates&gt;&lt;year&gt;2019&lt;/year&gt;&lt;/dates&gt;&lt;urls&gt;&lt;/urls&gt;&lt;/record&gt;&lt;/Cite&gt;&lt;/EndNote&gt;</w:instrText>
-      </w:r>
-      <w:r>
-        <w:fldChar w:fldCharType="separate"/>
-      </w:r>
-      <w:r>
-        <w:rPr>
-          <w:noProof/>
-        </w:rPr>
-        <w:t>(</w:t>
-      </w:r>
-      <w:r>
-        <w:rPr>
-          <w:noProof/>
-        </w:rPr>
-        <w:fldChar w:fldCharType="begin"/>
-      </w:r>
-      <w:r>
-        <w:rPr>
-          <w:noProof/>
-        </w:rPr>
-        <w:instrText xml:space="preserve"> HYPERLINK \l "_ENREF_6" \o "Pickett, 2019 #634" </w:instrText>
-      </w:r>
-      <w:r>
-        <w:rPr>
-          <w:noProof/>
-        </w:rPr>
-      </w:r>
-      <w:r>
-        <w:rPr>
-          <w:noProof/>
-        </w:rPr>
-        <w:fldChar w:fldCharType="separate"/>
-      </w:r>
-      <w:r>
-        <w:rPr>
-          <w:noProof/>
-        </w:rPr>
-        <w:t>Pickett et al., 2019</w:t>
-      </w:r>
-      <w:r>
-        <w:rPr>
-          <w:noProof/>
-        </w:rPr>
-        <w:fldChar w:fldCharType="end"/>
-      </w:r>
+      <w:hyperlink w:anchor="_ENREF_4" w:tooltip="Card, 2019 #791" w:history="1">
+        <w:r>
+          <w:rPr>
+            <w:noProof/>
+          </w:rPr>
+          <w:t>Card et al. 2019</w:t>
+        </w:r>
+      </w:hyperlink>
       <w:r>
         <w:rPr>
           <w:noProof/>
@@ -1228,7 +1088,7 @@
           <w:docGrid w:linePitch="360"/>
         </w:sectPr>
       </w:pPr>
-      <w:bookmarkStart w:id="2" w:name="_Toc1506824"/>
+      <w:bookmarkStart w:id="3" w:name="_Toc1506824"/>
     </w:p>
     <w:p>
       <w:pPr>
@@ -1290,7 +1150,7 @@
         </w:rPr>
         <w:t xml:space="preserve"> File</w:t>
       </w:r>
-      <w:bookmarkEnd w:id="2"/>
+      <w:bookmarkEnd w:id="3"/>
     </w:p>
     <w:p/>
     <w:p>
@@ -1358,7 +1218,7 @@
           <w:b/>
         </w:rPr>
       </w:pPr>
-      <w:bookmarkStart w:id="3" w:name="_Toc1506825"/>
+      <w:bookmarkStart w:id="4" w:name="_Toc1506825"/>
       <w:r>
         <w:rPr>
           <w:b/>
@@ -1371,7 +1231,7 @@
         </w:rPr>
         <w:t>:</w:t>
       </w:r>
-      <w:bookmarkEnd w:id="3"/>
+      <w:bookmarkEnd w:id="4"/>
     </w:p>
     <w:p>
       <w:pPr>
@@ -1389,7 +1249,7 @@
           <w:i/>
         </w:rPr>
       </w:pPr>
-      <w:bookmarkStart w:id="4" w:name="_Toc1506826"/>
+      <w:bookmarkStart w:id="5" w:name="_Toc1506826"/>
       <w:r>
         <w:rPr>
           <w:i/>
@@ -1402,7 +1262,7 @@
         </w:rPr>
         <w:t>Command</w:t>
       </w:r>
-      <w:bookmarkEnd w:id="4"/>
+      <w:bookmarkEnd w:id="5"/>
     </w:p>
     <w:p/>
     <w:p>
@@ -1618,7 +1478,7 @@
       <w:r>
         <w:tab/>
       </w:r>
-      <w:bookmarkStart w:id="5" w:name="_Toc1506827"/>
+      <w:bookmarkStart w:id="6" w:name="_Toc1506827"/>
       <w:r>
         <w:rPr>
           <w:i/>
@@ -1645,7 +1505,7 @@
         </w:rPr>
         <w:t>)</w:t>
       </w:r>
-      <w:bookmarkEnd w:id="5"/>
+      <w:bookmarkEnd w:id="6"/>
     </w:p>
     <w:p>
       <w:pPr>
@@ -2686,7 +2546,7 @@
           <w:szCs w:val="20"/>
         </w:rPr>
       </w:pPr>
-      <w:bookmarkStart w:id="6" w:name="_Toc1506828"/>
+      <w:bookmarkStart w:id="7" w:name="_Toc1506828"/>
       <w:r>
         <w:rPr>
           <w:rStyle w:val="Code"/>
@@ -2694,7 +2554,7 @@
         </w:rPr>
         <w:t>END {</w:t>
       </w:r>
-      <w:bookmarkEnd w:id="6"/>
+      <w:bookmarkEnd w:id="7"/>
     </w:p>
     <w:p>
       <w:pPr>
@@ -2826,7 +2686,7 @@
           <w:szCs w:val="28"/>
         </w:rPr>
       </w:pPr>
-      <w:bookmarkStart w:id="7" w:name="_Toc1506829"/>
+      <w:bookmarkStart w:id="8" w:name="_Toc1506829"/>
       <w:r>
         <w:rPr>
           <w:b/>
@@ -2884,7 +2744,7 @@
         </w:rPr>
         <w:t>BLAST database</w:t>
       </w:r>
-      <w:bookmarkEnd w:id="7"/>
+      <w:bookmarkEnd w:id="8"/>
     </w:p>
     <w:p/>
     <w:p>
@@ -2931,7 +2791,7 @@
         <w:ind w:left="360"/>
         <w:outlineLvl w:val="0"/>
       </w:pPr>
-      <w:bookmarkStart w:id="8" w:name="_Toc1506830"/>
+      <w:bookmarkStart w:id="9" w:name="_Toc1506830"/>
       <w:r>
         <w:rPr>
           <w:b/>
@@ -2944,7 +2804,7 @@
       <w:r>
         <w:t>BLAST database of the incompatibility group sequences.</w:t>
       </w:r>
-      <w:bookmarkEnd w:id="8"/>
+      <w:bookmarkEnd w:id="9"/>
     </w:p>
     <w:p>
       <w:pPr>
@@ -2959,7 +2819,7 @@
           <w:b/>
         </w:rPr>
       </w:pPr>
-      <w:bookmarkStart w:id="9" w:name="_Toc1506831"/>
+      <w:bookmarkStart w:id="10" w:name="_Toc1506831"/>
       <w:r>
         <w:rPr>
           <w:b/>
@@ -2972,7 +2832,7 @@
         </w:rPr>
         <w:t>:</w:t>
       </w:r>
-      <w:bookmarkEnd w:id="9"/>
+      <w:bookmarkEnd w:id="10"/>
     </w:p>
     <w:p>
       <w:pPr>
@@ -2990,7 +2850,7 @@
           <w:i/>
         </w:rPr>
       </w:pPr>
-      <w:bookmarkStart w:id="10" w:name="_Toc1506832"/>
+      <w:bookmarkStart w:id="11" w:name="_Toc1506832"/>
       <w:r>
         <w:rPr>
           <w:i/>
@@ -3003,7 +2863,7 @@
         </w:rPr>
         <w:t>Command</w:t>
       </w:r>
-      <w:bookmarkEnd w:id="10"/>
+      <w:bookmarkEnd w:id="11"/>
     </w:p>
     <w:p>
       <w:pPr>
@@ -3211,7 +3071,15 @@
           <w:rStyle w:val="Code"/>
           <w:szCs w:val="20"/>
         </w:rPr>
-        <w:t>.fasta \</w:t>
+        <w:t>.fasta</w:t>
+      </w:r>
+      <w:proofErr w:type="spellEnd"/>
+      <w:r>
+        <w:rPr>
+          <w:rStyle w:val="Code"/>
+          <w:szCs w:val="20"/>
+        </w:rPr>
+        <w:t xml:space="preserve"> \</w:t>
       </w:r>
     </w:p>
     <w:p>
@@ -3262,15 +3130,39 @@
           <w:rStyle w:val="Code"/>
           <w:szCs w:val="20"/>
         </w:rPr>
-        <w:t>-input_type fas</w:t>
-      </w:r>
-      <w:proofErr w:type="spellEnd"/>
-      <w:r>
-        <w:rPr>
-          <w:rStyle w:val="Code"/>
-          <w:szCs w:val="20"/>
-        </w:rPr>
-        <w:t>ta \</w:t>
+        <w:t>-</w:t>
+      </w:r>
+      <w:proofErr w:type="spellStart"/>
+      <w:r>
+        <w:rPr>
+          <w:rStyle w:val="Code"/>
+          <w:szCs w:val="20"/>
+        </w:rPr>
+        <w:t>input_type</w:t>
+      </w:r>
+      <w:proofErr w:type="spellEnd"/>
+      <w:r>
+        <w:rPr>
+          <w:rStyle w:val="Code"/>
+          <w:szCs w:val="20"/>
+        </w:rPr>
+        <w:t xml:space="preserve"> </w:t>
+      </w:r>
+      <w:proofErr w:type="spellStart"/>
+      <w:r>
+        <w:rPr>
+          <w:rStyle w:val="Code"/>
+          <w:szCs w:val="20"/>
+        </w:rPr>
+        <w:t>fasta</w:t>
+      </w:r>
+      <w:proofErr w:type="spellEnd"/>
+      <w:r>
+        <w:rPr>
+          <w:rStyle w:val="Code"/>
+          <w:szCs w:val="20"/>
+        </w:rPr>
+        <w:t xml:space="preserve"> \</w:t>
       </w:r>
     </w:p>
     <w:p>
@@ -3640,14 +3532,14 @@
           <w:i/>
         </w:rPr>
       </w:pPr>
-      <w:bookmarkStart w:id="11" w:name="_Toc1506833"/>
+      <w:bookmarkStart w:id="12" w:name="_Toc1506833"/>
       <w:r>
         <w:rPr>
           <w:i/>
         </w:rPr>
         <w:t>BLAST Software</w:t>
       </w:r>
-      <w:bookmarkEnd w:id="11"/>
+      <w:bookmarkEnd w:id="12"/>
     </w:p>
     <w:p>
       <w:pPr>
@@ -3659,50 +3551,49 @@
         <w:ind w:left="720"/>
         <w:outlineLvl w:val="0"/>
       </w:pPr>
-      <w:bookmarkStart w:id="12" w:name="_Toc1506834"/>
+      <w:bookmarkStart w:id="13" w:name="_Toc1506834"/>
       <w:r>
         <w:t xml:space="preserve">NCBI (United States National Center for Biotechnology Information) BLAST+ Suite version 2.4.0 </w:t>
       </w:r>
       <w:r>
         <w:fldChar w:fldCharType="begin">
           <w:fldData xml:space="preserve">PEVuZE5vdGU+PENpdGU+PEF1dGhvcj5BbHRzY2h1bDwvQXV0aG9yPjxZZWFyPjE5OTA8L1llYXI+
-PFJlY051bT40Mjk8L1JlY051bT48RGlzcGxheVRleHQ+KEFsdHNjaHVsIGV0IGFsLiwgMTk5MDsg
-Q2FtYWNobyBldCBhbC4sIDIwMDkpPC9EaXNwbGF5VGV4dD48cmVjb3JkPjxyZWMtbnVtYmVyPjQy
-OTwvcmVjLW51bWJlcj48Zm9yZWlnbi1rZXlzPjxrZXkgYXBwPSJFTiIgZGItaWQ9IncyYWV3enZl
-bWFwejl3ZWFkMmFwcHo1a3J0cjlwcGQ5NXplcyIgdGltZXN0YW1wPSIxNTI2NjYzNjAwIj40Mjk8
-L2tleT48L2ZvcmVpZ24ta2V5cz48cmVmLXR5cGUgbmFtZT0iSm91cm5hbCBBcnRpY2xlIj4xNzwv
-cmVmLXR5cGU+PGNvbnRyaWJ1dG9ycz48YXV0aG9ycz48YXV0aG9yPkFsdHNjaHVsLCBTdGVwaGVu
-IEY8L2F1dGhvcj48YXV0aG9yPkdpc2gsIFdhcnJlbjwvYXV0aG9yPjxhdXRob3I+TWlsbGVyLCBX
-ZWJiPC9hdXRob3I+PGF1dGhvcj5NeWVycywgRXVnZW5lIFcuPC9hdXRob3I+PGF1dGhvcj5MaXBt
-YW4sIERhdmlkIEouPC9hdXRob3I+PC9hdXRob3JzPjwvY29udHJpYnV0b3JzPjx0aXRsZXM+PHRp
-dGxlPkJhc2ljIExvY2FsIEFsaWdubWVudCBTZWFyY2ggVG9vbDwvdGl0bGU+PHNlY29uZGFyeS10
-aXRsZT5Kb3VybmFsIG9mIE1vbGVjdWxhciBCaW9sb2d5PC9zZWNvbmRhcnktdGl0bGU+PC90aXRs
-ZXM+PHBlcmlvZGljYWw+PGZ1bGwtdGl0bGU+Sm91cm5hbCBvZiBNb2xlY3VsYXIgQmlvbG9neTwv
-ZnVsbC10aXRsZT48L3BlcmlvZGljYWw+PHBhZ2VzPjQwMy00MTA8L3BhZ2VzPjx2b2x1bWU+MjE1
-PC92b2x1bWU+PGRhdGVzPjx5ZWFyPjE5OTA8L3llYXI+PC9kYXRlcz48aXNibj4wMDIyLTI4MzYg
-KFByaW50KTwvaXNibj48YWNjZXNzaW9uLW51bT4yMjMxNzEyPC9hY2Nlc3Npb24tbnVtPjx1cmxz
-PjwvdXJscz48ZWxlY3Ryb25pYy1yZXNvdXJjZS1udW0+MTAuMTAxNi9TMDAyMi0yODM2KDA1KTgw
-MzYwLTI8L2VsZWN0cm9uaWMtcmVzb3VyY2UtbnVtPjwvcmVjb3JkPjwvQ2l0ZT48Q2l0ZT48QXV0
-aG9yPkNhbWFjaG88L0F1dGhvcj48WWVhcj4yMDA5PC9ZZWFyPjxSZWNOdW0+NDI4PC9SZWNOdW0+
-PHJlY29yZD48cmVjLW51bWJlcj40Mjg8L3JlYy1udW1iZXI+PGZvcmVpZ24ta2V5cz48a2V5IGFw
-cD0iRU4iIGRiLWlkPSJ3MmFld3p2ZW1hcHo5d2VhZDJhcHB6NWtydHI5cHBkOTV6ZXMiIHRpbWVz
-dGFtcD0iMTUyNjY2MzYwMCI+NDI4PC9rZXk+PC9mb3JlaWduLWtleXM+PHJlZi10eXBlIG5hbWU9
-IkpvdXJuYWwgQXJ0aWNsZSI+MTc8L3JlZi10eXBlPjxjb250cmlidXRvcnM+PGF1dGhvcnM+PGF1
-dGhvcj5DYW1hY2hvLCBDPC9hdXRob3I+PGF1dGhvcj5Db3Vsb3VyaXMsIEc8L2F1dGhvcj48YXV0
-aG9yPkF2YWd5YW4sIFY8L2F1dGhvcj48YXV0aG9yPk1hLCBOPC9hdXRob3I+PGF1dGhvcj5QYXBh
-ZG9wb3Vsb3MsIEo8L2F1dGhvcj48YXV0aG9yPkJlYWxlciwgSzwvYXV0aG9yPjxhdXRob3I+TWFk
-ZGVuLCBUIEw8L2F1dGhvcj48L2F1dGhvcnM+PC9jb250cmlidXRvcnM+PHRpdGxlcz48dGl0bGU+
-QkxBU1QrOiBhcmNoaXRlY3R1cmUgYW5kIGFwcGxpY2F0aW9uczwvdGl0bGU+PHNlY29uZGFyeS10
-aXRsZT5CTUMgQmlvaW5mb3JtYXRpY3M8L3NlY29uZGFyeS10aXRsZT48L3RpdGxlcz48cGVyaW9k
-aWNhbD48ZnVsbC10aXRsZT5CTUMgQmlvaW5mb3JtYXRpY3M8L2Z1bGwtdGl0bGU+PC9wZXJpb2Rp
-Y2FsPjxwYWdlcz40MjE8L3BhZ2VzPjx2b2x1bWU+MTA8L3ZvbHVtZT48a2V5d29yZHM+PGtleXdv
-cmQ+RE5BLXNlcXVlbmNlczwva2V5d29yZD48a2V5d29yZD5wcm90ZWluLXNlcXVlbmNlPC9rZXl3
-b3JkPjxrZXl3b3JkPnBzaS1ibGFzdDwva2V5d29yZD48a2V5d29yZD5zZWFyY2hlczwva2V5d29y
-ZD48a2V5d29yZD50b29sPC9rZXl3b3JkPjwva2V5d29yZHM+PGRhdGVzPjx5ZWFyPjIwMDk8L3ll
-YXI+PC9kYXRlcz48aXNibj4xNDcxLTIxMDU8L2lzYm4+PGFjY2Vzc2lvbi1udW0+MjAwMDM1MDA8
-L2FjY2Vzc2lvbi1udW0+PHVybHM+PC91cmxzPjxlbGVjdHJvbmljLXJlc291cmNlLW51bT5BcnRu
-IDQyMVxuRG9pIDEwLjExODYvMTQ3MS0yMTA1LTEwLTQyMTwvZWxlY3Ryb25pYy1yZXNvdXJjZS1u
-dW0+PC9yZWNvcmQ+PC9DaXRlPjwvRW5kTm90ZT5=
+PFJlY051bT41OTU8L1JlY051bT48RGlzcGxheVRleHQ+KEFsdHNjaHVsIGV0IGFsLiAxOTkwOyBD
+YW1hY2hvIGV0IGFsLiAyMDA5KTwvRGlzcGxheVRleHQ+PHJlY29yZD48cmVjLW51bWJlcj41OTU8
+L3JlYy1udW1iZXI+PGZvcmVpZ24ta2V5cz48a2V5IGFwcD0iRU4iIGRiLWlkPSJhNXM5dmV4c2tz
+emVlOGV6ZWFhdmE1ZGNlMmR0enhmYWV4enQiIHRpbWVzdGFtcD0iMTUyNTczMzE3MSI+NTk1PC9r
+ZXk+PC9mb3JlaWduLWtleXM+PHJlZi10eXBlIG5hbWU9IkpvdXJuYWwgQXJ0aWNsZSI+MTc8L3Jl
+Zi10eXBlPjxjb250cmlidXRvcnM+PGF1dGhvcnM+PGF1dGhvcj5BbHRzY2h1bCwgU3RlcGhlbiBG
+PC9hdXRob3I+PGF1dGhvcj5HaXNoLCBXYXJyZW48L2F1dGhvcj48YXV0aG9yPk1pbGxlciwgV2Vi
+YjwvYXV0aG9yPjxhdXRob3I+TXllcnMsIEV1Z2VuZSBXLjwvYXV0aG9yPjxhdXRob3I+TGlwbWFu
+LCBEYXZpZCBKLjwvYXV0aG9yPjwvYXV0aG9ycz48L2NvbnRyaWJ1dG9ycz48dGl0bGVzPjx0aXRs
+ZT5CYXNpYyBMb2NhbCBBbGlnbm1lbnQgU2VhcmNoIFRvb2w8L3RpdGxlPjxzZWNvbmRhcnktdGl0
+bGU+Sm91cm5hbCBvZiBNb2xlY3VsYXIgQmlvbG9neTwvc2Vjb25kYXJ5LXRpdGxlPjwvdGl0bGVz
+PjxwYWdlcz40MDMtNDEwPC9wYWdlcz48dm9sdW1lPjIxNTwvdm9sdW1lPjxkYXRlcz48eWVhcj4x
+OTkwPC95ZWFyPjwvZGF0ZXM+PGlzYm4+MDAyMi0yODM2IChQcmludCk8L2lzYm4+PGFjY2Vzc2lv
+bi1udW0+MjIzMTcxMjwvYWNjZXNzaW9uLW51bT48dXJscz48L3VybHM+PGVsZWN0cm9uaWMtcmVz
+b3VyY2UtbnVtPjEwLjEwMTYvUzAwMjItMjgzNigwNSk4MDM2MC0yPC9lbGVjdHJvbmljLXJlc291
+cmNlLW51bT48L3JlY29yZD48L0NpdGU+PENpdGU+PEF1dGhvcj5DYW1hY2hvPC9BdXRob3I+PFll
+YXI+MjAwOTwvWWVhcj48UmVjTnVtPjU5NDwvUmVjTnVtPjxyZWNvcmQ+PHJlYy1udW1iZXI+NTk0
+PC9yZWMtbnVtYmVyPjxmb3JlaWduLWtleXM+PGtleSBhcHA9IkVOIiBkYi1pZD0iYTVzOXZleHNr
+c3plZThlemVhYXZhNWRjZTJkdHp4ZmFleHp0IiB0aW1lc3RhbXA9IjE1MjU3MzMxNzEiPjU5NDwv
+a2V5PjwvZm9yZWlnbi1rZXlzPjxyZWYtdHlwZSBuYW1lPSJKb3VybmFsIEFydGljbGUiPjE3PC9y
+ZWYtdHlwZT48Y29udHJpYnV0b3JzPjxhdXRob3JzPjxhdXRob3I+Q2FtYWNobywgQzwvYXV0aG9y
+PjxhdXRob3I+Q291bG91cmlzLCBHPC9hdXRob3I+PGF1dGhvcj5BdmFneWFuLCBWPC9hdXRob3I+
+PGF1dGhvcj5NYSwgTjwvYXV0aG9yPjxhdXRob3I+UGFwYWRvcG91bG9zLCBKPC9hdXRob3I+PGF1
+dGhvcj5CZWFsZXIsIEs8L2F1dGhvcj48YXV0aG9yPk1hZGRlbiwgVCBMPC9hdXRob3I+PC9hdXRo
+b3JzPjwvY29udHJpYnV0b3JzPjx0aXRsZXM+PHRpdGxlPkJMQVNUKzogYXJjaGl0ZWN0dXJlIGFu
+ZCBhcHBsaWNhdGlvbnM8L3RpdGxlPjxzZWNvbmRhcnktdGl0bGU+Qk1DIEJpb2luZm9ybWF0aWNz
+PC9zZWNvbmRhcnktdGl0bGU+PC90aXRsZXM+PHBlcmlvZGljYWw+PGZ1bGwtdGl0bGU+Qk1DIEJp
+b2luZm9ybWF0aWNzPC9mdWxsLXRpdGxlPjwvcGVyaW9kaWNhbD48cGFnZXM+NDIxPC9wYWdlcz48
+dm9sdW1lPjEwPC92b2x1bWU+PGtleXdvcmRzPjxrZXl3b3JkPkROQS1zZXF1ZW5jZXM8L2tleXdv
+cmQ+PGtleXdvcmQ+cHJvdGVpbi1zZXF1ZW5jZTwva2V5d29yZD48a2V5d29yZD5wc2ktYmxhc3Q8
+L2tleXdvcmQ+PGtleXdvcmQ+c2VhcmNoZXM8L2tleXdvcmQ+PGtleXdvcmQ+dG9vbDwva2V5d29y
+ZD48L2tleXdvcmRzPjxkYXRlcz48eWVhcj4yMDA5PC95ZWFyPjwvZGF0ZXM+PGlzYm4+MTQ3MS0y
+MTA1PC9pc2JuPjxhY2Nlc3Npb24tbnVtPjIwMDAzNTAwPC9hY2Nlc3Npb24tbnVtPjx1cmxzPjwv
+dXJscz48ZWxlY3Ryb25pYy1yZXNvdXJjZS1udW0+QXJ0biA0MjFcbkRvaSAxMC4xMTg2LzE0NzEt
+MjEwNS0xMC00MjE8L2VsZWN0cm9uaWMtcmVzb3VyY2UtbnVtPjwvcmVjb3JkPjwvQ2l0ZT48L0Vu
+ZE5vdGU+
 </w:fldData>
         </w:fldChar>
       </w:r>
@@ -3712,43 +3603,42 @@
       <w:r>
         <w:fldChar w:fldCharType="begin">
           <w:fldData xml:space="preserve">PEVuZE5vdGU+PENpdGU+PEF1dGhvcj5BbHRzY2h1bDwvQXV0aG9yPjxZZWFyPjE5OTA8L1llYXI+
-PFJlY051bT40Mjk8L1JlY051bT48RGlzcGxheVRleHQ+KEFsdHNjaHVsIGV0IGFsLiwgMTk5MDsg
-Q2FtYWNobyBldCBhbC4sIDIwMDkpPC9EaXNwbGF5VGV4dD48cmVjb3JkPjxyZWMtbnVtYmVyPjQy
-OTwvcmVjLW51bWJlcj48Zm9yZWlnbi1rZXlzPjxrZXkgYXBwPSJFTiIgZGItaWQ9IncyYWV3enZl
-bWFwejl3ZWFkMmFwcHo1a3J0cjlwcGQ5NXplcyIgdGltZXN0YW1wPSIxNTI2NjYzNjAwIj40Mjk8
-L2tleT48L2ZvcmVpZ24ta2V5cz48cmVmLXR5cGUgbmFtZT0iSm91cm5hbCBBcnRpY2xlIj4xNzwv
-cmVmLXR5cGU+PGNvbnRyaWJ1dG9ycz48YXV0aG9ycz48YXV0aG9yPkFsdHNjaHVsLCBTdGVwaGVu
-IEY8L2F1dGhvcj48YXV0aG9yPkdpc2gsIFdhcnJlbjwvYXV0aG9yPjxhdXRob3I+TWlsbGVyLCBX
-ZWJiPC9hdXRob3I+PGF1dGhvcj5NeWVycywgRXVnZW5lIFcuPC9hdXRob3I+PGF1dGhvcj5MaXBt
-YW4sIERhdmlkIEouPC9hdXRob3I+PC9hdXRob3JzPjwvY29udHJpYnV0b3JzPjx0aXRsZXM+PHRp
-dGxlPkJhc2ljIExvY2FsIEFsaWdubWVudCBTZWFyY2ggVG9vbDwvdGl0bGU+PHNlY29uZGFyeS10
-aXRsZT5Kb3VybmFsIG9mIE1vbGVjdWxhciBCaW9sb2d5PC9zZWNvbmRhcnktdGl0bGU+PC90aXRs
-ZXM+PHBlcmlvZGljYWw+PGZ1bGwtdGl0bGU+Sm91cm5hbCBvZiBNb2xlY3VsYXIgQmlvbG9neTwv
-ZnVsbC10aXRsZT48L3BlcmlvZGljYWw+PHBhZ2VzPjQwMy00MTA8L3BhZ2VzPjx2b2x1bWU+MjE1
-PC92b2x1bWU+PGRhdGVzPjx5ZWFyPjE5OTA8L3llYXI+PC9kYXRlcz48aXNibj4wMDIyLTI4MzYg
-KFByaW50KTwvaXNibj48YWNjZXNzaW9uLW51bT4yMjMxNzEyPC9hY2Nlc3Npb24tbnVtPjx1cmxz
-PjwvdXJscz48ZWxlY3Ryb25pYy1yZXNvdXJjZS1udW0+MTAuMTAxNi9TMDAyMi0yODM2KDA1KTgw
-MzYwLTI8L2VsZWN0cm9uaWMtcmVzb3VyY2UtbnVtPjwvcmVjb3JkPjwvQ2l0ZT48Q2l0ZT48QXV0
-aG9yPkNhbWFjaG88L0F1dGhvcj48WWVhcj4yMDA5PC9ZZWFyPjxSZWNOdW0+NDI4PC9SZWNOdW0+
-PHJlY29yZD48cmVjLW51bWJlcj40Mjg8L3JlYy1udW1iZXI+PGZvcmVpZ24ta2V5cz48a2V5IGFw
-cD0iRU4iIGRiLWlkPSJ3MmFld3p2ZW1hcHo5d2VhZDJhcHB6NWtydHI5cHBkOTV6ZXMiIHRpbWVz
-dGFtcD0iMTUyNjY2MzYwMCI+NDI4PC9rZXk+PC9mb3JlaWduLWtleXM+PHJlZi10eXBlIG5hbWU9
-IkpvdXJuYWwgQXJ0aWNsZSI+MTc8L3JlZi10eXBlPjxjb250cmlidXRvcnM+PGF1dGhvcnM+PGF1
-dGhvcj5DYW1hY2hvLCBDPC9hdXRob3I+PGF1dGhvcj5Db3Vsb3VyaXMsIEc8L2F1dGhvcj48YXV0
-aG9yPkF2YWd5YW4sIFY8L2F1dGhvcj48YXV0aG9yPk1hLCBOPC9hdXRob3I+PGF1dGhvcj5QYXBh
-ZG9wb3Vsb3MsIEo8L2F1dGhvcj48YXV0aG9yPkJlYWxlciwgSzwvYXV0aG9yPjxhdXRob3I+TWFk
-ZGVuLCBUIEw8L2F1dGhvcj48L2F1dGhvcnM+PC9jb250cmlidXRvcnM+PHRpdGxlcz48dGl0bGU+
-QkxBU1QrOiBhcmNoaXRlY3R1cmUgYW5kIGFwcGxpY2F0aW9uczwvdGl0bGU+PHNlY29uZGFyeS10
-aXRsZT5CTUMgQmlvaW5mb3JtYXRpY3M8L3NlY29uZGFyeS10aXRsZT48L3RpdGxlcz48cGVyaW9k
-aWNhbD48ZnVsbC10aXRsZT5CTUMgQmlvaW5mb3JtYXRpY3M8L2Z1bGwtdGl0bGU+PC9wZXJpb2Rp
-Y2FsPjxwYWdlcz40MjE8L3BhZ2VzPjx2b2x1bWU+MTA8L3ZvbHVtZT48a2V5d29yZHM+PGtleXdv
-cmQ+RE5BLXNlcXVlbmNlczwva2V5d29yZD48a2V5d29yZD5wcm90ZWluLXNlcXVlbmNlPC9rZXl3
-b3JkPjxrZXl3b3JkPnBzaS1ibGFzdDwva2V5d29yZD48a2V5d29yZD5zZWFyY2hlczwva2V5d29y
-ZD48a2V5d29yZD50b29sPC9rZXl3b3JkPjwva2V5d29yZHM+PGRhdGVzPjx5ZWFyPjIwMDk8L3ll
-YXI+PC9kYXRlcz48aXNibj4xNDcxLTIxMDU8L2lzYm4+PGFjY2Vzc2lvbi1udW0+MjAwMDM1MDA8
-L2FjY2Vzc2lvbi1udW0+PHVybHM+PC91cmxzPjxlbGVjdHJvbmljLXJlc291cmNlLW51bT5BcnRu
-IDQyMVxuRG9pIDEwLjExODYvMTQ3MS0yMTA1LTEwLTQyMTwvZWxlY3Ryb25pYy1yZXNvdXJjZS1u
-dW0+PC9yZWNvcmQ+PC9DaXRlPjwvRW5kTm90ZT5=
+PFJlY051bT41OTU8L1JlY051bT48RGlzcGxheVRleHQ+KEFsdHNjaHVsIGV0IGFsLiAxOTkwOyBD
+YW1hY2hvIGV0IGFsLiAyMDA5KTwvRGlzcGxheVRleHQ+PHJlY29yZD48cmVjLW51bWJlcj41OTU8
+L3JlYy1udW1iZXI+PGZvcmVpZ24ta2V5cz48a2V5IGFwcD0iRU4iIGRiLWlkPSJhNXM5dmV4c2tz
+emVlOGV6ZWFhdmE1ZGNlMmR0enhmYWV4enQiIHRpbWVzdGFtcD0iMTUyNTczMzE3MSI+NTk1PC9r
+ZXk+PC9mb3JlaWduLWtleXM+PHJlZi10eXBlIG5hbWU9IkpvdXJuYWwgQXJ0aWNsZSI+MTc8L3Jl
+Zi10eXBlPjxjb250cmlidXRvcnM+PGF1dGhvcnM+PGF1dGhvcj5BbHRzY2h1bCwgU3RlcGhlbiBG
+PC9hdXRob3I+PGF1dGhvcj5HaXNoLCBXYXJyZW48L2F1dGhvcj48YXV0aG9yPk1pbGxlciwgV2Vi
+YjwvYXV0aG9yPjxhdXRob3I+TXllcnMsIEV1Z2VuZSBXLjwvYXV0aG9yPjxhdXRob3I+TGlwbWFu
+LCBEYXZpZCBKLjwvYXV0aG9yPjwvYXV0aG9ycz48L2NvbnRyaWJ1dG9ycz48dGl0bGVzPjx0aXRs
+ZT5CYXNpYyBMb2NhbCBBbGlnbm1lbnQgU2VhcmNoIFRvb2w8L3RpdGxlPjxzZWNvbmRhcnktdGl0
+bGU+Sm91cm5hbCBvZiBNb2xlY3VsYXIgQmlvbG9neTwvc2Vjb25kYXJ5LXRpdGxlPjwvdGl0bGVz
+PjxwYWdlcz40MDMtNDEwPC9wYWdlcz48dm9sdW1lPjIxNTwvdm9sdW1lPjxkYXRlcz48eWVhcj4x
+OTkwPC95ZWFyPjwvZGF0ZXM+PGlzYm4+MDAyMi0yODM2IChQcmludCk8L2lzYm4+PGFjY2Vzc2lv
+bi1udW0+MjIzMTcxMjwvYWNjZXNzaW9uLW51bT48dXJscz48L3VybHM+PGVsZWN0cm9uaWMtcmVz
+b3VyY2UtbnVtPjEwLjEwMTYvUzAwMjItMjgzNigwNSk4MDM2MC0yPC9lbGVjdHJvbmljLXJlc291
+cmNlLW51bT48L3JlY29yZD48L0NpdGU+PENpdGU+PEF1dGhvcj5DYW1hY2hvPC9BdXRob3I+PFll
+YXI+MjAwOTwvWWVhcj48UmVjTnVtPjU5NDwvUmVjTnVtPjxyZWNvcmQ+PHJlYy1udW1iZXI+NTk0
+PC9yZWMtbnVtYmVyPjxmb3JlaWduLWtleXM+PGtleSBhcHA9IkVOIiBkYi1pZD0iYTVzOXZleHNr
+c3plZThlemVhYXZhNWRjZTJkdHp4ZmFleHp0IiB0aW1lc3RhbXA9IjE1MjU3MzMxNzEiPjU5NDwv
+a2V5PjwvZm9yZWlnbi1rZXlzPjxyZWYtdHlwZSBuYW1lPSJKb3VybmFsIEFydGljbGUiPjE3PC9y
+ZWYtdHlwZT48Y29udHJpYnV0b3JzPjxhdXRob3JzPjxhdXRob3I+Q2FtYWNobywgQzwvYXV0aG9y
+PjxhdXRob3I+Q291bG91cmlzLCBHPC9hdXRob3I+PGF1dGhvcj5BdmFneWFuLCBWPC9hdXRob3I+
+PGF1dGhvcj5NYSwgTjwvYXV0aG9yPjxhdXRob3I+UGFwYWRvcG91bG9zLCBKPC9hdXRob3I+PGF1
+dGhvcj5CZWFsZXIsIEs8L2F1dGhvcj48YXV0aG9yPk1hZGRlbiwgVCBMPC9hdXRob3I+PC9hdXRo
+b3JzPjwvY29udHJpYnV0b3JzPjx0aXRsZXM+PHRpdGxlPkJMQVNUKzogYXJjaGl0ZWN0dXJlIGFu
+ZCBhcHBsaWNhdGlvbnM8L3RpdGxlPjxzZWNvbmRhcnktdGl0bGU+Qk1DIEJpb2luZm9ybWF0aWNz
+PC9zZWNvbmRhcnktdGl0bGU+PC90aXRsZXM+PHBlcmlvZGljYWw+PGZ1bGwtdGl0bGU+Qk1DIEJp
+b2luZm9ybWF0aWNzPC9mdWxsLXRpdGxlPjwvcGVyaW9kaWNhbD48cGFnZXM+NDIxPC9wYWdlcz48
+dm9sdW1lPjEwPC92b2x1bWU+PGtleXdvcmRzPjxrZXl3b3JkPkROQS1zZXF1ZW5jZXM8L2tleXdv
+cmQ+PGtleXdvcmQ+cHJvdGVpbi1zZXF1ZW5jZTwva2V5d29yZD48a2V5d29yZD5wc2ktYmxhc3Q8
+L2tleXdvcmQ+PGtleXdvcmQ+c2VhcmNoZXM8L2tleXdvcmQ+PGtleXdvcmQ+dG9vbDwva2V5d29y
+ZD48L2tleXdvcmRzPjxkYXRlcz48eWVhcj4yMDA5PC95ZWFyPjwvZGF0ZXM+PGlzYm4+MTQ3MS0y
+MTA1PC9pc2JuPjxhY2Nlc3Npb24tbnVtPjIwMDAzNTAwPC9hY2Nlc3Npb24tbnVtPjx1cmxzPjwv
+dXJscz48ZWxlY3Ryb25pYy1yZXNvdXJjZS1udW0+QXJ0biA0MjFcbkRvaSAxMC4xMTg2LzE0NzEt
+MjEwNS0xMC00MjE8L2VsZWN0cm9uaWMtcmVzb3VyY2UtbnVtPjwvcmVjb3JkPjwvQ2l0ZT48L0Vu
+ZE5vdGU+
 </w:fldData>
         </w:fldChar>
       </w:r>
@@ -3767,95 +3657,41 @@
         </w:rPr>
         <w:t>(</w:t>
       </w:r>
+      <w:hyperlink w:anchor="_ENREF_1" w:tooltip="Altschul, 1990 #595" w:history="1">
+        <w:r>
+          <w:rPr>
+            <w:noProof/>
+          </w:rPr>
+          <w:t>Altschul et al. 1990</w:t>
+        </w:r>
+      </w:hyperlink>
       <w:r>
         <w:rPr>
           <w:noProof/>
         </w:rPr>
-        <w:fldChar w:fldCharType="begin"/>
-      </w:r>
+        <w:t xml:space="preserve">; </w:t>
+      </w:r>
+      <w:hyperlink w:anchor="_ENREF_2" w:tooltip="Camacho, 2009 #594" w:history="1">
+        <w:r>
+          <w:rPr>
+            <w:noProof/>
+          </w:rPr>
+          <w:t>Camacho et al. 2009</w:t>
+        </w:r>
+      </w:hyperlink>
       <w:r>
         <w:rPr>
           <w:noProof/>
         </w:rPr>
-        <w:instrText xml:space="preserve"> HYPERLINK \l "_ENREF_1" \o "Altschul, 1990 #429" </w:instrText>
-      </w:r>
-      <w:r>
-        <w:rPr>
-          <w:noProof/>
-        </w:rPr>
-      </w:r>
-      <w:r>
-        <w:rPr>
-          <w:noProof/>
-        </w:rPr>
-        <w:fldChar w:fldCharType="separate"/>
-      </w:r>
-      <w:r>
-        <w:rPr>
-          <w:noProof/>
-        </w:rPr>
-        <w:t>Altschul et al., 1990</w:t>
-      </w:r>
-      <w:r>
-        <w:rPr>
-          <w:noProof/>
-        </w:rPr>
+        <w:t>)</w:t>
+      </w:r>
+      <w:r>
         <w:fldChar w:fldCharType="end"/>
       </w:r>
       <w:r>
-        <w:rPr>
-          <w:noProof/>
-        </w:rPr>
-        <w:t xml:space="preserve">; </w:t>
-      </w:r>
-      <w:r>
-        <w:rPr>
-          <w:noProof/>
-        </w:rPr>
-        <w:fldChar w:fldCharType="begin"/>
-      </w:r>
-      <w:r>
-        <w:rPr>
-          <w:noProof/>
-        </w:rPr>
-        <w:instrText xml:space="preserve"> HYPERLINK \l "_ENREF_2" \o "Camacho, 2009 #428" </w:instrText>
-      </w:r>
-      <w:r>
-        <w:rPr>
-          <w:noProof/>
-        </w:rPr>
-      </w:r>
-      <w:r>
-        <w:rPr>
-          <w:noProof/>
-        </w:rPr>
-        <w:fldChar w:fldCharType="separate"/>
-      </w:r>
-      <w:r>
-        <w:rPr>
-          <w:noProof/>
-        </w:rPr>
-        <w:t>Camacho et al., 2009</w:t>
-      </w:r>
-      <w:r>
-        <w:rPr>
-          <w:noProof/>
-        </w:rPr>
-        <w:fldChar w:fldCharType="end"/>
-      </w:r>
-      <w:r>
-        <w:rPr>
-          <w:noProof/>
-        </w:rPr>
-        <w:t>)</w:t>
-      </w:r>
-      <w:r>
-        <w:fldChar w:fldCharType="end"/>
-      </w:r>
-      <w:r>
         <w:t>.</w:t>
       </w:r>
-      <w:bookmarkEnd w:id="12"/>
+      <w:bookmarkEnd w:id="13"/>
     </w:p>
     <w:p>
       <w:pPr>
@@ -3897,7 +3733,7 @@
           <w:szCs w:val="28"/>
         </w:rPr>
       </w:pPr>
-      <w:bookmarkStart w:id="13" w:name="_Toc1506835"/>
+      <w:bookmarkStart w:id="14" w:name="_Toc1506835"/>
       <w:r>
         <w:rPr>
           <w:b/>
@@ -3939,7 +3775,7 @@
         </w:rPr>
         <w:t>Multi-Accession GenBank Files</w:t>
       </w:r>
-      <w:bookmarkEnd w:id="13"/>
+      <w:bookmarkEnd w:id="14"/>
     </w:p>
     <w:p/>
     <w:p>
@@ -4022,7 +3858,7 @@
           <w:b/>
         </w:rPr>
       </w:pPr>
-      <w:bookmarkStart w:id="14" w:name="_Toc1506836"/>
+      <w:bookmarkStart w:id="15" w:name="_Toc1506836"/>
       <w:r>
         <w:rPr>
           <w:b/>
@@ -4035,7 +3871,7 @@
         </w:rPr>
         <w:t>:</w:t>
       </w:r>
-      <w:bookmarkEnd w:id="14"/>
+      <w:bookmarkEnd w:id="15"/>
     </w:p>
     <w:p>
       <w:pPr>
@@ -4053,7 +3889,7 @@
           <w:i/>
         </w:rPr>
       </w:pPr>
-      <w:bookmarkStart w:id="15" w:name="_Toc1506837"/>
+      <w:bookmarkStart w:id="16" w:name="_Toc1506837"/>
       <w:r>
         <w:rPr>
           <w:i/>
@@ -4066,7 +3902,7 @@
         </w:rPr>
         <w:t>Command</w:t>
       </w:r>
-      <w:bookmarkEnd w:id="15"/>
+      <w:bookmarkEnd w:id="16"/>
     </w:p>
     <w:p>
       <w:pPr>
@@ -4455,7 +4291,7 @@
       <w:r>
         <w:tab/>
       </w:r>
-      <w:bookmarkStart w:id="16" w:name="_Toc1506838"/>
+      <w:bookmarkStart w:id="17" w:name="_Toc1506838"/>
       <w:r>
         <w:rPr>
           <w:i/>
@@ -4476,7 +4312,7 @@
         </w:rPr>
         <w:t>)</w:t>
       </w:r>
-      <w:bookmarkEnd w:id="16"/>
+      <w:bookmarkEnd w:id="17"/>
     </w:p>
     <w:p>
       <w:pPr>
@@ -4596,7 +4432,7 @@
           <w:szCs w:val="20"/>
         </w:rPr>
       </w:pPr>
-      <w:bookmarkStart w:id="17" w:name="_Toc1506839"/>
+      <w:bookmarkStart w:id="18" w:name="_Toc1506839"/>
       <w:r>
         <w:rPr>
           <w:rStyle w:val="Code"/>
@@ -4604,7 +4440,7 @@
         </w:rPr>
         <w:t>BEGIN {</w:t>
       </w:r>
-      <w:bookmarkEnd w:id="17"/>
+      <w:bookmarkEnd w:id="18"/>
     </w:p>
     <w:p>
       <w:pPr>
@@ -4643,7 +4479,7 @@
         </w:rPr>
         <w:tab/>
       </w:r>
-      <w:bookmarkStart w:id="18" w:name="_Toc1506840"/>
+      <w:bookmarkStart w:id="19" w:name="_Toc1506840"/>
       <w:r>
         <w:rPr>
           <w:rStyle w:val="Code"/>
@@ -4667,7 +4503,7 @@
         </w:rPr>
         <w:t>+";</w:t>
       </w:r>
-      <w:bookmarkEnd w:id="18"/>
+      <w:bookmarkEnd w:id="19"/>
     </w:p>
     <w:p>
       <w:pPr>
@@ -5651,7 +5487,7 @@
           <w:szCs w:val="20"/>
         </w:rPr>
       </w:pPr>
-      <w:bookmarkStart w:id="19" w:name="_Toc1506841"/>
+      <w:bookmarkStart w:id="20" w:name="_Toc1506841"/>
       <w:r>
         <w:rPr>
           <w:rStyle w:val="Code"/>
@@ -5659,7 +5495,7 @@
         </w:rPr>
         <w:t>END {</w:t>
       </w:r>
-      <w:bookmarkEnd w:id="19"/>
+      <w:bookmarkEnd w:id="20"/>
     </w:p>
     <w:p>
       <w:pPr>
@@ -5761,7 +5597,7 @@
           <w:szCs w:val="28"/>
         </w:rPr>
       </w:pPr>
-      <w:bookmarkStart w:id="20" w:name="_Toc1506842"/>
+      <w:bookmarkStart w:id="21" w:name="_Toc1506842"/>
       <w:r>
         <w:rPr>
           <w:b/>
@@ -5804,7 +5640,7 @@
         </w:rPr>
         <w:t>Fasta</w:t>
       </w:r>
-      <w:bookmarkEnd w:id="20"/>
+      <w:bookmarkEnd w:id="21"/>
       <w:proofErr w:type="spellEnd"/>
     </w:p>
     <w:p/>
@@ -5927,7 +5763,7 @@
           <w:b/>
         </w:rPr>
       </w:pPr>
-      <w:bookmarkStart w:id="21" w:name="_Toc1506843"/>
+      <w:bookmarkStart w:id="22" w:name="_Toc1506843"/>
       <w:r>
         <w:rPr>
           <w:b/>
@@ -5940,7 +5776,7 @@
         </w:rPr>
         <w:t>:</w:t>
       </w:r>
-      <w:bookmarkEnd w:id="21"/>
+      <w:bookmarkEnd w:id="22"/>
     </w:p>
     <w:p>
       <w:pPr>
@@ -5958,7 +5794,7 @@
           <w:i/>
         </w:rPr>
       </w:pPr>
-      <w:bookmarkStart w:id="22" w:name="_Toc1506844"/>
+      <w:bookmarkStart w:id="23" w:name="_Toc1506844"/>
       <w:r>
         <w:rPr>
           <w:i/>
@@ -5971,7 +5807,7 @@
         </w:rPr>
         <w:t>Command</w:t>
       </w:r>
-      <w:bookmarkEnd w:id="22"/>
+      <w:bookmarkEnd w:id="23"/>
     </w:p>
     <w:p>
       <w:pPr>
@@ -6615,7 +6451,7 @@
       <w:r>
         <w:tab/>
       </w:r>
-      <w:bookmarkStart w:id="23" w:name="_Toc1506845"/>
+      <w:bookmarkStart w:id="24" w:name="_Toc1506845"/>
       <w:r>
         <w:rPr>
           <w:i/>
@@ -6642,7 +6478,7 @@
         </w:rPr>
         <w:t>)</w:t>
       </w:r>
-      <w:bookmarkEnd w:id="23"/>
+      <w:bookmarkEnd w:id="24"/>
     </w:p>
     <w:p>
       <w:pPr>
@@ -6762,7 +6598,7 @@
           <w:szCs w:val="20"/>
         </w:rPr>
       </w:pPr>
-      <w:bookmarkStart w:id="24" w:name="_Toc1506846"/>
+      <w:bookmarkStart w:id="25" w:name="_Toc1506846"/>
       <w:r>
         <w:rPr>
           <w:rStyle w:val="Code"/>
@@ -6770,7 +6606,7 @@
         </w:rPr>
         <w:t>BEGIN {</w:t>
       </w:r>
-      <w:bookmarkEnd w:id="24"/>
+      <w:bookmarkEnd w:id="25"/>
     </w:p>
     <w:p>
       <w:pPr>
@@ -6809,7 +6645,7 @@
         </w:rPr>
         <w:tab/>
       </w:r>
-      <w:bookmarkStart w:id="25" w:name="_Toc1506847"/>
+      <w:bookmarkStart w:id="26" w:name="_Toc1506847"/>
       <w:r>
         <w:rPr>
           <w:rStyle w:val="Code"/>
@@ -6833,7 +6669,7 @@
         </w:rPr>
         <w:t>+";</w:t>
       </w:r>
-      <w:bookmarkEnd w:id="25"/>
+      <w:bookmarkEnd w:id="26"/>
     </w:p>
     <w:p>
       <w:pPr>
@@ -7739,7 +7575,7 @@
           <w:szCs w:val="20"/>
         </w:rPr>
       </w:pPr>
-      <w:bookmarkStart w:id="26" w:name="_Toc1506848"/>
+      <w:bookmarkStart w:id="27" w:name="_Toc1506848"/>
       <w:r>
         <w:rPr>
           <w:rStyle w:val="Code"/>
@@ -7747,7 +7583,7 @@
         </w:rPr>
         <w:t>END {</w:t>
       </w:r>
-      <w:bookmarkEnd w:id="26"/>
+      <w:bookmarkEnd w:id="27"/>
     </w:p>
     <w:p>
       <w:pPr>
@@ -7940,7 +7776,7 @@
           <w:szCs w:val="28"/>
         </w:rPr>
       </w:pPr>
-      <w:bookmarkStart w:id="27" w:name="_Toc1506849"/>
+      <w:bookmarkStart w:id="28" w:name="_Toc1506849"/>
       <w:r>
         <w:rPr>
           <w:b/>
@@ -7982,7 +7818,7 @@
         </w:rPr>
         <w:t>Extract Group Lists</w:t>
       </w:r>
-      <w:bookmarkEnd w:id="27"/>
+      <w:bookmarkEnd w:id="28"/>
     </w:p>
     <w:p/>
     <w:p>
@@ -8122,7 +7958,7 @@
           <w:b/>
         </w:rPr>
       </w:pPr>
-      <w:bookmarkStart w:id="28" w:name="_Toc1506850"/>
+      <w:bookmarkStart w:id="29" w:name="_Toc1506850"/>
       <w:r>
         <w:rPr>
           <w:b/>
@@ -8135,7 +7971,7 @@
         </w:rPr>
         <w:t>:</w:t>
       </w:r>
-      <w:bookmarkEnd w:id="28"/>
+      <w:bookmarkEnd w:id="29"/>
     </w:p>
     <w:p>
       <w:pPr>
@@ -8153,7 +7989,7 @@
           <w:i/>
         </w:rPr>
       </w:pPr>
-      <w:bookmarkStart w:id="29" w:name="_Toc1506851"/>
+      <w:bookmarkStart w:id="30" w:name="_Toc1506851"/>
       <w:r>
         <w:rPr>
           <w:i/>
@@ -8166,7 +8002,7 @@
         </w:rPr>
         <w:t>Command</w:t>
       </w:r>
-      <w:bookmarkEnd w:id="29"/>
+      <w:bookmarkEnd w:id="30"/>
     </w:p>
     <w:p>
       <w:pPr>
@@ -8562,7 +8398,7 @@
         <w:ind w:left="720"/>
         <w:outlineLvl w:val="0"/>
       </w:pPr>
-      <w:bookmarkStart w:id="30" w:name="_Toc1506852"/>
+      <w:bookmarkStart w:id="31" w:name="_Toc1506852"/>
       <w:r>
         <w:rPr>
           <w:i/>
@@ -8583,7 +8419,7 @@
         </w:rPr>
         <w:t>)</w:t>
       </w:r>
-      <w:bookmarkEnd w:id="30"/>
+      <w:bookmarkEnd w:id="31"/>
     </w:p>
     <w:p>
       <w:pPr>
@@ -8703,7 +8539,7 @@
           <w:szCs w:val="20"/>
         </w:rPr>
       </w:pPr>
-      <w:bookmarkStart w:id="31" w:name="_Toc1506853"/>
+      <w:bookmarkStart w:id="32" w:name="_Toc1506853"/>
       <w:r>
         <w:rPr>
           <w:rStyle w:val="Code"/>
@@ -8711,7 +8547,7 @@
         </w:rPr>
         <w:t>BEGIN {</w:t>
       </w:r>
-      <w:bookmarkEnd w:id="31"/>
+      <w:bookmarkEnd w:id="32"/>
     </w:p>
     <w:p>
       <w:pPr>
@@ -8750,7 +8586,7 @@
         </w:rPr>
         <w:tab/>
       </w:r>
-      <w:bookmarkStart w:id="32" w:name="_Toc1506854"/>
+      <w:bookmarkStart w:id="33" w:name="_Toc1506854"/>
       <w:r>
         <w:rPr>
           <w:rStyle w:val="Code"/>
@@ -8774,7 +8610,7 @@
         </w:rPr>
         <w:t>+";</w:t>
       </w:r>
-      <w:bookmarkEnd w:id="32"/>
+      <w:bookmarkEnd w:id="33"/>
     </w:p>
     <w:p>
       <w:pPr>
@@ -9549,7 +9385,7 @@
           <w:szCs w:val="20"/>
         </w:rPr>
       </w:pPr>
-      <w:bookmarkStart w:id="33" w:name="_Toc1506855"/>
+      <w:bookmarkStart w:id="34" w:name="_Toc1506855"/>
       <w:r>
         <w:rPr>
           <w:rStyle w:val="Code"/>
@@ -9557,7 +9393,7 @@
         </w:rPr>
         <w:t>END {</w:t>
       </w:r>
-      <w:bookmarkEnd w:id="33"/>
+      <w:bookmarkEnd w:id="34"/>
     </w:p>
     <w:p>
       <w:pPr>
@@ -9664,7 +9500,7 @@
           <w:szCs w:val="28"/>
         </w:rPr>
       </w:pPr>
-      <w:bookmarkStart w:id="34" w:name="_Toc1506856"/>
+      <w:bookmarkStart w:id="35" w:name="_Toc1506856"/>
       <w:r>
         <w:rPr>
           <w:b/>
@@ -9714,7 +9550,7 @@
         </w:rPr>
         <w:t xml:space="preserve"> Incompatibility Groups</w:t>
       </w:r>
-      <w:bookmarkEnd w:id="34"/>
+      <w:bookmarkEnd w:id="35"/>
     </w:p>
     <w:p/>
     <w:p>
@@ -9797,7 +9633,7 @@
         <w:ind w:left="360"/>
         <w:outlineLvl w:val="0"/>
       </w:pPr>
-      <w:bookmarkStart w:id="35" w:name="_Toc1506857"/>
+      <w:bookmarkStart w:id="36" w:name="_Toc1506857"/>
       <w:r>
         <w:rPr>
           <w:b/>
@@ -9822,7 +9658,7 @@
       <w:r>
         <w:t>.</w:t>
       </w:r>
-      <w:bookmarkEnd w:id="35"/>
+      <w:bookmarkEnd w:id="36"/>
     </w:p>
     <w:p>
       <w:pPr>
@@ -10077,7 +9913,7 @@
           <w:b/>
         </w:rPr>
       </w:pPr>
-      <w:bookmarkStart w:id="36" w:name="_Toc1506858"/>
+      <w:bookmarkStart w:id="37" w:name="_Toc1506858"/>
       <w:r>
         <w:rPr>
           <w:b/>
@@ -10090,7 +9926,7 @@
         </w:rPr>
         <w:t>:</w:t>
       </w:r>
-      <w:bookmarkEnd w:id="36"/>
+      <w:bookmarkEnd w:id="37"/>
     </w:p>
     <w:p>
       <w:pPr>
@@ -10108,7 +9944,7 @@
           <w:i/>
         </w:rPr>
       </w:pPr>
-      <w:bookmarkStart w:id="37" w:name="_Toc1506859"/>
+      <w:bookmarkStart w:id="38" w:name="_Toc1506859"/>
       <w:r>
         <w:rPr>
           <w:i/>
@@ -10121,7 +9957,7 @@
         </w:rPr>
         <w:t>Command</w:t>
       </w:r>
-      <w:bookmarkEnd w:id="37"/>
+      <w:bookmarkEnd w:id="38"/>
     </w:p>
     <w:p>
       <w:pPr>
@@ -10161,7 +9997,7 @@
           <w:szCs w:val="20"/>
         </w:rPr>
       </w:pPr>
-      <w:bookmarkStart w:id="38" w:name="_Toc1506860"/>
+      <w:bookmarkStart w:id="39" w:name="_Toc1506860"/>
       <w:r>
         <w:rPr>
           <w:rStyle w:val="Code"/>
@@ -10169,7 +10005,7 @@
         </w:rPr>
         <w:t>THREADS=8</w:t>
       </w:r>
-      <w:bookmarkEnd w:id="38"/>
+      <w:bookmarkEnd w:id="39"/>
     </w:p>
     <w:p>
       <w:pPr>
@@ -11438,14 +11274,14 @@
           <w:i/>
         </w:rPr>
       </w:pPr>
-      <w:bookmarkStart w:id="39" w:name="_Toc1506861"/>
+      <w:bookmarkStart w:id="40" w:name="_Toc1506861"/>
       <w:r>
         <w:rPr>
           <w:i/>
         </w:rPr>
         <w:t>BLAST Software</w:t>
       </w:r>
-      <w:bookmarkEnd w:id="39"/>
+      <w:bookmarkEnd w:id="40"/>
     </w:p>
     <w:p>
       <w:pPr>
@@ -11457,50 +11293,49 @@
         <w:ind w:left="720"/>
         <w:outlineLvl w:val="0"/>
       </w:pPr>
-      <w:bookmarkStart w:id="40" w:name="_Toc1506862"/>
+      <w:bookmarkStart w:id="41" w:name="_Toc1506862"/>
       <w:r>
         <w:t xml:space="preserve">NCBI (United States National Center for Biotechnology Information) BLAST+ Suite version 2.4.0 </w:t>
       </w:r>
       <w:r>
         <w:fldChar w:fldCharType="begin">
           <w:fldData xml:space="preserve">PEVuZE5vdGU+PENpdGU+PEF1dGhvcj5BbHRzY2h1bDwvQXV0aG9yPjxZZWFyPjE5OTA8L1llYXI+
-PFJlY051bT40Mjk8L1JlY051bT48RGlzcGxheVRleHQ+KEFsdHNjaHVsIGV0IGFsLiwgMTk5MDsg
-Q2FtYWNobyBldCBhbC4sIDIwMDkpPC9EaXNwbGF5VGV4dD48cmVjb3JkPjxyZWMtbnVtYmVyPjQy
-OTwvcmVjLW51bWJlcj48Zm9yZWlnbi1rZXlzPjxrZXkgYXBwPSJFTiIgZGItaWQ9IncyYWV3enZl
-bWFwejl3ZWFkMmFwcHo1a3J0cjlwcGQ5NXplcyIgdGltZXN0YW1wPSIxNTI2NjYzNjAwIj40Mjk8
-L2tleT48L2ZvcmVpZ24ta2V5cz48cmVmLXR5cGUgbmFtZT0iSm91cm5hbCBBcnRpY2xlIj4xNzwv
-cmVmLXR5cGU+PGNvbnRyaWJ1dG9ycz48YXV0aG9ycz48YXV0aG9yPkFsdHNjaHVsLCBTdGVwaGVu
-IEY8L2F1dGhvcj48YXV0aG9yPkdpc2gsIFdhcnJlbjwvYXV0aG9yPjxhdXRob3I+TWlsbGVyLCBX
-ZWJiPC9hdXRob3I+PGF1dGhvcj5NeWVycywgRXVnZW5lIFcuPC9hdXRob3I+PGF1dGhvcj5MaXBt
-YW4sIERhdmlkIEouPC9hdXRob3I+PC9hdXRob3JzPjwvY29udHJpYnV0b3JzPjx0aXRsZXM+PHRp
-dGxlPkJhc2ljIExvY2FsIEFsaWdubWVudCBTZWFyY2ggVG9vbDwvdGl0bGU+PHNlY29uZGFyeS10
-aXRsZT5Kb3VybmFsIG9mIE1vbGVjdWxhciBCaW9sb2d5PC9zZWNvbmRhcnktdGl0bGU+PC90aXRs
-ZXM+PHBlcmlvZGljYWw+PGZ1bGwtdGl0bGU+Sm91cm5hbCBvZiBNb2xlY3VsYXIgQmlvbG9neTwv
-ZnVsbC10aXRsZT48L3BlcmlvZGljYWw+PHBhZ2VzPjQwMy00MTA8L3BhZ2VzPjx2b2x1bWU+MjE1
-PC92b2x1bWU+PGRhdGVzPjx5ZWFyPjE5OTA8L3llYXI+PC9kYXRlcz48aXNibj4wMDIyLTI4MzYg
-KFByaW50KTwvaXNibj48YWNjZXNzaW9uLW51bT4yMjMxNzEyPC9hY2Nlc3Npb24tbnVtPjx1cmxz
-PjwvdXJscz48ZWxlY3Ryb25pYy1yZXNvdXJjZS1udW0+MTAuMTAxNi9TMDAyMi0yODM2KDA1KTgw
-MzYwLTI8L2VsZWN0cm9uaWMtcmVzb3VyY2UtbnVtPjwvcmVjb3JkPjwvQ2l0ZT48Q2l0ZT48QXV0
-aG9yPkNhbWFjaG88L0F1dGhvcj48WWVhcj4yMDA5PC9ZZWFyPjxSZWNOdW0+NDI4PC9SZWNOdW0+
-PHJlY29yZD48cmVjLW51bWJlcj40Mjg8L3JlYy1udW1iZXI+PGZvcmVpZ24ta2V5cz48a2V5IGFw
-cD0iRU4iIGRiLWlkPSJ3MmFld3p2ZW1hcHo5d2VhZDJhcHB6NWtydHI5cHBkOTV6ZXMiIHRpbWVz
-dGFtcD0iMTUyNjY2MzYwMCI+NDI4PC9rZXk+PC9mb3JlaWduLWtleXM+PHJlZi10eXBlIG5hbWU9
-IkpvdXJuYWwgQXJ0aWNsZSI+MTc8L3JlZi10eXBlPjxjb250cmlidXRvcnM+PGF1dGhvcnM+PGF1
-dGhvcj5DYW1hY2hvLCBDPC9hdXRob3I+PGF1dGhvcj5Db3Vsb3VyaXMsIEc8L2F1dGhvcj48YXV0
-aG9yPkF2YWd5YW4sIFY8L2F1dGhvcj48YXV0aG9yPk1hLCBOPC9hdXRob3I+PGF1dGhvcj5QYXBh
-ZG9wb3Vsb3MsIEo8L2F1dGhvcj48YXV0aG9yPkJlYWxlciwgSzwvYXV0aG9yPjxhdXRob3I+TWFk
-ZGVuLCBUIEw8L2F1dGhvcj48L2F1dGhvcnM+PC9jb250cmlidXRvcnM+PHRpdGxlcz48dGl0bGU+
-QkxBU1QrOiBhcmNoaXRlY3R1cmUgYW5kIGFwcGxpY2F0aW9uczwvdGl0bGU+PHNlY29uZGFyeS10
-aXRsZT5CTUMgQmlvaW5mb3JtYXRpY3M8L3NlY29uZGFyeS10aXRsZT48L3RpdGxlcz48cGVyaW9k
-aWNhbD48ZnVsbC10aXRsZT5CTUMgQmlvaW5mb3JtYXRpY3M8L2Z1bGwtdGl0bGU+PC9wZXJpb2Rp
-Y2FsPjxwYWdlcz40MjE8L3BhZ2VzPjx2b2x1bWU+MTA8L3ZvbHVtZT48a2V5d29yZHM+PGtleXdv
-cmQ+RE5BLXNlcXVlbmNlczwva2V5d29yZD48a2V5d29yZD5wcm90ZWluLXNlcXVlbmNlPC9rZXl3
-b3JkPjxrZXl3b3JkPnBzaS1ibGFzdDwva2V5d29yZD48a2V5d29yZD5zZWFyY2hlczwva2V5d29y
-ZD48a2V5d29yZD50b29sPC9rZXl3b3JkPjwva2V5d29yZHM+PGRhdGVzPjx5ZWFyPjIwMDk8L3ll
-YXI+PC9kYXRlcz48aXNibj4xNDcxLTIxMDU8L2lzYm4+PGFjY2Vzc2lvbi1udW0+MjAwMDM1MDA8
-L2FjY2Vzc2lvbi1udW0+PHVybHM+PC91cmxzPjxlbGVjdHJvbmljLXJlc291cmNlLW51bT5BcnRu
-IDQyMVxuRG9pIDEwLjExODYvMTQ3MS0yMTA1LTEwLTQyMTwvZWxlY3Ryb25pYy1yZXNvdXJjZS1u
-dW0+PC9yZWNvcmQ+PC9DaXRlPjwvRW5kTm90ZT5=
+PFJlY051bT41OTU8L1JlY051bT48RGlzcGxheVRleHQ+KEFsdHNjaHVsIGV0IGFsLiAxOTkwOyBD
+YW1hY2hvIGV0IGFsLiAyMDA5KTwvRGlzcGxheVRleHQ+PHJlY29yZD48cmVjLW51bWJlcj41OTU8
+L3JlYy1udW1iZXI+PGZvcmVpZ24ta2V5cz48a2V5IGFwcD0iRU4iIGRiLWlkPSJhNXM5dmV4c2tz
+emVlOGV6ZWFhdmE1ZGNlMmR0enhmYWV4enQiIHRpbWVzdGFtcD0iMTUyNTczMzE3MSI+NTk1PC9r
+ZXk+PC9mb3JlaWduLWtleXM+PHJlZi10eXBlIG5hbWU9IkpvdXJuYWwgQXJ0aWNsZSI+MTc8L3Jl
+Zi10eXBlPjxjb250cmlidXRvcnM+PGF1dGhvcnM+PGF1dGhvcj5BbHRzY2h1bCwgU3RlcGhlbiBG
+PC9hdXRob3I+PGF1dGhvcj5HaXNoLCBXYXJyZW48L2F1dGhvcj48YXV0aG9yPk1pbGxlciwgV2Vi
+YjwvYXV0aG9yPjxhdXRob3I+TXllcnMsIEV1Z2VuZSBXLjwvYXV0aG9yPjxhdXRob3I+TGlwbWFu
+LCBEYXZpZCBKLjwvYXV0aG9yPjwvYXV0aG9ycz48L2NvbnRyaWJ1dG9ycz48dGl0bGVzPjx0aXRs
+ZT5CYXNpYyBMb2NhbCBBbGlnbm1lbnQgU2VhcmNoIFRvb2w8L3RpdGxlPjxzZWNvbmRhcnktdGl0
+bGU+Sm91cm5hbCBvZiBNb2xlY3VsYXIgQmlvbG9neTwvc2Vjb25kYXJ5LXRpdGxlPjwvdGl0bGVz
+PjxwYWdlcz40MDMtNDEwPC9wYWdlcz48dm9sdW1lPjIxNTwvdm9sdW1lPjxkYXRlcz48eWVhcj4x
+OTkwPC95ZWFyPjwvZGF0ZXM+PGlzYm4+MDAyMi0yODM2IChQcmludCk8L2lzYm4+PGFjY2Vzc2lv
+bi1udW0+MjIzMTcxMjwvYWNjZXNzaW9uLW51bT48dXJscz48L3VybHM+PGVsZWN0cm9uaWMtcmVz
+b3VyY2UtbnVtPjEwLjEwMTYvUzAwMjItMjgzNigwNSk4MDM2MC0yPC9lbGVjdHJvbmljLXJlc291
+cmNlLW51bT48L3JlY29yZD48L0NpdGU+PENpdGU+PEF1dGhvcj5DYW1hY2hvPC9BdXRob3I+PFll
+YXI+MjAwOTwvWWVhcj48UmVjTnVtPjU5NDwvUmVjTnVtPjxyZWNvcmQ+PHJlYy1udW1iZXI+NTk0
+PC9yZWMtbnVtYmVyPjxmb3JlaWduLWtleXM+PGtleSBhcHA9IkVOIiBkYi1pZD0iYTVzOXZleHNr
+c3plZThlemVhYXZhNWRjZTJkdHp4ZmFleHp0IiB0aW1lc3RhbXA9IjE1MjU3MzMxNzEiPjU5NDwv
+a2V5PjwvZm9yZWlnbi1rZXlzPjxyZWYtdHlwZSBuYW1lPSJKb3VybmFsIEFydGljbGUiPjE3PC9y
+ZWYtdHlwZT48Y29udHJpYnV0b3JzPjxhdXRob3JzPjxhdXRob3I+Q2FtYWNobywgQzwvYXV0aG9y
+PjxhdXRob3I+Q291bG91cmlzLCBHPC9hdXRob3I+PGF1dGhvcj5BdmFneWFuLCBWPC9hdXRob3I+
+PGF1dGhvcj5NYSwgTjwvYXV0aG9yPjxhdXRob3I+UGFwYWRvcG91bG9zLCBKPC9hdXRob3I+PGF1
+dGhvcj5CZWFsZXIsIEs8L2F1dGhvcj48YXV0aG9yPk1hZGRlbiwgVCBMPC9hdXRob3I+PC9hdXRo
+b3JzPjwvY29udHJpYnV0b3JzPjx0aXRsZXM+PHRpdGxlPkJMQVNUKzogYXJjaGl0ZWN0dXJlIGFu
+ZCBhcHBsaWNhdGlvbnM8L3RpdGxlPjxzZWNvbmRhcnktdGl0bGU+Qk1DIEJpb2luZm9ybWF0aWNz
+PC9zZWNvbmRhcnktdGl0bGU+PC90aXRsZXM+PHBlcmlvZGljYWw+PGZ1bGwtdGl0bGU+Qk1DIEJp
+b2luZm9ybWF0aWNzPC9mdWxsLXRpdGxlPjwvcGVyaW9kaWNhbD48cGFnZXM+NDIxPC9wYWdlcz48
+dm9sdW1lPjEwPC92b2x1bWU+PGtleXdvcmRzPjxrZXl3b3JkPkROQS1zZXF1ZW5jZXM8L2tleXdv
+cmQ+PGtleXdvcmQ+cHJvdGVpbi1zZXF1ZW5jZTwva2V5d29yZD48a2V5d29yZD5wc2ktYmxhc3Q8
+L2tleXdvcmQ+PGtleXdvcmQ+c2VhcmNoZXM8L2tleXdvcmQ+PGtleXdvcmQ+dG9vbDwva2V5d29y
+ZD48L2tleXdvcmRzPjxkYXRlcz48eWVhcj4yMDA5PC95ZWFyPjwvZGF0ZXM+PGlzYm4+MTQ3MS0y
+MTA1PC9pc2JuPjxhY2Nlc3Npb24tbnVtPjIwMDAzNTAwPC9hY2Nlc3Npb24tbnVtPjx1cmxzPjwv
+dXJscz48ZWxlY3Ryb25pYy1yZXNvdXJjZS1udW0+QXJ0biA0MjFcbkRvaSAxMC4xMTg2LzE0NzEt
+MjEwNS0xMC00MjE8L2VsZWN0cm9uaWMtcmVzb3VyY2UtbnVtPjwvcmVjb3JkPjwvQ2l0ZT48L0Vu
+ZE5vdGU+
 </w:fldData>
         </w:fldChar>
       </w:r>
@@ -11510,43 +11345,42 @@
       <w:r>
         <w:fldChar w:fldCharType="begin">
           <w:fldData xml:space="preserve">PEVuZE5vdGU+PENpdGU+PEF1dGhvcj5BbHRzY2h1bDwvQXV0aG9yPjxZZWFyPjE5OTA8L1llYXI+
-PFJlY051bT40Mjk8L1JlY051bT48RGlzcGxheVRleHQ+KEFsdHNjaHVsIGV0IGFsLiwgMTk5MDsg
-Q2FtYWNobyBldCBhbC4sIDIwMDkpPC9EaXNwbGF5VGV4dD48cmVjb3JkPjxyZWMtbnVtYmVyPjQy
-OTwvcmVjLW51bWJlcj48Zm9yZWlnbi1rZXlzPjxrZXkgYXBwPSJFTiIgZGItaWQ9IncyYWV3enZl
-bWFwejl3ZWFkMmFwcHo1a3J0cjlwcGQ5NXplcyIgdGltZXN0YW1wPSIxNTI2NjYzNjAwIj40Mjk8
-L2tleT48L2ZvcmVpZ24ta2V5cz48cmVmLXR5cGUgbmFtZT0iSm91cm5hbCBBcnRpY2xlIj4xNzwv
-cmVmLXR5cGU+PGNvbnRyaWJ1dG9ycz48YXV0aG9ycz48YXV0aG9yPkFsdHNjaHVsLCBTdGVwaGVu
-IEY8L2F1dGhvcj48YXV0aG9yPkdpc2gsIFdhcnJlbjwvYXV0aG9yPjxhdXRob3I+TWlsbGVyLCBX
-ZWJiPC9hdXRob3I+PGF1dGhvcj5NeWVycywgRXVnZW5lIFcuPC9hdXRob3I+PGF1dGhvcj5MaXBt
-YW4sIERhdmlkIEouPC9hdXRob3I+PC9hdXRob3JzPjwvY29udHJpYnV0b3JzPjx0aXRsZXM+PHRp
-dGxlPkJhc2ljIExvY2FsIEFsaWdubWVudCBTZWFyY2ggVG9vbDwvdGl0bGU+PHNlY29uZGFyeS10
-aXRsZT5Kb3VybmFsIG9mIE1vbGVjdWxhciBCaW9sb2d5PC9zZWNvbmRhcnktdGl0bGU+PC90aXRs
-ZXM+PHBlcmlvZGljYWw+PGZ1bGwtdGl0bGU+Sm91cm5hbCBvZiBNb2xlY3VsYXIgQmlvbG9neTwv
-ZnVsbC10aXRsZT48L3BlcmlvZGljYWw+PHBhZ2VzPjQwMy00MTA8L3BhZ2VzPjx2b2x1bWU+MjE1
-PC92b2x1bWU+PGRhdGVzPjx5ZWFyPjE5OTA8L3llYXI+PC9kYXRlcz48aXNibj4wMDIyLTI4MzYg
-KFByaW50KTwvaXNibj48YWNjZXNzaW9uLW51bT4yMjMxNzEyPC9hY2Nlc3Npb24tbnVtPjx1cmxz
-PjwvdXJscz48ZWxlY3Ryb25pYy1yZXNvdXJjZS1udW0+MTAuMTAxNi9TMDAyMi0yODM2KDA1KTgw
-MzYwLTI8L2VsZWN0cm9uaWMtcmVzb3VyY2UtbnVtPjwvcmVjb3JkPjwvQ2l0ZT48Q2l0ZT48QXV0
-aG9yPkNhbWFjaG88L0F1dGhvcj48WWVhcj4yMDA5PC9ZZWFyPjxSZWNOdW0+NDI4PC9SZWNOdW0+
-PHJlY29yZD48cmVjLW51bWJlcj40Mjg8L3JlYy1udW1iZXI+PGZvcmVpZ24ta2V5cz48a2V5IGFw
-cD0iRU4iIGRiLWlkPSJ3MmFld3p2ZW1hcHo5d2VhZDJhcHB6NWtydHI5cHBkOTV6ZXMiIHRpbWVz
-dGFtcD0iMTUyNjY2MzYwMCI+NDI4PC9rZXk+PC9mb3JlaWduLWtleXM+PHJlZi10eXBlIG5hbWU9
-IkpvdXJuYWwgQXJ0aWNsZSI+MTc8L3JlZi10eXBlPjxjb250cmlidXRvcnM+PGF1dGhvcnM+PGF1
-dGhvcj5DYW1hY2hvLCBDPC9hdXRob3I+PGF1dGhvcj5Db3Vsb3VyaXMsIEc8L2F1dGhvcj48YXV0
-aG9yPkF2YWd5YW4sIFY8L2F1dGhvcj48YXV0aG9yPk1hLCBOPC9hdXRob3I+PGF1dGhvcj5QYXBh
-ZG9wb3Vsb3MsIEo8L2F1dGhvcj48YXV0aG9yPkJlYWxlciwgSzwvYXV0aG9yPjxhdXRob3I+TWFk
-ZGVuLCBUIEw8L2F1dGhvcj48L2F1dGhvcnM+PC9jb250cmlidXRvcnM+PHRpdGxlcz48dGl0bGU+
-QkxBU1QrOiBhcmNoaXRlY3R1cmUgYW5kIGFwcGxpY2F0aW9uczwvdGl0bGU+PHNlY29uZGFyeS10
-aXRsZT5CTUMgQmlvaW5mb3JtYXRpY3M8L3NlY29uZGFyeS10aXRsZT48L3RpdGxlcz48cGVyaW9k
-aWNhbD48ZnVsbC10aXRsZT5CTUMgQmlvaW5mb3JtYXRpY3M8L2Z1bGwtdGl0bGU+PC9wZXJpb2Rp
-Y2FsPjxwYWdlcz40MjE8L3BhZ2VzPjx2b2x1bWU+MTA8L3ZvbHVtZT48a2V5d29yZHM+PGtleXdv
-cmQ+RE5BLXNlcXVlbmNlczwva2V5d29yZD48a2V5d29yZD5wcm90ZWluLXNlcXVlbmNlPC9rZXl3
-b3JkPjxrZXl3b3JkPnBzaS1ibGFzdDwva2V5d29yZD48a2V5d29yZD5zZWFyY2hlczwva2V5d29y
-ZD48a2V5d29yZD50b29sPC9rZXl3b3JkPjwva2V5d29yZHM+PGRhdGVzPjx5ZWFyPjIwMDk8L3ll
-YXI+PC9kYXRlcz48aXNibj4xNDcxLTIxMDU8L2lzYm4+PGFjY2Vzc2lvbi1udW0+MjAwMDM1MDA8
-L2FjY2Vzc2lvbi1udW0+PHVybHM+PC91cmxzPjxlbGVjdHJvbmljLXJlc291cmNlLW51bT5BcnRu
-IDQyMVxuRG9pIDEwLjExODYvMTQ3MS0yMTA1LTEwLTQyMTwvZWxlY3Ryb25pYy1yZXNvdXJjZS1u
-dW0+PC9yZWNvcmQ+PC9DaXRlPjwvRW5kTm90ZT5=
+PFJlY051bT41OTU8L1JlY051bT48RGlzcGxheVRleHQ+KEFsdHNjaHVsIGV0IGFsLiAxOTkwOyBD
+YW1hY2hvIGV0IGFsLiAyMDA5KTwvRGlzcGxheVRleHQ+PHJlY29yZD48cmVjLW51bWJlcj41OTU8
+L3JlYy1udW1iZXI+PGZvcmVpZ24ta2V5cz48a2V5IGFwcD0iRU4iIGRiLWlkPSJhNXM5dmV4c2tz
+emVlOGV6ZWFhdmE1ZGNlMmR0enhmYWV4enQiIHRpbWVzdGFtcD0iMTUyNTczMzE3MSI+NTk1PC9r
+ZXk+PC9mb3JlaWduLWtleXM+PHJlZi10eXBlIG5hbWU9IkpvdXJuYWwgQXJ0aWNsZSI+MTc8L3Jl
+Zi10eXBlPjxjb250cmlidXRvcnM+PGF1dGhvcnM+PGF1dGhvcj5BbHRzY2h1bCwgU3RlcGhlbiBG
+PC9hdXRob3I+PGF1dGhvcj5HaXNoLCBXYXJyZW48L2F1dGhvcj48YXV0aG9yPk1pbGxlciwgV2Vi
+YjwvYXV0aG9yPjxhdXRob3I+TXllcnMsIEV1Z2VuZSBXLjwvYXV0aG9yPjxhdXRob3I+TGlwbWFu
+LCBEYXZpZCBKLjwvYXV0aG9yPjwvYXV0aG9ycz48L2NvbnRyaWJ1dG9ycz48dGl0bGVzPjx0aXRs
+ZT5CYXNpYyBMb2NhbCBBbGlnbm1lbnQgU2VhcmNoIFRvb2w8L3RpdGxlPjxzZWNvbmRhcnktdGl0
+bGU+Sm91cm5hbCBvZiBNb2xlY3VsYXIgQmlvbG9neTwvc2Vjb25kYXJ5LXRpdGxlPjwvdGl0bGVz
+PjxwYWdlcz40MDMtNDEwPC9wYWdlcz48dm9sdW1lPjIxNTwvdm9sdW1lPjxkYXRlcz48eWVhcj4x
+OTkwPC95ZWFyPjwvZGF0ZXM+PGlzYm4+MDAyMi0yODM2IChQcmludCk8L2lzYm4+PGFjY2Vzc2lv
+bi1udW0+MjIzMTcxMjwvYWNjZXNzaW9uLW51bT48dXJscz48L3VybHM+PGVsZWN0cm9uaWMtcmVz
+b3VyY2UtbnVtPjEwLjEwMTYvUzAwMjItMjgzNigwNSk4MDM2MC0yPC9lbGVjdHJvbmljLXJlc291
+cmNlLW51bT48L3JlY29yZD48L0NpdGU+PENpdGU+PEF1dGhvcj5DYW1hY2hvPC9BdXRob3I+PFll
+YXI+MjAwOTwvWWVhcj48UmVjTnVtPjU5NDwvUmVjTnVtPjxyZWNvcmQ+PHJlYy1udW1iZXI+NTk0
+PC9yZWMtbnVtYmVyPjxmb3JlaWduLWtleXM+PGtleSBhcHA9IkVOIiBkYi1pZD0iYTVzOXZleHNr
+c3plZThlemVhYXZhNWRjZTJkdHp4ZmFleHp0IiB0aW1lc3RhbXA9IjE1MjU3MzMxNzEiPjU5NDwv
+a2V5PjwvZm9yZWlnbi1rZXlzPjxyZWYtdHlwZSBuYW1lPSJKb3VybmFsIEFydGljbGUiPjE3PC9y
+ZWYtdHlwZT48Y29udHJpYnV0b3JzPjxhdXRob3JzPjxhdXRob3I+Q2FtYWNobywgQzwvYXV0aG9y
+PjxhdXRob3I+Q291bG91cmlzLCBHPC9hdXRob3I+PGF1dGhvcj5BdmFneWFuLCBWPC9hdXRob3I+
+PGF1dGhvcj5NYSwgTjwvYXV0aG9yPjxhdXRob3I+UGFwYWRvcG91bG9zLCBKPC9hdXRob3I+PGF1
+dGhvcj5CZWFsZXIsIEs8L2F1dGhvcj48YXV0aG9yPk1hZGRlbiwgVCBMPC9hdXRob3I+PC9hdXRo
+b3JzPjwvY29udHJpYnV0b3JzPjx0aXRsZXM+PHRpdGxlPkJMQVNUKzogYXJjaGl0ZWN0dXJlIGFu
+ZCBhcHBsaWNhdGlvbnM8L3RpdGxlPjxzZWNvbmRhcnktdGl0bGU+Qk1DIEJpb2luZm9ybWF0aWNz
+PC9zZWNvbmRhcnktdGl0bGU+PC90aXRsZXM+PHBlcmlvZGljYWw+PGZ1bGwtdGl0bGU+Qk1DIEJp
+b2luZm9ybWF0aWNzPC9mdWxsLXRpdGxlPjwvcGVyaW9kaWNhbD48cGFnZXM+NDIxPC9wYWdlcz48
+dm9sdW1lPjEwPC92b2x1bWU+PGtleXdvcmRzPjxrZXl3b3JkPkROQS1zZXF1ZW5jZXM8L2tleXdv
+cmQ+PGtleXdvcmQ+cHJvdGVpbi1zZXF1ZW5jZTwva2V5d29yZD48a2V5d29yZD5wc2ktYmxhc3Q8
+L2tleXdvcmQ+PGtleXdvcmQ+c2VhcmNoZXM8L2tleXdvcmQ+PGtleXdvcmQ+dG9vbDwva2V5d29y
+ZD48L2tleXdvcmRzPjxkYXRlcz48eWVhcj4yMDA5PC95ZWFyPjwvZGF0ZXM+PGlzYm4+MTQ3MS0y
+MTA1PC9pc2JuPjxhY2Nlc3Npb24tbnVtPjIwMDAzNTAwPC9hY2Nlc3Npb24tbnVtPjx1cmxzPjwv
+dXJscz48ZWxlY3Ryb25pYy1yZXNvdXJjZS1udW0+QXJ0biA0MjFcbkRvaSAxMC4xMTg2LzE0NzEt
+MjEwNS0xMC00MjE8L2VsZWN0cm9uaWMtcmVzb3VyY2UtbnVtPjwvcmVjb3JkPjwvQ2l0ZT48L0Vu
+ZE5vdGU+
 </w:fldData>
         </w:fldChar>
       </w:r>
@@ -11565,12 +11399,12 @@
         </w:rPr>
         <w:t>(</w:t>
       </w:r>
-      <w:hyperlink w:anchor="_ENREF_1" w:tooltip="Altschul, 1990 #429" w:history="1">
+      <w:hyperlink w:anchor="_ENREF_1" w:tooltip="Altschul, 1990 #595" w:history="1">
         <w:r>
           <w:rPr>
             <w:noProof/>
           </w:rPr>
-          <w:t>Altschul et al., 1990</w:t>
+          <w:t>Altschul et al. 1990</w:t>
         </w:r>
       </w:hyperlink>
       <w:r>
@@ -11579,12 +11413,12 @@
         </w:rPr>
         <w:t xml:space="preserve">; </w:t>
       </w:r>
-      <w:hyperlink w:anchor="_ENREF_2" w:tooltip="Camacho, 2009 #428" w:history="1">
+      <w:hyperlink w:anchor="_ENREF_2" w:tooltip="Camacho, 2009 #594" w:history="1">
         <w:r>
           <w:rPr>
             <w:noProof/>
           </w:rPr>
-          <w:t>Camacho et al., 2009</w:t>
+          <w:t>Camacho et al. 2009</w:t>
         </w:r>
       </w:hyperlink>
       <w:r>
@@ -11599,7 +11433,7 @@
       <w:r>
         <w:t>.</w:t>
       </w:r>
-      <w:bookmarkEnd w:id="40"/>
+      <w:bookmarkEnd w:id="41"/>
     </w:p>
     <w:p/>
     <w:p/>
@@ -11623,7 +11457,7 @@
           <w:szCs w:val="28"/>
         </w:rPr>
       </w:pPr>
-      <w:bookmarkStart w:id="41" w:name="_Toc1506863"/>
+      <w:bookmarkStart w:id="42" w:name="_Toc1506863"/>
       <w:r>
         <w:rPr>
           <w:b/>
@@ -11673,7 +11507,7 @@
         </w:rPr>
         <w:t>by Coverage Cutoff of 60%</w:t>
       </w:r>
-      <w:bookmarkEnd w:id="41"/>
+      <w:bookmarkEnd w:id="42"/>
     </w:p>
     <w:p/>
     <w:p>
@@ -12014,7 +11848,7 @@
           <w:b/>
         </w:rPr>
       </w:pPr>
-      <w:bookmarkStart w:id="42" w:name="_Toc1506864"/>
+      <w:bookmarkStart w:id="43" w:name="_Toc1506864"/>
       <w:r>
         <w:rPr>
           <w:b/>
@@ -12027,7 +11861,7 @@
         </w:rPr>
         <w:t>:</w:t>
       </w:r>
-      <w:bookmarkEnd w:id="42"/>
+      <w:bookmarkEnd w:id="43"/>
     </w:p>
     <w:p>
       <w:pPr>
@@ -12045,7 +11879,7 @@
           <w:i/>
         </w:rPr>
       </w:pPr>
-      <w:bookmarkStart w:id="43" w:name="_Toc1506865"/>
+      <w:bookmarkStart w:id="44" w:name="_Toc1506865"/>
       <w:r>
         <w:rPr>
           <w:i/>
@@ -12058,7 +11892,7 @@
         </w:rPr>
         <w:t>Command</w:t>
       </w:r>
-      <w:bookmarkEnd w:id="43"/>
+      <w:bookmarkEnd w:id="44"/>
     </w:p>
     <w:p>
       <w:pPr>
@@ -12628,14 +12462,14 @@
           <w:i/>
         </w:rPr>
       </w:pPr>
-      <w:bookmarkStart w:id="44" w:name="_Toc1506866"/>
+      <w:bookmarkStart w:id="45" w:name="_Toc1506866"/>
       <w:r>
         <w:rPr>
           <w:i/>
         </w:rPr>
         <w:t>AWK Script (subCovCutoff60.awk)</w:t>
       </w:r>
-      <w:bookmarkEnd w:id="44"/>
+      <w:bookmarkEnd w:id="45"/>
     </w:p>
     <w:p>
       <w:pPr>
@@ -12756,7 +12590,7 @@
           <w:szCs w:val="20"/>
         </w:rPr>
       </w:pPr>
-      <w:bookmarkStart w:id="45" w:name="_Toc1506867"/>
+      <w:bookmarkStart w:id="46" w:name="_Toc1506867"/>
       <w:r>
         <w:rPr>
           <w:rStyle w:val="Code"/>
@@ -12764,7 +12598,7 @@
         </w:rPr>
         <w:t>BEGIN {</w:t>
       </w:r>
-      <w:bookmarkEnd w:id="45"/>
+      <w:bookmarkEnd w:id="46"/>
     </w:p>
     <w:p>
       <w:pPr>
@@ -14217,7 +14051,7 @@
           <w:szCs w:val="20"/>
         </w:rPr>
       </w:pPr>
-      <w:bookmarkStart w:id="46" w:name="_Toc1506868"/>
+      <w:bookmarkStart w:id="47" w:name="_Toc1506868"/>
       <w:r>
         <w:rPr>
           <w:rStyle w:val="Code"/>
@@ -14225,7 +14059,7 @@
         </w:rPr>
         <w:t>END {</w:t>
       </w:r>
-      <w:bookmarkEnd w:id="46"/>
+      <w:bookmarkEnd w:id="47"/>
     </w:p>
     <w:p>
       <w:pPr>
@@ -14329,7 +14163,7 @@
           <w:szCs w:val="28"/>
         </w:rPr>
       </w:pPr>
-      <w:bookmarkStart w:id="47" w:name="_Toc1506869"/>
+      <w:bookmarkStart w:id="48" w:name="_Toc1506869"/>
       <w:r>
         <w:rPr>
           <w:b/>
@@ -14371,7 +14205,7 @@
         </w:rPr>
         <w:t>Add Incompatibility Group as Column to BLAST Results</w:t>
       </w:r>
-      <w:bookmarkEnd w:id="47"/>
+      <w:bookmarkEnd w:id="48"/>
     </w:p>
     <w:p/>
     <w:p>
@@ -14723,7 +14557,7 @@
           <w:b/>
         </w:rPr>
       </w:pPr>
-      <w:bookmarkStart w:id="48" w:name="_Toc1506870"/>
+      <w:bookmarkStart w:id="49" w:name="_Toc1506870"/>
       <w:r>
         <w:rPr>
           <w:b/>
@@ -14736,7 +14570,7 @@
         </w:rPr>
         <w:t>:</w:t>
       </w:r>
-      <w:bookmarkEnd w:id="48"/>
+      <w:bookmarkEnd w:id="49"/>
     </w:p>
     <w:p>
       <w:pPr>
@@ -14754,7 +14588,7 @@
           <w:i/>
         </w:rPr>
       </w:pPr>
-      <w:bookmarkStart w:id="49" w:name="_Toc1506871"/>
+      <w:bookmarkStart w:id="50" w:name="_Toc1506871"/>
       <w:r>
         <w:rPr>
           <w:i/>
@@ -14767,7 +14601,7 @@
         </w:rPr>
         <w:t>Command</w:t>
       </w:r>
-      <w:bookmarkEnd w:id="49"/>
+      <w:bookmarkEnd w:id="50"/>
     </w:p>
     <w:p>
       <w:pPr>
@@ -15381,7 +15215,7 @@
           <w:i/>
         </w:rPr>
       </w:pPr>
-      <w:bookmarkStart w:id="50" w:name="_Toc1506872"/>
+      <w:bookmarkStart w:id="51" w:name="_Toc1506872"/>
       <w:r>
         <w:rPr>
           <w:i/>
@@ -15408,7 +15242,7 @@
         </w:rPr>
         <w:t>)</w:t>
       </w:r>
-      <w:bookmarkEnd w:id="50"/>
+      <w:bookmarkEnd w:id="51"/>
     </w:p>
     <w:p>
       <w:pPr>
@@ -15528,7 +15362,7 @@
           <w:szCs w:val="20"/>
         </w:rPr>
       </w:pPr>
-      <w:bookmarkStart w:id="51" w:name="_Toc1506873"/>
+      <w:bookmarkStart w:id="52" w:name="_Toc1506873"/>
       <w:r>
         <w:rPr>
           <w:rStyle w:val="Code"/>
@@ -15536,7 +15370,7 @@
         </w:rPr>
         <w:t>BEGIN {</w:t>
       </w:r>
-      <w:bookmarkEnd w:id="51"/>
+      <w:bookmarkEnd w:id="52"/>
     </w:p>
     <w:p>
       <w:pPr>
@@ -16529,7 +16363,7 @@
           <w:szCs w:val="28"/>
         </w:rPr>
       </w:pPr>
-      <w:bookmarkStart w:id="52" w:name="_Toc1506874"/>
+      <w:bookmarkStart w:id="53" w:name="_Toc1506874"/>
       <w:r>
         <w:rPr>
           <w:b/>
@@ -16579,7 +16413,7 @@
         </w:rPr>
         <w:t xml:space="preserve"> in BLAST Results</w:t>
       </w:r>
-      <w:bookmarkEnd w:id="52"/>
+      <w:bookmarkEnd w:id="53"/>
     </w:p>
     <w:p/>
     <w:p>
@@ -16950,7 +16784,7 @@
           <w:b/>
         </w:rPr>
       </w:pPr>
-      <w:bookmarkStart w:id="53" w:name="_Toc1506875"/>
+      <w:bookmarkStart w:id="54" w:name="_Toc1506875"/>
       <w:r>
         <w:rPr>
           <w:b/>
@@ -16963,7 +16797,7 @@
         </w:rPr>
         <w:t>:</w:t>
       </w:r>
-      <w:bookmarkEnd w:id="53"/>
+      <w:bookmarkEnd w:id="54"/>
     </w:p>
     <w:p>
       <w:pPr>
@@ -16981,7 +16815,7 @@
           <w:i/>
         </w:rPr>
       </w:pPr>
-      <w:bookmarkStart w:id="54" w:name="_Toc1506876"/>
+      <w:bookmarkStart w:id="55" w:name="_Toc1506876"/>
       <w:r>
         <w:rPr>
           <w:i/>
@@ -16994,7 +16828,7 @@
         </w:rPr>
         <w:t>Command</w:t>
       </w:r>
-      <w:bookmarkEnd w:id="54"/>
+      <w:bookmarkEnd w:id="55"/>
     </w:p>
     <w:p>
       <w:pPr>
@@ -17583,14 +17417,14 @@
           <w:i/>
         </w:rPr>
       </w:pPr>
-      <w:bookmarkStart w:id="55" w:name="_Toc1506877"/>
+      <w:bookmarkStart w:id="56" w:name="_Toc1506877"/>
       <w:r>
         <w:rPr>
           <w:i/>
         </w:rPr>
         <w:t>Python Version</w:t>
       </w:r>
-      <w:bookmarkEnd w:id="55"/>
+      <w:bookmarkEnd w:id="56"/>
     </w:p>
     <w:p>
       <w:pPr>
@@ -17602,11 +17436,11 @@
         <w:ind w:left="720"/>
         <w:outlineLvl w:val="0"/>
       </w:pPr>
-      <w:bookmarkStart w:id="56" w:name="_Toc1506878"/>
+      <w:bookmarkStart w:id="57" w:name="_Toc1506878"/>
       <w:r>
         <w:t>Python 3.6.4 (https://www.python.org).</w:t>
       </w:r>
-      <w:bookmarkEnd w:id="56"/>
+      <w:bookmarkEnd w:id="57"/>
     </w:p>
     <w:p>
       <w:pPr>
@@ -17621,7 +17455,7 @@
           <w:i/>
         </w:rPr>
       </w:pPr>
-      <w:bookmarkStart w:id="57" w:name="_Toc1506879"/>
+      <w:bookmarkStart w:id="58" w:name="_Toc1506879"/>
       <w:r>
         <w:rPr>
           <w:i/>
@@ -17646,7 +17480,7 @@
         </w:rPr>
         <w:t>)</w:t>
       </w:r>
-      <w:bookmarkEnd w:id="57"/>
+      <w:bookmarkEnd w:id="58"/>
     </w:p>
     <w:p>
       <w:pPr>
@@ -17694,7 +17528,7 @@
           <w:szCs w:val="28"/>
         </w:rPr>
       </w:pPr>
-      <w:bookmarkStart w:id="58" w:name="_Toc1506880"/>
+      <w:bookmarkStart w:id="59" w:name="_Toc1506880"/>
       <w:r>
         <w:rPr>
           <w:b/>
@@ -17736,7 +17570,7 @@
         </w:rPr>
         <w:t>Extract Incompatibility Families</w:t>
       </w:r>
-      <w:bookmarkEnd w:id="58"/>
+      <w:bookmarkEnd w:id="59"/>
     </w:p>
     <w:p/>
     <w:p>
@@ -17903,7 +17737,7 @@
           <w:b/>
         </w:rPr>
       </w:pPr>
-      <w:bookmarkStart w:id="59" w:name="_Toc1506881"/>
+      <w:bookmarkStart w:id="60" w:name="_Toc1506881"/>
       <w:r>
         <w:rPr>
           <w:b/>
@@ -17916,7 +17750,7 @@
         </w:rPr>
         <w:t>:</w:t>
       </w:r>
-      <w:bookmarkEnd w:id="59"/>
+      <w:bookmarkEnd w:id="60"/>
     </w:p>
     <w:p>
       <w:pPr>
@@ -17934,7 +17768,7 @@
           <w:i/>
         </w:rPr>
       </w:pPr>
-      <w:bookmarkStart w:id="60" w:name="_Toc1506882"/>
+      <w:bookmarkStart w:id="61" w:name="_Toc1506882"/>
       <w:r>
         <w:rPr>
           <w:i/>
@@ -17947,7 +17781,7 @@
         </w:rPr>
         <w:t>Command</w:t>
       </w:r>
-      <w:bookmarkEnd w:id="60"/>
+      <w:bookmarkEnd w:id="61"/>
     </w:p>
     <w:p>
       <w:pPr>
@@ -18650,7 +18484,7 @@
           <w:szCs w:val="28"/>
         </w:rPr>
       </w:pPr>
-      <w:bookmarkStart w:id="61" w:name="_Toc1506883"/>
+      <w:bookmarkStart w:id="62" w:name="_Toc1506883"/>
       <w:r>
         <w:rPr>
           <w:b/>
@@ -18692,7 +18526,7 @@
         </w:rPr>
         <w:t>Extract Sequencing Technologies</w:t>
       </w:r>
-      <w:bookmarkEnd w:id="61"/>
+      <w:bookmarkEnd w:id="62"/>
     </w:p>
     <w:p/>
     <w:p>
@@ -18921,7 +18755,7 @@
           <w:b/>
         </w:rPr>
       </w:pPr>
-      <w:bookmarkStart w:id="62" w:name="_Toc1506884"/>
+      <w:bookmarkStart w:id="63" w:name="_Toc1506884"/>
       <w:r>
         <w:rPr>
           <w:b/>
@@ -18934,7 +18768,7 @@
         </w:rPr>
         <w:t>:</w:t>
       </w:r>
-      <w:bookmarkEnd w:id="62"/>
+      <w:bookmarkEnd w:id="63"/>
     </w:p>
     <w:p>
       <w:pPr>
@@ -18952,7 +18786,7 @@
           <w:i/>
         </w:rPr>
       </w:pPr>
-      <w:bookmarkStart w:id="63" w:name="_Toc1506885"/>
+      <w:bookmarkStart w:id="64" w:name="_Toc1506885"/>
       <w:r>
         <w:rPr>
           <w:i/>
@@ -18965,7 +18799,7 @@
         </w:rPr>
         <w:t>Command</w:t>
       </w:r>
-      <w:bookmarkEnd w:id="63"/>
+      <w:bookmarkEnd w:id="64"/>
     </w:p>
     <w:p>
       <w:pPr>
@@ -20637,7 +20471,7 @@
           <w:i/>
         </w:rPr>
       </w:pPr>
-      <w:bookmarkStart w:id="64" w:name="_Toc1506886"/>
+      <w:bookmarkStart w:id="65" w:name="_Toc1506886"/>
       <w:r>
         <w:rPr>
           <w:i/>
@@ -20664,7 +20498,7 @@
         </w:rPr>
         <w:t>)</w:t>
       </w:r>
-      <w:bookmarkEnd w:id="64"/>
+      <w:bookmarkEnd w:id="65"/>
     </w:p>
     <w:p>
       <w:pPr>
@@ -20720,7 +20554,7 @@
           <w:szCs w:val="28"/>
         </w:rPr>
       </w:pPr>
-      <w:bookmarkStart w:id="65" w:name="_Toc1506887"/>
+      <w:bookmarkStart w:id="66" w:name="_Toc1506887"/>
       <w:r>
         <w:rPr>
           <w:b/>
@@ -20762,7 +20596,7 @@
         </w:rPr>
         <w:t xml:space="preserve"> Information</w:t>
       </w:r>
-      <w:bookmarkEnd w:id="65"/>
+      <w:bookmarkEnd w:id="66"/>
     </w:p>
     <w:p/>
     <w:p>
@@ -20914,7 +20748,7 @@
           <w:b/>
         </w:rPr>
       </w:pPr>
-      <w:bookmarkStart w:id="66" w:name="_Toc1506888"/>
+      <w:bookmarkStart w:id="67" w:name="_Toc1506888"/>
       <w:r>
         <w:rPr>
           <w:b/>
@@ -20927,7 +20761,7 @@
         </w:rPr>
         <w:t>:</w:t>
       </w:r>
-      <w:bookmarkEnd w:id="66"/>
+      <w:bookmarkEnd w:id="67"/>
     </w:p>
     <w:p>
       <w:pPr>
@@ -20945,7 +20779,7 @@
           <w:i/>
         </w:rPr>
       </w:pPr>
-      <w:bookmarkStart w:id="67" w:name="_Toc1506889"/>
+      <w:bookmarkStart w:id="68" w:name="_Toc1506889"/>
       <w:r>
         <w:rPr>
           <w:i/>
@@ -20958,7 +20792,7 @@
         </w:rPr>
         <w:t>Command</w:t>
       </w:r>
-      <w:bookmarkEnd w:id="67"/>
+      <w:bookmarkEnd w:id="68"/>
     </w:p>
     <w:p>
       <w:pPr>
@@ -22146,7 +21980,7 @@
           <w:i/>
         </w:rPr>
       </w:pPr>
-      <w:bookmarkStart w:id="68" w:name="_Toc1506890"/>
+      <w:bookmarkStart w:id="69" w:name="_Toc1506890"/>
       <w:r>
         <w:rPr>
           <w:i/>
@@ -22179,7 +22013,7 @@
         </w:rPr>
         <w:t>)</w:t>
       </w:r>
-      <w:bookmarkEnd w:id="68"/>
+      <w:bookmarkEnd w:id="69"/>
     </w:p>
     <w:p>
       <w:pPr>
@@ -22223,8 +22057,8 @@
           <w:szCs w:val="28"/>
         </w:rPr>
       </w:pPr>
-      <w:bookmarkStart w:id="69" w:name="_Toc1506910"/>
-      <w:bookmarkStart w:id="70" w:name="_Toc1506891"/>
+      <w:bookmarkStart w:id="70" w:name="_Toc1506910"/>
+      <w:bookmarkStart w:id="71" w:name="_Toc1506891"/>
       <w:r>
         <w:rPr>
           <w:b/>
@@ -22250,7 +22084,7 @@
         </w:rPr>
         <w:t xml:space="preserve"> Extract Plasmid Search Regions</w:t>
       </w:r>
-      <w:bookmarkEnd w:id="69"/>
+      <w:bookmarkEnd w:id="70"/>
     </w:p>
     <w:p/>
     <w:p>
@@ -22448,7 +22282,7 @@
           <w:b/>
         </w:rPr>
       </w:pPr>
-      <w:bookmarkStart w:id="71" w:name="_Toc1506911"/>
+      <w:bookmarkStart w:id="72" w:name="_Toc1506911"/>
       <w:r>
         <w:rPr>
           <w:b/>
@@ -22461,7 +22295,7 @@
         </w:rPr>
         <w:t>:</w:t>
       </w:r>
-      <w:bookmarkEnd w:id="71"/>
+      <w:bookmarkEnd w:id="72"/>
     </w:p>
     <w:p>
       <w:pPr>
@@ -22479,7 +22313,7 @@
           <w:i/>
         </w:rPr>
       </w:pPr>
-      <w:bookmarkStart w:id="72" w:name="_Toc1506912"/>
+      <w:bookmarkStart w:id="73" w:name="_Toc1506912"/>
       <w:r>
         <w:rPr>
           <w:i/>
@@ -22492,7 +22326,7 @@
         </w:rPr>
         <w:t>Command</w:t>
       </w:r>
-      <w:bookmarkEnd w:id="72"/>
+      <w:bookmarkEnd w:id="73"/>
     </w:p>
     <w:p>
       <w:pPr>
@@ -23087,14 +22921,14 @@
           <w:i/>
         </w:rPr>
       </w:pPr>
-      <w:bookmarkStart w:id="73" w:name="_Toc1506913"/>
+      <w:bookmarkStart w:id="74" w:name="_Toc1506913"/>
       <w:r>
         <w:rPr>
           <w:i/>
         </w:rPr>
         <w:t>Python Version</w:t>
       </w:r>
-      <w:bookmarkEnd w:id="73"/>
+      <w:bookmarkEnd w:id="74"/>
     </w:p>
     <w:p>
       <w:pPr>
@@ -23106,11 +22940,11 @@
         <w:ind w:left="720"/>
         <w:outlineLvl w:val="0"/>
       </w:pPr>
-      <w:bookmarkStart w:id="74" w:name="_Toc1506914"/>
+      <w:bookmarkStart w:id="75" w:name="_Toc1506914"/>
       <w:r>
         <w:t>Python 3.6.4 (https://www.python.org).</w:t>
       </w:r>
-      <w:bookmarkEnd w:id="74"/>
+      <w:bookmarkEnd w:id="75"/>
     </w:p>
     <w:p>
       <w:pPr>
@@ -23125,14 +22959,14 @@
           <w:i/>
         </w:rPr>
       </w:pPr>
-      <w:bookmarkStart w:id="75" w:name="_Toc1506915"/>
+      <w:bookmarkStart w:id="76" w:name="_Toc1506915"/>
       <w:r>
         <w:rPr>
           <w:i/>
         </w:rPr>
         <w:t>Python Script (extractPlasmidSearchRegions.py)</w:t>
       </w:r>
-      <w:bookmarkEnd w:id="75"/>
+      <w:bookmarkEnd w:id="76"/>
     </w:p>
     <w:p>
       <w:pPr>
@@ -23172,7 +23006,7 @@
           <w:szCs w:val="28"/>
         </w:rPr>
       </w:pPr>
-      <w:bookmarkStart w:id="76" w:name="_Toc1506916"/>
+      <w:bookmarkStart w:id="77" w:name="_Toc1506916"/>
       <w:r>
         <w:rPr>
           <w:b/>
@@ -23198,7 +23032,7 @@
         </w:rPr>
         <w:t xml:space="preserve"> Identify Plasmid Matches</w:t>
       </w:r>
-      <w:bookmarkEnd w:id="76"/>
+      <w:bookmarkEnd w:id="77"/>
     </w:p>
     <w:p/>
     <w:p>
@@ -23518,7 +23352,7 @@
         <w:fldChar w:fldCharType="begin"/>
       </w:r>
       <w:r>
-        <w:instrText xml:space="preserve"> ADDIN EN.CITE &lt;EndNote&gt;&lt;Cite&gt;&lt;Author&gt;Pickett&lt;/Author&gt;&lt;Year&gt;2019&lt;/Year&gt;&lt;RecNum&gt;634&lt;/RecNum&gt;&lt;DisplayText&gt;(Pickett et al., 2019)&lt;/DisplayText&gt;&lt;record&gt;&lt;rec-number&gt;634&lt;/rec-number&gt;&lt;foreign-keys&gt;&lt;key app="EN" db-id="w2aewzvemapz9wead2appz5krtr9ppd95zes" timestamp="1552881922"&gt;634&lt;/key&gt;&lt;/foreign-keys&gt;&lt;ref-type name="Journal Article"&gt;17&lt;/ref-type&gt;&lt;contributors&gt;&lt;authors&gt;&lt;author&gt;Pickett, Brandon D.&lt;/author&gt;&lt;author&gt;Card, Galen E.&lt;/author&gt;&lt;author&gt;Ridge, Perry G.&lt;/author&gt;&lt;author&gt;Robison, Richard A.&lt;/author&gt;&lt;/authors&gt;&lt;/contributors&gt;&lt;titles&gt;&lt;title&gt;Associated metadata to complete plasmid sequences carrying a carbapenem hydrolyzing enzyme&lt;/title&gt;&lt;secondary-title&gt;In press&lt;/secondary-title&gt;&lt;/titles&gt;&lt;periodical&gt;&lt;full-title&gt;In Press&lt;/full-title&gt;&lt;/periodical&gt;&lt;dates&gt;&lt;year&gt;2019&lt;/year&gt;&lt;/dates&gt;&lt;urls&gt;&lt;/urls&gt;&lt;/record&gt;&lt;/Cite&gt;&lt;/EndNote&gt;</w:instrText>
+        <w:instrText xml:space="preserve"> ADDIN EN.CITE &lt;EndNote&gt;&lt;Cite&gt;&lt;Author&gt;Card&lt;/Author&gt;&lt;Year&gt;2019&lt;/Year&gt;&lt;RecNum&gt;791&lt;/RecNum&gt;&lt;DisplayText&gt;(Card et al. 2019)&lt;/DisplayText&gt;&lt;record&gt;&lt;rec-number&gt;791&lt;/rec-number&gt;&lt;foreign-keys&gt;&lt;key app="EN" db-id="a5s9vexskszee8ezeaava5dce2dtzxfaexzt" timestamp="1553635374"&gt;791&lt;/key&gt;&lt;/foreign-keys&gt;&lt;ref-type name="Journal Article"&gt;17&lt;/ref-type&gt;&lt;contributors&gt;&lt;authors&gt;&lt;author&gt;Card, Galen&lt;/author&gt;&lt;author&gt;Pickett, Brandon&lt;/author&gt;&lt;author&gt;Ridge, Perry&lt;/author&gt;&lt;author&gt;Robison, Richard&lt;/author&gt;&lt;/authors&gt;&lt;/contributors&gt;&lt;titles&gt;&lt;title&gt;Characterization of Carbapenem-Resistance Plasmids&lt;/title&gt;&lt;secondary-title&gt;In press&lt;/secondary-title&gt;&lt;/titles&gt;&lt;periodical&gt;&lt;full-title&gt;In Press&lt;/full-title&gt;&lt;/periodical&gt;&lt;dates&gt;&lt;year&gt;2019&lt;/year&gt;&lt;/dates&gt;&lt;urls&gt;&lt;/urls&gt;&lt;/record&gt;&lt;/Cite&gt;&lt;/EndNote&gt;</w:instrText>
       </w:r>
       <w:r>
         <w:fldChar w:fldCharType="separate"/>
@@ -23529,12 +23363,12 @@
         </w:rPr>
         <w:t>(</w:t>
       </w:r>
-      <w:hyperlink w:anchor="_ENREF_6" w:tooltip="Pickett, 2019 #634" w:history="1">
+      <w:hyperlink w:anchor="_ENREF_4" w:tooltip="Card, 2019 #791" w:history="1">
         <w:r>
           <w:rPr>
             <w:noProof/>
           </w:rPr>
-          <w:t>Pickett et al., 2019</w:t>
+          <w:t>Card et al. 2019</w:t>
         </w:r>
       </w:hyperlink>
       <w:r>
@@ -23559,7 +23393,7 @@
           <w:b/>
         </w:rPr>
       </w:pPr>
-      <w:bookmarkStart w:id="77" w:name="_Toc1506917"/>
+      <w:bookmarkStart w:id="78" w:name="_Toc1506917"/>
       <w:r>
         <w:rPr>
           <w:b/>
@@ -23572,7 +23406,7 @@
         </w:rPr>
         <w:t>:</w:t>
       </w:r>
-      <w:bookmarkEnd w:id="77"/>
+      <w:bookmarkEnd w:id="78"/>
     </w:p>
     <w:p>
       <w:pPr>
@@ -23590,7 +23424,7 @@
           <w:i/>
         </w:rPr>
       </w:pPr>
-      <w:bookmarkStart w:id="78" w:name="_Toc1506918"/>
+      <w:bookmarkStart w:id="79" w:name="_Toc1506918"/>
       <w:r>
         <w:rPr>
           <w:i/>
@@ -23603,7 +23437,7 @@
         </w:rPr>
         <w:t>Command</w:t>
       </w:r>
-      <w:bookmarkEnd w:id="78"/>
+      <w:bookmarkEnd w:id="79"/>
     </w:p>
     <w:p>
       <w:pPr>
@@ -24194,14 +24028,14 @@
           <w:i/>
         </w:rPr>
       </w:pPr>
-      <w:bookmarkStart w:id="79" w:name="_Toc1506919"/>
+      <w:bookmarkStart w:id="80" w:name="_Toc1506919"/>
       <w:r>
         <w:rPr>
           <w:i/>
         </w:rPr>
         <w:t>Python Version</w:t>
       </w:r>
-      <w:bookmarkEnd w:id="79"/>
+      <w:bookmarkEnd w:id="80"/>
     </w:p>
     <w:p/>
     <w:p>
@@ -24209,11 +24043,11 @@
         <w:ind w:left="720"/>
         <w:outlineLvl w:val="0"/>
       </w:pPr>
-      <w:bookmarkStart w:id="80" w:name="_Toc1506920"/>
+      <w:bookmarkStart w:id="81" w:name="_Toc1506920"/>
       <w:r>
         <w:t>Python 3.6.4 (https://www.python.org).</w:t>
       </w:r>
-      <w:bookmarkEnd w:id="80"/>
+      <w:bookmarkEnd w:id="81"/>
     </w:p>
     <w:p>
       <w:pPr>
@@ -24228,7 +24062,7 @@
           <w:i/>
         </w:rPr>
       </w:pPr>
-      <w:bookmarkStart w:id="81" w:name="_Toc1506921"/>
+      <w:bookmarkStart w:id="82" w:name="_Toc1506921"/>
       <w:r>
         <w:rPr>
           <w:i/>
@@ -24247,7 +24081,7 @@
         </w:rPr>
         <w:t>.py)</w:t>
       </w:r>
-      <w:bookmarkEnd w:id="81"/>
+      <w:bookmarkEnd w:id="82"/>
     </w:p>
     <w:p/>
     <w:p>
@@ -27528,7 +27362,7 @@
         </w:rPr>
         <w:t>Create Plasmid BLAST Database</w:t>
       </w:r>
-      <w:bookmarkEnd w:id="70"/>
+      <w:bookmarkEnd w:id="71"/>
     </w:p>
     <w:p/>
     <w:p>
@@ -27658,7 +27492,7 @@
           <w:b/>
         </w:rPr>
       </w:pPr>
-      <w:bookmarkStart w:id="82" w:name="_Toc1506892"/>
+      <w:bookmarkStart w:id="83" w:name="_Toc1506892"/>
       <w:r>
         <w:rPr>
           <w:b/>
@@ -27671,7 +27505,7 @@
         </w:rPr>
         <w:t>:</w:t>
       </w:r>
-      <w:bookmarkEnd w:id="82"/>
+      <w:bookmarkEnd w:id="83"/>
     </w:p>
     <w:p>
       <w:pPr>
@@ -27689,7 +27523,7 @@
           <w:i/>
         </w:rPr>
       </w:pPr>
-      <w:bookmarkStart w:id="83" w:name="_Toc1506893"/>
+      <w:bookmarkStart w:id="84" w:name="_Toc1506893"/>
       <w:r>
         <w:rPr>
           <w:i/>
@@ -27702,7 +27536,7 @@
         </w:rPr>
         <w:t>Command</w:t>
       </w:r>
-      <w:bookmarkEnd w:id="83"/>
+      <w:bookmarkEnd w:id="84"/>
     </w:p>
     <w:p>
       <w:pPr>
@@ -28596,14 +28430,14 @@
           <w:i/>
         </w:rPr>
       </w:pPr>
-      <w:bookmarkStart w:id="84" w:name="_Toc1506894"/>
+      <w:bookmarkStart w:id="85" w:name="_Toc1506894"/>
       <w:r>
         <w:rPr>
           <w:i/>
         </w:rPr>
         <w:t>BLAST Software</w:t>
       </w:r>
-      <w:bookmarkEnd w:id="84"/>
+      <w:bookmarkEnd w:id="85"/>
     </w:p>
     <w:p>
       <w:pPr>
@@ -28615,50 +28449,49 @@
         <w:ind w:left="720"/>
         <w:outlineLvl w:val="0"/>
       </w:pPr>
-      <w:bookmarkStart w:id="85" w:name="_Toc1506895"/>
+      <w:bookmarkStart w:id="86" w:name="_Toc1506895"/>
       <w:r>
         <w:t xml:space="preserve">NCBI (United States National Center for Biotechnology Information) BLAST+ Suite version 2.4.0 </w:t>
       </w:r>
       <w:r>
         <w:fldChar w:fldCharType="begin">
           <w:fldData xml:space="preserve">PEVuZE5vdGU+PENpdGU+PEF1dGhvcj5BbHRzY2h1bDwvQXV0aG9yPjxZZWFyPjE5OTA8L1llYXI+
-PFJlY051bT40Mjk8L1JlY051bT48RGlzcGxheVRleHQ+KEFsdHNjaHVsIGV0IGFsLiwgMTk5MDsg
-Q2FtYWNobyBldCBhbC4sIDIwMDkpPC9EaXNwbGF5VGV4dD48cmVjb3JkPjxyZWMtbnVtYmVyPjQy
-OTwvcmVjLW51bWJlcj48Zm9yZWlnbi1rZXlzPjxrZXkgYXBwPSJFTiIgZGItaWQ9IncyYWV3enZl
-bWFwejl3ZWFkMmFwcHo1a3J0cjlwcGQ5NXplcyIgdGltZXN0YW1wPSIxNTI2NjYzNjAwIj40Mjk8
-L2tleT48L2ZvcmVpZ24ta2V5cz48cmVmLXR5cGUgbmFtZT0iSm91cm5hbCBBcnRpY2xlIj4xNzwv
-cmVmLXR5cGU+PGNvbnRyaWJ1dG9ycz48YXV0aG9ycz48YXV0aG9yPkFsdHNjaHVsLCBTdGVwaGVu
-IEY8L2F1dGhvcj48YXV0aG9yPkdpc2gsIFdhcnJlbjwvYXV0aG9yPjxhdXRob3I+TWlsbGVyLCBX
-ZWJiPC9hdXRob3I+PGF1dGhvcj5NeWVycywgRXVnZW5lIFcuPC9hdXRob3I+PGF1dGhvcj5MaXBt
-YW4sIERhdmlkIEouPC9hdXRob3I+PC9hdXRob3JzPjwvY29udHJpYnV0b3JzPjx0aXRsZXM+PHRp
-dGxlPkJhc2ljIExvY2FsIEFsaWdubWVudCBTZWFyY2ggVG9vbDwvdGl0bGU+PHNlY29uZGFyeS10
-aXRsZT5Kb3VybmFsIG9mIE1vbGVjdWxhciBCaW9sb2d5PC9zZWNvbmRhcnktdGl0bGU+PC90aXRs
-ZXM+PHBlcmlvZGljYWw+PGZ1bGwtdGl0bGU+Sm91cm5hbCBvZiBNb2xlY3VsYXIgQmlvbG9neTwv
-ZnVsbC10aXRsZT48L3BlcmlvZGljYWw+PHBhZ2VzPjQwMy00MTA8L3BhZ2VzPjx2b2x1bWU+MjE1
-PC92b2x1bWU+PGRhdGVzPjx5ZWFyPjE5OTA8L3llYXI+PC9kYXRlcz48aXNibj4wMDIyLTI4MzYg
-KFByaW50KTwvaXNibj48YWNjZXNzaW9uLW51bT4yMjMxNzEyPC9hY2Nlc3Npb24tbnVtPjx1cmxz
-PjwvdXJscz48ZWxlY3Ryb25pYy1yZXNvdXJjZS1udW0+MTAuMTAxNi9TMDAyMi0yODM2KDA1KTgw
-MzYwLTI8L2VsZWN0cm9uaWMtcmVzb3VyY2UtbnVtPjwvcmVjb3JkPjwvQ2l0ZT48Q2l0ZT48QXV0
-aG9yPkNhbWFjaG88L0F1dGhvcj48WWVhcj4yMDA5PC9ZZWFyPjxSZWNOdW0+NDI4PC9SZWNOdW0+
-PHJlY29yZD48cmVjLW51bWJlcj40Mjg8L3JlYy1udW1iZXI+PGZvcmVpZ24ta2V5cz48a2V5IGFw
-cD0iRU4iIGRiLWlkPSJ3MmFld3p2ZW1hcHo5d2VhZDJhcHB6NWtydHI5cHBkOTV6ZXMiIHRpbWVz
-dGFtcD0iMTUyNjY2MzYwMCI+NDI4PC9rZXk+PC9mb3JlaWduLWtleXM+PHJlZi10eXBlIG5hbWU9
-IkpvdXJuYWwgQXJ0aWNsZSI+MTc8L3JlZi10eXBlPjxjb250cmlidXRvcnM+PGF1dGhvcnM+PGF1
-dGhvcj5DYW1hY2hvLCBDPC9hdXRob3I+PGF1dGhvcj5Db3Vsb3VyaXMsIEc8L2F1dGhvcj48YXV0
-aG9yPkF2YWd5YW4sIFY8L2F1dGhvcj48YXV0aG9yPk1hLCBOPC9hdXRob3I+PGF1dGhvcj5QYXBh
-ZG9wb3Vsb3MsIEo8L2F1dGhvcj48YXV0aG9yPkJlYWxlciwgSzwvYXV0aG9yPjxhdXRob3I+TWFk
-ZGVuLCBUIEw8L2F1dGhvcj48L2F1dGhvcnM+PC9jb250cmlidXRvcnM+PHRpdGxlcz48dGl0bGU+
-QkxBU1QrOiBhcmNoaXRlY3R1cmUgYW5kIGFwcGxpY2F0aW9uczwvdGl0bGU+PHNlY29uZGFyeS10
-aXRsZT5CTUMgQmlvaW5mb3JtYXRpY3M8L3NlY29uZGFyeS10aXRsZT48L3RpdGxlcz48cGVyaW9k
-aWNhbD48ZnVsbC10aXRsZT5CTUMgQmlvaW5mb3JtYXRpY3M8L2Z1bGwtdGl0bGU+PC9wZXJpb2Rp
-Y2FsPjxwYWdlcz40MjE8L3BhZ2VzPjx2b2x1bWU+MTA8L3ZvbHVtZT48a2V5d29yZHM+PGtleXdv
-cmQ+RE5BLXNlcXVlbmNlczwva2V5d29yZD48a2V5d29yZD5wcm90ZWluLXNlcXVlbmNlPC9rZXl3
-b3JkPjxrZXl3b3JkPnBzaS1ibGFzdDwva2V5d29yZD48a2V5d29yZD5zZWFyY2hlczwva2V5d29y
-ZD48a2V5d29yZD50b29sPC9rZXl3b3JkPjwva2V5d29yZHM+PGRhdGVzPjx5ZWFyPjIwMDk8L3ll
-YXI+PC9kYXRlcz48aXNibj4xNDcxLTIxMDU8L2lzYm4+PGFjY2Vzc2lvbi1udW0+MjAwMDM1MDA8
-L2FjY2Vzc2lvbi1udW0+PHVybHM+PC91cmxzPjxlbGVjdHJvbmljLXJlc291cmNlLW51bT5BcnRu
-IDQyMVxuRG9pIDEwLjExODYvMTQ3MS0yMTA1LTEwLTQyMTwvZWxlY3Ryb25pYy1yZXNvdXJjZS1u
-dW0+PC9yZWNvcmQ+PC9DaXRlPjwvRW5kTm90ZT5=
+PFJlY051bT41OTU8L1JlY051bT48RGlzcGxheVRleHQ+KEFsdHNjaHVsIGV0IGFsLiAxOTkwOyBD
+YW1hY2hvIGV0IGFsLiAyMDA5KTwvRGlzcGxheVRleHQ+PHJlY29yZD48cmVjLW51bWJlcj41OTU8
+L3JlYy1udW1iZXI+PGZvcmVpZ24ta2V5cz48a2V5IGFwcD0iRU4iIGRiLWlkPSJhNXM5dmV4c2tz
+emVlOGV6ZWFhdmE1ZGNlMmR0enhmYWV4enQiIHRpbWVzdGFtcD0iMTUyNTczMzE3MSI+NTk1PC9r
+ZXk+PC9mb3JlaWduLWtleXM+PHJlZi10eXBlIG5hbWU9IkpvdXJuYWwgQXJ0aWNsZSI+MTc8L3Jl
+Zi10eXBlPjxjb250cmlidXRvcnM+PGF1dGhvcnM+PGF1dGhvcj5BbHRzY2h1bCwgU3RlcGhlbiBG
+PC9hdXRob3I+PGF1dGhvcj5HaXNoLCBXYXJyZW48L2F1dGhvcj48YXV0aG9yPk1pbGxlciwgV2Vi
+YjwvYXV0aG9yPjxhdXRob3I+TXllcnMsIEV1Z2VuZSBXLjwvYXV0aG9yPjxhdXRob3I+TGlwbWFu
+LCBEYXZpZCBKLjwvYXV0aG9yPjwvYXV0aG9ycz48L2NvbnRyaWJ1dG9ycz48dGl0bGVzPjx0aXRs
+ZT5CYXNpYyBMb2NhbCBBbGlnbm1lbnQgU2VhcmNoIFRvb2w8L3RpdGxlPjxzZWNvbmRhcnktdGl0
+bGU+Sm91cm5hbCBvZiBNb2xlY3VsYXIgQmlvbG9neTwvc2Vjb25kYXJ5LXRpdGxlPjwvdGl0bGVz
+PjxwYWdlcz40MDMtNDEwPC9wYWdlcz48dm9sdW1lPjIxNTwvdm9sdW1lPjxkYXRlcz48eWVhcj4x
+OTkwPC95ZWFyPjwvZGF0ZXM+PGlzYm4+MDAyMi0yODM2IChQcmludCk8L2lzYm4+PGFjY2Vzc2lv
+bi1udW0+MjIzMTcxMjwvYWNjZXNzaW9uLW51bT48dXJscz48L3VybHM+PGVsZWN0cm9uaWMtcmVz
+b3VyY2UtbnVtPjEwLjEwMTYvUzAwMjItMjgzNigwNSk4MDM2MC0yPC9lbGVjdHJvbmljLXJlc291
+cmNlLW51bT48L3JlY29yZD48L0NpdGU+PENpdGU+PEF1dGhvcj5DYW1hY2hvPC9BdXRob3I+PFll
+YXI+MjAwOTwvWWVhcj48UmVjTnVtPjU5NDwvUmVjTnVtPjxyZWNvcmQ+PHJlYy1udW1iZXI+NTk0
+PC9yZWMtbnVtYmVyPjxmb3JlaWduLWtleXM+PGtleSBhcHA9IkVOIiBkYi1pZD0iYTVzOXZleHNr
+c3plZThlemVhYXZhNWRjZTJkdHp4ZmFleHp0IiB0aW1lc3RhbXA9IjE1MjU3MzMxNzEiPjU5NDwv
+a2V5PjwvZm9yZWlnbi1rZXlzPjxyZWYtdHlwZSBuYW1lPSJKb3VybmFsIEFydGljbGUiPjE3PC9y
+ZWYtdHlwZT48Y29udHJpYnV0b3JzPjxhdXRob3JzPjxhdXRob3I+Q2FtYWNobywgQzwvYXV0aG9y
+PjxhdXRob3I+Q291bG91cmlzLCBHPC9hdXRob3I+PGF1dGhvcj5BdmFneWFuLCBWPC9hdXRob3I+
+PGF1dGhvcj5NYSwgTjwvYXV0aG9yPjxhdXRob3I+UGFwYWRvcG91bG9zLCBKPC9hdXRob3I+PGF1
+dGhvcj5CZWFsZXIsIEs8L2F1dGhvcj48YXV0aG9yPk1hZGRlbiwgVCBMPC9hdXRob3I+PC9hdXRo
+b3JzPjwvY29udHJpYnV0b3JzPjx0aXRsZXM+PHRpdGxlPkJMQVNUKzogYXJjaGl0ZWN0dXJlIGFu
+ZCBhcHBsaWNhdGlvbnM8L3RpdGxlPjxzZWNvbmRhcnktdGl0bGU+Qk1DIEJpb2luZm9ybWF0aWNz
+PC9zZWNvbmRhcnktdGl0bGU+PC90aXRsZXM+PHBlcmlvZGljYWw+PGZ1bGwtdGl0bGU+Qk1DIEJp
+b2luZm9ybWF0aWNzPC9mdWxsLXRpdGxlPjwvcGVyaW9kaWNhbD48cGFnZXM+NDIxPC9wYWdlcz48
+dm9sdW1lPjEwPC92b2x1bWU+PGtleXdvcmRzPjxrZXl3b3JkPkROQS1zZXF1ZW5jZXM8L2tleXdv
+cmQ+PGtleXdvcmQ+cHJvdGVpbi1zZXF1ZW5jZTwva2V5d29yZD48a2V5d29yZD5wc2ktYmxhc3Q8
+L2tleXdvcmQ+PGtleXdvcmQ+c2VhcmNoZXM8L2tleXdvcmQ+PGtleXdvcmQ+dG9vbDwva2V5d29y
+ZD48L2tleXdvcmRzPjxkYXRlcz48eWVhcj4yMDA5PC95ZWFyPjwvZGF0ZXM+PGlzYm4+MTQ3MS0y
+MTA1PC9pc2JuPjxhY2Nlc3Npb24tbnVtPjIwMDAzNTAwPC9hY2Nlc3Npb24tbnVtPjx1cmxzPjwv
+dXJscz48ZWxlY3Ryb25pYy1yZXNvdXJjZS1udW0+QXJ0biA0MjFcbkRvaSAxMC4xMTg2LzE0NzEt
+MjEwNS0xMC00MjE8L2VsZWN0cm9uaWMtcmVzb3VyY2UtbnVtPjwvcmVjb3JkPjwvQ2l0ZT48L0Vu
+ZE5vdGU+
 </w:fldData>
         </w:fldChar>
       </w:r>
@@ -28668,43 +28501,42 @@
       <w:r>
         <w:fldChar w:fldCharType="begin">
           <w:fldData xml:space="preserve">PEVuZE5vdGU+PENpdGU+PEF1dGhvcj5BbHRzY2h1bDwvQXV0aG9yPjxZZWFyPjE5OTA8L1llYXI+
-PFJlY051bT40Mjk8L1JlY051bT48RGlzcGxheVRleHQ+KEFsdHNjaHVsIGV0IGFsLiwgMTk5MDsg
-Q2FtYWNobyBldCBhbC4sIDIwMDkpPC9EaXNwbGF5VGV4dD48cmVjb3JkPjxyZWMtbnVtYmVyPjQy
-OTwvcmVjLW51bWJlcj48Zm9yZWlnbi1rZXlzPjxrZXkgYXBwPSJFTiIgZGItaWQ9IncyYWV3enZl
-bWFwejl3ZWFkMmFwcHo1a3J0cjlwcGQ5NXplcyIgdGltZXN0YW1wPSIxNTI2NjYzNjAwIj40Mjk8
-L2tleT48L2ZvcmVpZ24ta2V5cz48cmVmLXR5cGUgbmFtZT0iSm91cm5hbCBBcnRpY2xlIj4xNzwv
-cmVmLXR5cGU+PGNvbnRyaWJ1dG9ycz48YXV0aG9ycz48YXV0aG9yPkFsdHNjaHVsLCBTdGVwaGVu
-IEY8L2F1dGhvcj48YXV0aG9yPkdpc2gsIFdhcnJlbjwvYXV0aG9yPjxhdXRob3I+TWlsbGVyLCBX
-ZWJiPC9hdXRob3I+PGF1dGhvcj5NeWVycywgRXVnZW5lIFcuPC9hdXRob3I+PGF1dGhvcj5MaXBt
-YW4sIERhdmlkIEouPC9hdXRob3I+PC9hdXRob3JzPjwvY29udHJpYnV0b3JzPjx0aXRsZXM+PHRp
-dGxlPkJhc2ljIExvY2FsIEFsaWdubWVudCBTZWFyY2ggVG9vbDwvdGl0bGU+PHNlY29uZGFyeS10
-aXRsZT5Kb3VybmFsIG9mIE1vbGVjdWxhciBCaW9sb2d5PC9zZWNvbmRhcnktdGl0bGU+PC90aXRs
-ZXM+PHBlcmlvZGljYWw+PGZ1bGwtdGl0bGU+Sm91cm5hbCBvZiBNb2xlY3VsYXIgQmlvbG9neTwv
-ZnVsbC10aXRsZT48L3BlcmlvZGljYWw+PHBhZ2VzPjQwMy00MTA8L3BhZ2VzPjx2b2x1bWU+MjE1
-PC92b2x1bWU+PGRhdGVzPjx5ZWFyPjE5OTA8L3llYXI+PC9kYXRlcz48aXNibj4wMDIyLTI4MzYg
-KFByaW50KTwvaXNibj48YWNjZXNzaW9uLW51bT4yMjMxNzEyPC9hY2Nlc3Npb24tbnVtPjx1cmxz
-PjwvdXJscz48ZWxlY3Ryb25pYy1yZXNvdXJjZS1udW0+MTAuMTAxNi9TMDAyMi0yODM2KDA1KTgw
-MzYwLTI8L2VsZWN0cm9uaWMtcmVzb3VyY2UtbnVtPjwvcmVjb3JkPjwvQ2l0ZT48Q2l0ZT48QXV0
-aG9yPkNhbWFjaG88L0F1dGhvcj48WWVhcj4yMDA5PC9ZZWFyPjxSZWNOdW0+NDI4PC9SZWNOdW0+
-PHJlY29yZD48cmVjLW51bWJlcj40Mjg8L3JlYy1udW1iZXI+PGZvcmVpZ24ta2V5cz48a2V5IGFw
-cD0iRU4iIGRiLWlkPSJ3MmFld3p2ZW1hcHo5d2VhZDJhcHB6NWtydHI5cHBkOTV6ZXMiIHRpbWVz
-dGFtcD0iMTUyNjY2MzYwMCI+NDI4PC9rZXk+PC9mb3JlaWduLWtleXM+PHJlZi10eXBlIG5hbWU9
-IkpvdXJuYWwgQXJ0aWNsZSI+MTc8L3JlZi10eXBlPjxjb250cmlidXRvcnM+PGF1dGhvcnM+PGF1
-dGhvcj5DYW1hY2hvLCBDPC9hdXRob3I+PGF1dGhvcj5Db3Vsb3VyaXMsIEc8L2F1dGhvcj48YXV0
-aG9yPkF2YWd5YW4sIFY8L2F1dGhvcj48YXV0aG9yPk1hLCBOPC9hdXRob3I+PGF1dGhvcj5QYXBh
-ZG9wb3Vsb3MsIEo8L2F1dGhvcj48YXV0aG9yPkJlYWxlciwgSzwvYXV0aG9yPjxhdXRob3I+TWFk
-ZGVuLCBUIEw8L2F1dGhvcj48L2F1dGhvcnM+PC9jb250cmlidXRvcnM+PHRpdGxlcz48dGl0bGU+
-QkxBU1QrOiBhcmNoaXRlY3R1cmUgYW5kIGFwcGxpY2F0aW9uczwvdGl0bGU+PHNlY29uZGFyeS10
-aXRsZT5CTUMgQmlvaW5mb3JtYXRpY3M8L3NlY29uZGFyeS10aXRsZT48L3RpdGxlcz48cGVyaW9k
-aWNhbD48ZnVsbC10aXRsZT5CTUMgQmlvaW5mb3JtYXRpY3M8L2Z1bGwtdGl0bGU+PC9wZXJpb2Rp
-Y2FsPjxwYWdlcz40MjE8L3BhZ2VzPjx2b2x1bWU+MTA8L3ZvbHVtZT48a2V5d29yZHM+PGtleXdv
-cmQ+RE5BLXNlcXVlbmNlczwva2V5d29yZD48a2V5d29yZD5wcm90ZWluLXNlcXVlbmNlPC9rZXl3
-b3JkPjxrZXl3b3JkPnBzaS1ibGFzdDwva2V5d29yZD48a2V5d29yZD5zZWFyY2hlczwva2V5d29y
-ZD48a2V5d29yZD50b29sPC9rZXl3b3JkPjwva2V5d29yZHM+PGRhdGVzPjx5ZWFyPjIwMDk8L3ll
-YXI+PC9kYXRlcz48aXNibj4xNDcxLTIxMDU8L2lzYm4+PGFjY2Vzc2lvbi1udW0+MjAwMDM1MDA8
-L2FjY2Vzc2lvbi1udW0+PHVybHM+PC91cmxzPjxlbGVjdHJvbmljLXJlc291cmNlLW51bT5BcnRu
-IDQyMVxuRG9pIDEwLjExODYvMTQ3MS0yMTA1LTEwLTQyMTwvZWxlY3Ryb25pYy1yZXNvdXJjZS1u
-dW0+PC9yZWNvcmQ+PC9DaXRlPjwvRW5kTm90ZT5=
+PFJlY051bT41OTU8L1JlY051bT48RGlzcGxheVRleHQ+KEFsdHNjaHVsIGV0IGFsLiAxOTkwOyBD
+YW1hY2hvIGV0IGFsLiAyMDA5KTwvRGlzcGxheVRleHQ+PHJlY29yZD48cmVjLW51bWJlcj41OTU8
+L3JlYy1udW1iZXI+PGZvcmVpZ24ta2V5cz48a2V5IGFwcD0iRU4iIGRiLWlkPSJhNXM5dmV4c2tz
+emVlOGV6ZWFhdmE1ZGNlMmR0enhmYWV4enQiIHRpbWVzdGFtcD0iMTUyNTczMzE3MSI+NTk1PC9r
+ZXk+PC9mb3JlaWduLWtleXM+PHJlZi10eXBlIG5hbWU9IkpvdXJuYWwgQXJ0aWNsZSI+MTc8L3Jl
+Zi10eXBlPjxjb250cmlidXRvcnM+PGF1dGhvcnM+PGF1dGhvcj5BbHRzY2h1bCwgU3RlcGhlbiBG
+PC9hdXRob3I+PGF1dGhvcj5HaXNoLCBXYXJyZW48L2F1dGhvcj48YXV0aG9yPk1pbGxlciwgV2Vi
+YjwvYXV0aG9yPjxhdXRob3I+TXllcnMsIEV1Z2VuZSBXLjwvYXV0aG9yPjxhdXRob3I+TGlwbWFu
+LCBEYXZpZCBKLjwvYXV0aG9yPjwvYXV0aG9ycz48L2NvbnRyaWJ1dG9ycz48dGl0bGVzPjx0aXRs
+ZT5CYXNpYyBMb2NhbCBBbGlnbm1lbnQgU2VhcmNoIFRvb2w8L3RpdGxlPjxzZWNvbmRhcnktdGl0
+bGU+Sm91cm5hbCBvZiBNb2xlY3VsYXIgQmlvbG9neTwvc2Vjb25kYXJ5LXRpdGxlPjwvdGl0bGVz
+PjxwYWdlcz40MDMtNDEwPC9wYWdlcz48dm9sdW1lPjIxNTwvdm9sdW1lPjxkYXRlcz48eWVhcj4x
+OTkwPC95ZWFyPjwvZGF0ZXM+PGlzYm4+MDAyMi0yODM2IChQcmludCk8L2lzYm4+PGFjY2Vzc2lv
+bi1udW0+MjIzMTcxMjwvYWNjZXNzaW9uLW51bT48dXJscz48L3VybHM+PGVsZWN0cm9uaWMtcmVz
+b3VyY2UtbnVtPjEwLjEwMTYvUzAwMjItMjgzNigwNSk4MDM2MC0yPC9lbGVjdHJvbmljLXJlc291
+cmNlLW51bT48L3JlY29yZD48L0NpdGU+PENpdGU+PEF1dGhvcj5DYW1hY2hvPC9BdXRob3I+PFll
+YXI+MjAwOTwvWWVhcj48UmVjTnVtPjU5NDwvUmVjTnVtPjxyZWNvcmQ+PHJlYy1udW1iZXI+NTk0
+PC9yZWMtbnVtYmVyPjxmb3JlaWduLWtleXM+PGtleSBhcHA9IkVOIiBkYi1pZD0iYTVzOXZleHNr
+c3plZThlemVhYXZhNWRjZTJkdHp4ZmFleHp0IiB0aW1lc3RhbXA9IjE1MjU3MzMxNzEiPjU5NDwv
+a2V5PjwvZm9yZWlnbi1rZXlzPjxyZWYtdHlwZSBuYW1lPSJKb3VybmFsIEFydGljbGUiPjE3PC9y
+ZWYtdHlwZT48Y29udHJpYnV0b3JzPjxhdXRob3JzPjxhdXRob3I+Q2FtYWNobywgQzwvYXV0aG9y
+PjxhdXRob3I+Q291bG91cmlzLCBHPC9hdXRob3I+PGF1dGhvcj5BdmFneWFuLCBWPC9hdXRob3I+
+PGF1dGhvcj5NYSwgTjwvYXV0aG9yPjxhdXRob3I+UGFwYWRvcG91bG9zLCBKPC9hdXRob3I+PGF1
+dGhvcj5CZWFsZXIsIEs8L2F1dGhvcj48YXV0aG9yPk1hZGRlbiwgVCBMPC9hdXRob3I+PC9hdXRo
+b3JzPjwvY29udHJpYnV0b3JzPjx0aXRsZXM+PHRpdGxlPkJMQVNUKzogYXJjaGl0ZWN0dXJlIGFu
+ZCBhcHBsaWNhdGlvbnM8L3RpdGxlPjxzZWNvbmRhcnktdGl0bGU+Qk1DIEJpb2luZm9ybWF0aWNz
+PC9zZWNvbmRhcnktdGl0bGU+PC90aXRsZXM+PHBlcmlvZGljYWw+PGZ1bGwtdGl0bGU+Qk1DIEJp
+b2luZm9ybWF0aWNzPC9mdWxsLXRpdGxlPjwvcGVyaW9kaWNhbD48cGFnZXM+NDIxPC9wYWdlcz48
+dm9sdW1lPjEwPC92b2x1bWU+PGtleXdvcmRzPjxrZXl3b3JkPkROQS1zZXF1ZW5jZXM8L2tleXdv
+cmQ+PGtleXdvcmQ+cHJvdGVpbi1zZXF1ZW5jZTwva2V5d29yZD48a2V5d29yZD5wc2ktYmxhc3Q8
+L2tleXdvcmQ+PGtleXdvcmQ+c2VhcmNoZXM8L2tleXdvcmQ+PGtleXdvcmQ+dG9vbDwva2V5d29y
+ZD48L2tleXdvcmRzPjxkYXRlcz48eWVhcj4yMDA5PC95ZWFyPjwvZGF0ZXM+PGlzYm4+MTQ3MS0y
+MTA1PC9pc2JuPjxhY2Nlc3Npb24tbnVtPjIwMDAzNTAwPC9hY2Nlc3Npb24tbnVtPjx1cmxzPjwv
+dXJscz48ZWxlY3Ryb25pYy1yZXNvdXJjZS1udW0+QXJ0biA0MjFcbkRvaSAxMC4xMTg2LzE0NzEt
+MjEwNS0xMC00MjE8L2VsZWN0cm9uaWMtcmVzb3VyY2UtbnVtPjwvcmVjb3JkPjwvQ2l0ZT48L0Vu
+ZE5vdGU+
 </w:fldData>
         </w:fldChar>
       </w:r>
@@ -28723,12 +28555,12 @@
         </w:rPr>
         <w:t>(</w:t>
       </w:r>
-      <w:hyperlink w:anchor="_ENREF_1" w:tooltip="Altschul, 1990 #429" w:history="1">
+      <w:hyperlink w:anchor="_ENREF_1" w:tooltip="Altschul, 1990 #595" w:history="1">
         <w:r>
           <w:rPr>
             <w:noProof/>
           </w:rPr>
-          <w:t>Altschul et al., 1990</w:t>
+          <w:t>Altschul et al. 1990</w:t>
         </w:r>
       </w:hyperlink>
       <w:r>
@@ -28737,12 +28569,12 @@
         </w:rPr>
         <w:t xml:space="preserve">; </w:t>
       </w:r>
-      <w:hyperlink w:anchor="_ENREF_2" w:tooltip="Camacho, 2009 #428" w:history="1">
+      <w:hyperlink w:anchor="_ENREF_2" w:tooltip="Camacho, 2009 #594" w:history="1">
         <w:r>
           <w:rPr>
             <w:noProof/>
           </w:rPr>
-          <w:t>Camacho et al., 2009</w:t>
+          <w:t>Camacho et al. 2009</w:t>
         </w:r>
       </w:hyperlink>
       <w:r>
@@ -28757,7 +28589,7 @@
       <w:r>
         <w:t>.</w:t>
       </w:r>
-      <w:bookmarkEnd w:id="85"/>
+      <w:bookmarkEnd w:id="86"/>
     </w:p>
     <w:p>
       <w:pPr>
@@ -28778,7 +28610,7 @@
           <w:szCs w:val="28"/>
         </w:rPr>
       </w:pPr>
-      <w:bookmarkStart w:id="86" w:name="_Toc1506896"/>
+      <w:bookmarkStart w:id="87" w:name="_Toc1506896"/>
       <w:r>
         <w:rPr>
           <w:b/>
@@ -28820,7 +28652,7 @@
         </w:rPr>
         <w:t>BLAST Plasmid</w:t>
       </w:r>
-      <w:bookmarkEnd w:id="86"/>
+      <w:bookmarkEnd w:id="87"/>
     </w:p>
     <w:p/>
     <w:p>
@@ -28897,7 +28729,7 @@
         <w:ind w:left="360"/>
         <w:outlineLvl w:val="0"/>
       </w:pPr>
-      <w:bookmarkStart w:id="87" w:name="_Toc1506897"/>
+      <w:bookmarkStart w:id="88" w:name="_Toc1506897"/>
       <w:r>
         <w:rPr>
           <w:b/>
@@ -28916,7 +28748,7 @@
       <w:r>
         <w:t>.</w:t>
       </w:r>
-      <w:bookmarkEnd w:id="87"/>
+      <w:bookmarkEnd w:id="88"/>
     </w:p>
     <w:p>
       <w:pPr>
@@ -29176,7 +29008,7 @@
           <w:b/>
         </w:rPr>
       </w:pPr>
-      <w:bookmarkStart w:id="88" w:name="_Toc1506898"/>
+      <w:bookmarkStart w:id="89" w:name="_Toc1506898"/>
       <w:r>
         <w:rPr>
           <w:b/>
@@ -29189,7 +29021,7 @@
         </w:rPr>
         <w:t>:</w:t>
       </w:r>
-      <w:bookmarkEnd w:id="88"/>
+      <w:bookmarkEnd w:id="89"/>
     </w:p>
     <w:p>
       <w:pPr>
@@ -29207,7 +29039,7 @@
           <w:i/>
         </w:rPr>
       </w:pPr>
-      <w:bookmarkStart w:id="89" w:name="_Toc1506899"/>
+      <w:bookmarkStart w:id="90" w:name="_Toc1506899"/>
       <w:r>
         <w:rPr>
           <w:i/>
@@ -29220,7 +29052,7 @@
         </w:rPr>
         <w:t>Command</w:t>
       </w:r>
-      <w:bookmarkEnd w:id="89"/>
+      <w:bookmarkEnd w:id="90"/>
     </w:p>
     <w:p>
       <w:pPr>
@@ -29260,7 +29092,7 @@
           <w:szCs w:val="20"/>
         </w:rPr>
       </w:pPr>
-      <w:bookmarkStart w:id="90" w:name="_Toc1506900"/>
+      <w:bookmarkStart w:id="91" w:name="_Toc1506900"/>
       <w:r>
         <w:rPr>
           <w:rStyle w:val="Code"/>
@@ -29268,7 +29100,7 @@
         </w:rPr>
         <w:t>THREADS=8</w:t>
       </w:r>
-      <w:bookmarkEnd w:id="90"/>
+      <w:bookmarkEnd w:id="91"/>
     </w:p>
     <w:p>
       <w:pPr>
@@ -30542,14 +30374,14 @@
           <w:i/>
         </w:rPr>
       </w:pPr>
-      <w:bookmarkStart w:id="91" w:name="_Toc1506901"/>
+      <w:bookmarkStart w:id="92" w:name="_Toc1506901"/>
       <w:r>
         <w:rPr>
           <w:i/>
         </w:rPr>
         <w:t>BLAST Software</w:t>
       </w:r>
-      <w:bookmarkEnd w:id="91"/>
+      <w:bookmarkEnd w:id="92"/>
     </w:p>
     <w:p>
       <w:pPr>
@@ -30561,50 +30393,49 @@
         <w:ind w:left="720"/>
         <w:outlineLvl w:val="0"/>
       </w:pPr>
-      <w:bookmarkStart w:id="92" w:name="_Toc1506902"/>
+      <w:bookmarkStart w:id="93" w:name="_Toc1506902"/>
       <w:r>
         <w:t xml:space="preserve">NCBI (United States National Center for Biotechnology Information) BLAST+ Suite version 2.4.0 </w:t>
       </w:r>
       <w:r>
         <w:fldChar w:fldCharType="begin">
           <w:fldData xml:space="preserve">PEVuZE5vdGU+PENpdGU+PEF1dGhvcj5BbHRzY2h1bDwvQXV0aG9yPjxZZWFyPjE5OTA8L1llYXI+
-PFJlY051bT40Mjk8L1JlY051bT48RGlzcGxheVRleHQ+KEFsdHNjaHVsIGV0IGFsLiwgMTk5MDsg
-Q2FtYWNobyBldCBhbC4sIDIwMDkpPC9EaXNwbGF5VGV4dD48cmVjb3JkPjxyZWMtbnVtYmVyPjQy
-OTwvcmVjLW51bWJlcj48Zm9yZWlnbi1rZXlzPjxrZXkgYXBwPSJFTiIgZGItaWQ9IncyYWV3enZl
-bWFwejl3ZWFkMmFwcHo1a3J0cjlwcGQ5NXplcyIgdGltZXN0YW1wPSIxNTI2NjYzNjAwIj40Mjk8
-L2tleT48L2ZvcmVpZ24ta2V5cz48cmVmLXR5cGUgbmFtZT0iSm91cm5hbCBBcnRpY2xlIj4xNzwv
-cmVmLXR5cGU+PGNvbnRyaWJ1dG9ycz48YXV0aG9ycz48YXV0aG9yPkFsdHNjaHVsLCBTdGVwaGVu
-IEY8L2F1dGhvcj48YXV0aG9yPkdpc2gsIFdhcnJlbjwvYXV0aG9yPjxhdXRob3I+TWlsbGVyLCBX
-ZWJiPC9hdXRob3I+PGF1dGhvcj5NeWVycywgRXVnZW5lIFcuPC9hdXRob3I+PGF1dGhvcj5MaXBt
-YW4sIERhdmlkIEouPC9hdXRob3I+PC9hdXRob3JzPjwvY29udHJpYnV0b3JzPjx0aXRsZXM+PHRp
-dGxlPkJhc2ljIExvY2FsIEFsaWdubWVudCBTZWFyY2ggVG9vbDwvdGl0bGU+PHNlY29uZGFyeS10
-aXRsZT5Kb3VybmFsIG9mIE1vbGVjdWxhciBCaW9sb2d5PC9zZWNvbmRhcnktdGl0bGU+PC90aXRs
-ZXM+PHBlcmlvZGljYWw+PGZ1bGwtdGl0bGU+Sm91cm5hbCBvZiBNb2xlY3VsYXIgQmlvbG9neTwv
-ZnVsbC10aXRsZT48L3BlcmlvZGljYWw+PHBhZ2VzPjQwMy00MTA8L3BhZ2VzPjx2b2x1bWU+MjE1
-PC92b2x1bWU+PGRhdGVzPjx5ZWFyPjE5OTA8L3llYXI+PC9kYXRlcz48aXNibj4wMDIyLTI4MzYg
-KFByaW50KTwvaXNibj48YWNjZXNzaW9uLW51bT4yMjMxNzEyPC9hY2Nlc3Npb24tbnVtPjx1cmxz
-PjwvdXJscz48ZWxlY3Ryb25pYy1yZXNvdXJjZS1udW0+MTAuMTAxNi9TMDAyMi0yODM2KDA1KTgw
-MzYwLTI8L2VsZWN0cm9uaWMtcmVzb3VyY2UtbnVtPjwvcmVjb3JkPjwvQ2l0ZT48Q2l0ZT48QXV0
-aG9yPkNhbWFjaG88L0F1dGhvcj48WWVhcj4yMDA5PC9ZZWFyPjxSZWNOdW0+NDI4PC9SZWNOdW0+
-PHJlY29yZD48cmVjLW51bWJlcj40Mjg8L3JlYy1udW1iZXI+PGZvcmVpZ24ta2V5cz48a2V5IGFw
-cD0iRU4iIGRiLWlkPSJ3MmFld3p2ZW1hcHo5d2VhZDJhcHB6NWtydHI5cHBkOTV6ZXMiIHRpbWVz
-dGFtcD0iMTUyNjY2MzYwMCI+NDI4PC9rZXk+PC9mb3JlaWduLWtleXM+PHJlZi10eXBlIG5hbWU9
-IkpvdXJuYWwgQXJ0aWNsZSI+MTc8L3JlZi10eXBlPjxjb250cmlidXRvcnM+PGF1dGhvcnM+PGF1
-dGhvcj5DYW1hY2hvLCBDPC9hdXRob3I+PGF1dGhvcj5Db3Vsb3VyaXMsIEc8L2F1dGhvcj48YXV0
-aG9yPkF2YWd5YW4sIFY8L2F1dGhvcj48YXV0aG9yPk1hLCBOPC9hdXRob3I+PGF1dGhvcj5QYXBh
-ZG9wb3Vsb3MsIEo8L2F1dGhvcj48YXV0aG9yPkJlYWxlciwgSzwvYXV0aG9yPjxhdXRob3I+TWFk
-ZGVuLCBUIEw8L2F1dGhvcj48L2F1dGhvcnM+PC9jb250cmlidXRvcnM+PHRpdGxlcz48dGl0bGU+
-QkxBU1QrOiBhcmNoaXRlY3R1cmUgYW5kIGFwcGxpY2F0aW9uczwvdGl0bGU+PHNlY29uZGFyeS10
-aXRsZT5CTUMgQmlvaW5mb3JtYXRpY3M8L3NlY29uZGFyeS10aXRsZT48L3RpdGxlcz48cGVyaW9k
-aWNhbD48ZnVsbC10aXRsZT5CTUMgQmlvaW5mb3JtYXRpY3M8L2Z1bGwtdGl0bGU+PC9wZXJpb2Rp
-Y2FsPjxwYWdlcz40MjE8L3BhZ2VzPjx2b2x1bWU+MTA8L3ZvbHVtZT48a2V5d29yZHM+PGtleXdv
-cmQ+RE5BLXNlcXVlbmNlczwva2V5d29yZD48a2V5d29yZD5wcm90ZWluLXNlcXVlbmNlPC9rZXl3
-b3JkPjxrZXl3b3JkPnBzaS1ibGFzdDwva2V5d29yZD48a2V5d29yZD5zZWFyY2hlczwva2V5d29y
-ZD48a2V5d29yZD50b29sPC9rZXl3b3JkPjwva2V5d29yZHM+PGRhdGVzPjx5ZWFyPjIwMDk8L3ll
-YXI+PC9kYXRlcz48aXNibj4xNDcxLTIxMDU8L2lzYm4+PGFjY2Vzc2lvbi1udW0+MjAwMDM1MDA8
-L2FjY2Vzc2lvbi1udW0+PHVybHM+PC91cmxzPjxlbGVjdHJvbmljLXJlc291cmNlLW51bT5BcnRu
-IDQyMVxuRG9pIDEwLjExODYvMTQ3MS0yMTA1LTEwLTQyMTwvZWxlY3Ryb25pYy1yZXNvdXJjZS1u
-dW0+PC9yZWNvcmQ+PC9DaXRlPjwvRW5kTm90ZT5=
+PFJlY051bT41OTU8L1JlY051bT48RGlzcGxheVRleHQ+KEFsdHNjaHVsIGV0IGFsLiAxOTkwOyBD
+YW1hY2hvIGV0IGFsLiAyMDA5KTwvRGlzcGxheVRleHQ+PHJlY29yZD48cmVjLW51bWJlcj41OTU8
+L3JlYy1udW1iZXI+PGZvcmVpZ24ta2V5cz48a2V5IGFwcD0iRU4iIGRiLWlkPSJhNXM5dmV4c2tz
+emVlOGV6ZWFhdmE1ZGNlMmR0enhmYWV4enQiIHRpbWVzdGFtcD0iMTUyNTczMzE3MSI+NTk1PC9r
+ZXk+PC9mb3JlaWduLWtleXM+PHJlZi10eXBlIG5hbWU9IkpvdXJuYWwgQXJ0aWNsZSI+MTc8L3Jl
+Zi10eXBlPjxjb250cmlidXRvcnM+PGF1dGhvcnM+PGF1dGhvcj5BbHRzY2h1bCwgU3RlcGhlbiBG
+PC9hdXRob3I+PGF1dGhvcj5HaXNoLCBXYXJyZW48L2F1dGhvcj48YXV0aG9yPk1pbGxlciwgV2Vi
+YjwvYXV0aG9yPjxhdXRob3I+TXllcnMsIEV1Z2VuZSBXLjwvYXV0aG9yPjxhdXRob3I+TGlwbWFu
+LCBEYXZpZCBKLjwvYXV0aG9yPjwvYXV0aG9ycz48L2NvbnRyaWJ1dG9ycz48dGl0bGVzPjx0aXRs
+ZT5CYXNpYyBMb2NhbCBBbGlnbm1lbnQgU2VhcmNoIFRvb2w8L3RpdGxlPjxzZWNvbmRhcnktdGl0
+bGU+Sm91cm5hbCBvZiBNb2xlY3VsYXIgQmlvbG9neTwvc2Vjb25kYXJ5LXRpdGxlPjwvdGl0bGVz
+PjxwYWdlcz40MDMtNDEwPC9wYWdlcz48dm9sdW1lPjIxNTwvdm9sdW1lPjxkYXRlcz48eWVhcj4x
+OTkwPC95ZWFyPjwvZGF0ZXM+PGlzYm4+MDAyMi0yODM2IChQcmludCk8L2lzYm4+PGFjY2Vzc2lv
+bi1udW0+MjIzMTcxMjwvYWNjZXNzaW9uLW51bT48dXJscz48L3VybHM+PGVsZWN0cm9uaWMtcmVz
+b3VyY2UtbnVtPjEwLjEwMTYvUzAwMjItMjgzNigwNSk4MDM2MC0yPC9lbGVjdHJvbmljLXJlc291
+cmNlLW51bT48L3JlY29yZD48L0NpdGU+PENpdGU+PEF1dGhvcj5DYW1hY2hvPC9BdXRob3I+PFll
+YXI+MjAwOTwvWWVhcj48UmVjTnVtPjU5NDwvUmVjTnVtPjxyZWNvcmQ+PHJlYy1udW1iZXI+NTk0
+PC9yZWMtbnVtYmVyPjxmb3JlaWduLWtleXM+PGtleSBhcHA9IkVOIiBkYi1pZD0iYTVzOXZleHNr
+c3plZThlemVhYXZhNWRjZTJkdHp4ZmFleHp0IiB0aW1lc3RhbXA9IjE1MjU3MzMxNzEiPjU5NDwv
+a2V5PjwvZm9yZWlnbi1rZXlzPjxyZWYtdHlwZSBuYW1lPSJKb3VybmFsIEFydGljbGUiPjE3PC9y
+ZWYtdHlwZT48Y29udHJpYnV0b3JzPjxhdXRob3JzPjxhdXRob3I+Q2FtYWNobywgQzwvYXV0aG9y
+PjxhdXRob3I+Q291bG91cmlzLCBHPC9hdXRob3I+PGF1dGhvcj5BdmFneWFuLCBWPC9hdXRob3I+
+PGF1dGhvcj5NYSwgTjwvYXV0aG9yPjxhdXRob3I+UGFwYWRvcG91bG9zLCBKPC9hdXRob3I+PGF1
+dGhvcj5CZWFsZXIsIEs8L2F1dGhvcj48YXV0aG9yPk1hZGRlbiwgVCBMPC9hdXRob3I+PC9hdXRo
+b3JzPjwvY29udHJpYnV0b3JzPjx0aXRsZXM+PHRpdGxlPkJMQVNUKzogYXJjaGl0ZWN0dXJlIGFu
+ZCBhcHBsaWNhdGlvbnM8L3RpdGxlPjxzZWNvbmRhcnktdGl0bGU+Qk1DIEJpb2luZm9ybWF0aWNz
+PC9zZWNvbmRhcnktdGl0bGU+PC90aXRsZXM+PHBlcmlvZGljYWw+PGZ1bGwtdGl0bGU+Qk1DIEJp
+b2luZm9ybWF0aWNzPC9mdWxsLXRpdGxlPjwvcGVyaW9kaWNhbD48cGFnZXM+NDIxPC9wYWdlcz48
+dm9sdW1lPjEwPC92b2x1bWU+PGtleXdvcmRzPjxrZXl3b3JkPkROQS1zZXF1ZW5jZXM8L2tleXdv
+cmQ+PGtleXdvcmQ+cHJvdGVpbi1zZXF1ZW5jZTwva2V5d29yZD48a2V5d29yZD5wc2ktYmxhc3Q8
+L2tleXdvcmQ+PGtleXdvcmQ+c2VhcmNoZXM8L2tleXdvcmQ+PGtleXdvcmQ+dG9vbDwva2V5d29y
+ZD48L2tleXdvcmRzPjxkYXRlcz48eWVhcj4yMDA5PC95ZWFyPjwvZGF0ZXM+PGlzYm4+MTQ3MS0y
+MTA1PC9pc2JuPjxhY2Nlc3Npb24tbnVtPjIwMDAzNTAwPC9hY2Nlc3Npb24tbnVtPjx1cmxzPjwv
+dXJscz48ZWxlY3Ryb25pYy1yZXNvdXJjZS1udW0+QXJ0biA0MjFcbkRvaSAxMC4xMTg2LzE0NzEt
+MjEwNS0xMC00MjE8L2VsZWN0cm9uaWMtcmVzb3VyY2UtbnVtPjwvcmVjb3JkPjwvQ2l0ZT48L0Vu
+ZE5vdGU+
 </w:fldData>
         </w:fldChar>
       </w:r>
@@ -30614,43 +30445,42 @@
       <w:r>
         <w:fldChar w:fldCharType="begin">
           <w:fldData xml:space="preserve">PEVuZE5vdGU+PENpdGU+PEF1dGhvcj5BbHRzY2h1bDwvQXV0aG9yPjxZZWFyPjE5OTA8L1llYXI+
-PFJlY051bT40Mjk8L1JlY051bT48RGlzcGxheVRleHQ+KEFsdHNjaHVsIGV0IGFsLiwgMTk5MDsg
-Q2FtYWNobyBldCBhbC4sIDIwMDkpPC9EaXNwbGF5VGV4dD48cmVjb3JkPjxyZWMtbnVtYmVyPjQy
-OTwvcmVjLW51bWJlcj48Zm9yZWlnbi1rZXlzPjxrZXkgYXBwPSJFTiIgZGItaWQ9IncyYWV3enZl
-bWFwejl3ZWFkMmFwcHo1a3J0cjlwcGQ5NXplcyIgdGltZXN0YW1wPSIxNTI2NjYzNjAwIj40Mjk8
-L2tleT48L2ZvcmVpZ24ta2V5cz48cmVmLXR5cGUgbmFtZT0iSm91cm5hbCBBcnRpY2xlIj4xNzwv
-cmVmLXR5cGU+PGNvbnRyaWJ1dG9ycz48YXV0aG9ycz48YXV0aG9yPkFsdHNjaHVsLCBTdGVwaGVu
-IEY8L2F1dGhvcj48YXV0aG9yPkdpc2gsIFdhcnJlbjwvYXV0aG9yPjxhdXRob3I+TWlsbGVyLCBX
-ZWJiPC9hdXRob3I+PGF1dGhvcj5NeWVycywgRXVnZW5lIFcuPC9hdXRob3I+PGF1dGhvcj5MaXBt
-YW4sIERhdmlkIEouPC9hdXRob3I+PC9hdXRob3JzPjwvY29udHJpYnV0b3JzPjx0aXRsZXM+PHRp
-dGxlPkJhc2ljIExvY2FsIEFsaWdubWVudCBTZWFyY2ggVG9vbDwvdGl0bGU+PHNlY29uZGFyeS10
-aXRsZT5Kb3VybmFsIG9mIE1vbGVjdWxhciBCaW9sb2d5PC9zZWNvbmRhcnktdGl0bGU+PC90aXRs
-ZXM+PHBlcmlvZGljYWw+PGZ1bGwtdGl0bGU+Sm91cm5hbCBvZiBNb2xlY3VsYXIgQmlvbG9neTwv
-ZnVsbC10aXRsZT48L3BlcmlvZGljYWw+PHBhZ2VzPjQwMy00MTA8L3BhZ2VzPjx2b2x1bWU+MjE1
-PC92b2x1bWU+PGRhdGVzPjx5ZWFyPjE5OTA8L3llYXI+PC9kYXRlcz48aXNibj4wMDIyLTI4MzYg
-KFByaW50KTwvaXNibj48YWNjZXNzaW9uLW51bT4yMjMxNzEyPC9hY2Nlc3Npb24tbnVtPjx1cmxz
-PjwvdXJscz48ZWxlY3Ryb25pYy1yZXNvdXJjZS1udW0+MTAuMTAxNi9TMDAyMi0yODM2KDA1KTgw
-MzYwLTI8L2VsZWN0cm9uaWMtcmVzb3VyY2UtbnVtPjwvcmVjb3JkPjwvQ2l0ZT48Q2l0ZT48QXV0
-aG9yPkNhbWFjaG88L0F1dGhvcj48WWVhcj4yMDA5PC9ZZWFyPjxSZWNOdW0+NDI4PC9SZWNOdW0+
-PHJlY29yZD48cmVjLW51bWJlcj40Mjg8L3JlYy1udW1iZXI+PGZvcmVpZ24ta2V5cz48a2V5IGFw
-cD0iRU4iIGRiLWlkPSJ3MmFld3p2ZW1hcHo5d2VhZDJhcHB6NWtydHI5cHBkOTV6ZXMiIHRpbWVz
-dGFtcD0iMTUyNjY2MzYwMCI+NDI4PC9rZXk+PC9mb3JlaWduLWtleXM+PHJlZi10eXBlIG5hbWU9
-IkpvdXJuYWwgQXJ0aWNsZSI+MTc8L3JlZi10eXBlPjxjb250cmlidXRvcnM+PGF1dGhvcnM+PGF1
-dGhvcj5DYW1hY2hvLCBDPC9hdXRob3I+PGF1dGhvcj5Db3Vsb3VyaXMsIEc8L2F1dGhvcj48YXV0
-aG9yPkF2YWd5YW4sIFY8L2F1dGhvcj48YXV0aG9yPk1hLCBOPC9hdXRob3I+PGF1dGhvcj5QYXBh
-ZG9wb3Vsb3MsIEo8L2F1dGhvcj48YXV0aG9yPkJlYWxlciwgSzwvYXV0aG9yPjxhdXRob3I+TWFk
-ZGVuLCBUIEw8L2F1dGhvcj48L2F1dGhvcnM+PC9jb250cmlidXRvcnM+PHRpdGxlcz48dGl0bGU+
-QkxBU1QrOiBhcmNoaXRlY3R1cmUgYW5kIGFwcGxpY2F0aW9uczwvdGl0bGU+PHNlY29uZGFyeS10
-aXRsZT5CTUMgQmlvaW5mb3JtYXRpY3M8L3NlY29uZGFyeS10aXRsZT48L3RpdGxlcz48cGVyaW9k
-aWNhbD48ZnVsbC10aXRsZT5CTUMgQmlvaW5mb3JtYXRpY3M8L2Z1bGwtdGl0bGU+PC9wZXJpb2Rp
-Y2FsPjxwYWdlcz40MjE8L3BhZ2VzPjx2b2x1bWU+MTA8L3ZvbHVtZT48a2V5d29yZHM+PGtleXdv
-cmQ+RE5BLXNlcXVlbmNlczwva2V5d29yZD48a2V5d29yZD5wcm90ZWluLXNlcXVlbmNlPC9rZXl3
-b3JkPjxrZXl3b3JkPnBzaS1ibGFzdDwva2V5d29yZD48a2V5d29yZD5zZWFyY2hlczwva2V5d29y
-ZD48a2V5d29yZD50b29sPC9rZXl3b3JkPjwva2V5d29yZHM+PGRhdGVzPjx5ZWFyPjIwMDk8L3ll
-YXI+PC9kYXRlcz48aXNibj4xNDcxLTIxMDU8L2lzYm4+PGFjY2Vzc2lvbi1udW0+MjAwMDM1MDA8
-L2FjY2Vzc2lvbi1udW0+PHVybHM+PC91cmxzPjxlbGVjdHJvbmljLXJlc291cmNlLW51bT5BcnRu
-IDQyMVxuRG9pIDEwLjExODYvMTQ3MS0yMTA1LTEwLTQyMTwvZWxlY3Ryb25pYy1yZXNvdXJjZS1u
-dW0+PC9yZWNvcmQ+PC9DaXRlPjwvRW5kTm90ZT5=
+PFJlY051bT41OTU8L1JlY051bT48RGlzcGxheVRleHQ+KEFsdHNjaHVsIGV0IGFsLiAxOTkwOyBD
+YW1hY2hvIGV0IGFsLiAyMDA5KTwvRGlzcGxheVRleHQ+PHJlY29yZD48cmVjLW51bWJlcj41OTU8
+L3JlYy1udW1iZXI+PGZvcmVpZ24ta2V5cz48a2V5IGFwcD0iRU4iIGRiLWlkPSJhNXM5dmV4c2tz
+emVlOGV6ZWFhdmE1ZGNlMmR0enhmYWV4enQiIHRpbWVzdGFtcD0iMTUyNTczMzE3MSI+NTk1PC9r
+ZXk+PC9mb3JlaWduLWtleXM+PHJlZi10eXBlIG5hbWU9IkpvdXJuYWwgQXJ0aWNsZSI+MTc8L3Jl
+Zi10eXBlPjxjb250cmlidXRvcnM+PGF1dGhvcnM+PGF1dGhvcj5BbHRzY2h1bCwgU3RlcGhlbiBG
+PC9hdXRob3I+PGF1dGhvcj5HaXNoLCBXYXJyZW48L2F1dGhvcj48YXV0aG9yPk1pbGxlciwgV2Vi
+YjwvYXV0aG9yPjxhdXRob3I+TXllcnMsIEV1Z2VuZSBXLjwvYXV0aG9yPjxhdXRob3I+TGlwbWFu
+LCBEYXZpZCBKLjwvYXV0aG9yPjwvYXV0aG9ycz48L2NvbnRyaWJ1dG9ycz48dGl0bGVzPjx0aXRs
+ZT5CYXNpYyBMb2NhbCBBbGlnbm1lbnQgU2VhcmNoIFRvb2w8L3RpdGxlPjxzZWNvbmRhcnktdGl0
+bGU+Sm91cm5hbCBvZiBNb2xlY3VsYXIgQmlvbG9neTwvc2Vjb25kYXJ5LXRpdGxlPjwvdGl0bGVz
+PjxwYWdlcz40MDMtNDEwPC9wYWdlcz48dm9sdW1lPjIxNTwvdm9sdW1lPjxkYXRlcz48eWVhcj4x
+OTkwPC95ZWFyPjwvZGF0ZXM+PGlzYm4+MDAyMi0yODM2IChQcmludCk8L2lzYm4+PGFjY2Vzc2lv
+bi1udW0+MjIzMTcxMjwvYWNjZXNzaW9uLW51bT48dXJscz48L3VybHM+PGVsZWN0cm9uaWMtcmVz
+b3VyY2UtbnVtPjEwLjEwMTYvUzAwMjItMjgzNigwNSk4MDM2MC0yPC9lbGVjdHJvbmljLXJlc291
+cmNlLW51bT48L3JlY29yZD48L0NpdGU+PENpdGU+PEF1dGhvcj5DYW1hY2hvPC9BdXRob3I+PFll
+YXI+MjAwOTwvWWVhcj48UmVjTnVtPjU5NDwvUmVjTnVtPjxyZWNvcmQ+PHJlYy1udW1iZXI+NTk0
+PC9yZWMtbnVtYmVyPjxmb3JlaWduLWtleXM+PGtleSBhcHA9IkVOIiBkYi1pZD0iYTVzOXZleHNr
+c3plZThlemVhYXZhNWRjZTJkdHp4ZmFleHp0IiB0aW1lc3RhbXA9IjE1MjU3MzMxNzEiPjU5NDwv
+a2V5PjwvZm9yZWlnbi1rZXlzPjxyZWYtdHlwZSBuYW1lPSJKb3VybmFsIEFydGljbGUiPjE3PC9y
+ZWYtdHlwZT48Y29udHJpYnV0b3JzPjxhdXRob3JzPjxhdXRob3I+Q2FtYWNobywgQzwvYXV0aG9y
+PjxhdXRob3I+Q291bG91cmlzLCBHPC9hdXRob3I+PGF1dGhvcj5BdmFneWFuLCBWPC9hdXRob3I+
+PGF1dGhvcj5NYSwgTjwvYXV0aG9yPjxhdXRob3I+UGFwYWRvcG91bG9zLCBKPC9hdXRob3I+PGF1
+dGhvcj5CZWFsZXIsIEs8L2F1dGhvcj48YXV0aG9yPk1hZGRlbiwgVCBMPC9hdXRob3I+PC9hdXRo
+b3JzPjwvY29udHJpYnV0b3JzPjx0aXRsZXM+PHRpdGxlPkJMQVNUKzogYXJjaGl0ZWN0dXJlIGFu
+ZCBhcHBsaWNhdGlvbnM8L3RpdGxlPjxzZWNvbmRhcnktdGl0bGU+Qk1DIEJpb2luZm9ybWF0aWNz
+PC9zZWNvbmRhcnktdGl0bGU+PC90aXRsZXM+PHBlcmlvZGljYWw+PGZ1bGwtdGl0bGU+Qk1DIEJp
+b2luZm9ybWF0aWNzPC9mdWxsLXRpdGxlPjwvcGVyaW9kaWNhbD48cGFnZXM+NDIxPC9wYWdlcz48
+dm9sdW1lPjEwPC92b2x1bWU+PGtleXdvcmRzPjxrZXl3b3JkPkROQS1zZXF1ZW5jZXM8L2tleXdv
+cmQ+PGtleXdvcmQ+cHJvdGVpbi1zZXF1ZW5jZTwva2V5d29yZD48a2V5d29yZD5wc2ktYmxhc3Q8
+L2tleXdvcmQ+PGtleXdvcmQ+c2VhcmNoZXM8L2tleXdvcmQ+PGtleXdvcmQ+dG9vbDwva2V5d29y
+ZD48L2tleXdvcmRzPjxkYXRlcz48eWVhcj4yMDA5PC95ZWFyPjwvZGF0ZXM+PGlzYm4+MTQ3MS0y
+MTA1PC9pc2JuPjxhY2Nlc3Npb24tbnVtPjIwMDAzNTAwPC9hY2Nlc3Npb24tbnVtPjx1cmxzPjwv
+dXJscz48ZWxlY3Ryb25pYy1yZXNvdXJjZS1udW0+QXJ0biA0MjFcbkRvaSAxMC4xMTg2LzE0NzEt
+MjEwNS0xMC00MjE8L2VsZWN0cm9uaWMtcmVzb3VyY2UtbnVtPjwvcmVjb3JkPjwvQ2l0ZT48L0Vu
+ZE5vdGU+
 </w:fldData>
         </w:fldChar>
       </w:r>
@@ -30669,12 +30499,12 @@
         </w:rPr>
         <w:t>(</w:t>
       </w:r>
-      <w:hyperlink w:anchor="_ENREF_1" w:tooltip="Altschul, 1990 #429" w:history="1">
+      <w:hyperlink w:anchor="_ENREF_1" w:tooltip="Altschul, 1990 #595" w:history="1">
         <w:r>
           <w:rPr>
             <w:noProof/>
           </w:rPr>
-          <w:t>Altschul et al., 1990</w:t>
+          <w:t>Altschul et al. 1990</w:t>
         </w:r>
       </w:hyperlink>
       <w:r>
@@ -30683,12 +30513,12 @@
         </w:rPr>
         <w:t xml:space="preserve">; </w:t>
       </w:r>
-      <w:hyperlink w:anchor="_ENREF_2" w:tooltip="Camacho, 2009 #428" w:history="1">
+      <w:hyperlink w:anchor="_ENREF_2" w:tooltip="Camacho, 2009 #594" w:history="1">
         <w:r>
           <w:rPr>
             <w:noProof/>
           </w:rPr>
-          <w:t>Camacho et al., 2009</w:t>
+          <w:t>Camacho et al. 2009</w:t>
         </w:r>
       </w:hyperlink>
       <w:r>
@@ -30703,7 +30533,7 @@
       <w:r>
         <w:t>.</w:t>
       </w:r>
-      <w:bookmarkEnd w:id="92"/>
+      <w:bookmarkEnd w:id="93"/>
     </w:p>
     <w:p/>
     <w:p/>
@@ -30728,7 +30558,7 @@
           <w:szCs w:val="28"/>
         </w:rPr>
       </w:pPr>
-      <w:bookmarkStart w:id="93" w:name="_Toc1506903"/>
+      <w:bookmarkStart w:id="94" w:name="_Toc1506903"/>
       <w:r>
         <w:rPr>
           <w:b/>
@@ -30762,7 +30592,7 @@
         </w:rPr>
         <w:t xml:space="preserve"> </w:t>
       </w:r>
-      <w:bookmarkEnd w:id="93"/>
+      <w:bookmarkEnd w:id="94"/>
       <w:r>
         <w:rPr>
           <w:b/>
@@ -30965,7 +30795,7 @@
           <w:b/>
         </w:rPr>
       </w:pPr>
-      <w:bookmarkStart w:id="94" w:name="_Toc1506904"/>
+      <w:bookmarkStart w:id="95" w:name="_Toc1506904"/>
       <w:r>
         <w:rPr>
           <w:b/>
@@ -30978,7 +30808,7 @@
         </w:rPr>
         <w:t>:</w:t>
       </w:r>
-      <w:bookmarkEnd w:id="94"/>
+      <w:bookmarkEnd w:id="95"/>
     </w:p>
     <w:p>
       <w:pPr>
@@ -30996,7 +30826,7 @@
           <w:i/>
         </w:rPr>
       </w:pPr>
-      <w:bookmarkStart w:id="95" w:name="_Toc1506905"/>
+      <w:bookmarkStart w:id="96" w:name="_Toc1506905"/>
       <w:r>
         <w:rPr>
           <w:i/>
@@ -31009,7 +30839,7 @@
         </w:rPr>
         <w:t>Command</w:t>
       </w:r>
-      <w:bookmarkEnd w:id="95"/>
+      <w:bookmarkEnd w:id="96"/>
     </w:p>
     <w:p>
       <w:pPr>
@@ -31607,7 +31437,7 @@
           <w:i/>
         </w:rPr>
       </w:pPr>
-      <w:bookmarkStart w:id="96" w:name="_Toc1506906"/>
+      <w:bookmarkStart w:id="97" w:name="_Toc1506906"/>
       <w:r>
         <w:rPr>
           <w:i/>
@@ -31688,7 +31518,7 @@
         </w:rPr>
         <w:t>)</w:t>
       </w:r>
-      <w:bookmarkEnd w:id="96"/>
+      <w:bookmarkEnd w:id="97"/>
     </w:p>
     <w:p>
       <w:pPr>
@@ -31732,7 +31562,7 @@
           <w:szCs w:val="28"/>
         </w:rPr>
       </w:pPr>
-      <w:bookmarkStart w:id="97" w:name="_Toc1506922"/>
+      <w:bookmarkStart w:id="98" w:name="_Toc1506922"/>
       <w:r>
         <w:rPr>
           <w:b/>
@@ -32587,7 +32417,7 @@
         </w:rPr>
         <w:t xml:space="preserve"> Generate Plasmid CSVs</w:t>
       </w:r>
-      <w:bookmarkEnd w:id="97"/>
+      <w:bookmarkEnd w:id="98"/>
     </w:p>
     <w:p/>
     <w:p>
@@ -33114,7 +32944,7 @@
           <w:b/>
         </w:rPr>
       </w:pPr>
-      <w:bookmarkStart w:id="98" w:name="_Toc1506923"/>
+      <w:bookmarkStart w:id="99" w:name="_Toc1506923"/>
       <w:r>
         <w:rPr>
           <w:b/>
@@ -33127,7 +32957,7 @@
         </w:rPr>
         <w:t>:</w:t>
       </w:r>
-      <w:bookmarkEnd w:id="98"/>
+      <w:bookmarkEnd w:id="99"/>
     </w:p>
     <w:p>
       <w:pPr>
@@ -33145,7 +32975,7 @@
           <w:i/>
         </w:rPr>
       </w:pPr>
-      <w:bookmarkStart w:id="99" w:name="_Toc1506924"/>
+      <w:bookmarkStart w:id="100" w:name="_Toc1506924"/>
       <w:r>
         <w:rPr>
           <w:i/>
@@ -33158,7 +32988,7 @@
         </w:rPr>
         <w:t>Command</w:t>
       </w:r>
-      <w:bookmarkEnd w:id="99"/>
+      <w:bookmarkEnd w:id="100"/>
     </w:p>
     <w:p>
       <w:pPr>
@@ -34151,14 +33981,14 @@
           <w:i/>
         </w:rPr>
       </w:pPr>
-      <w:bookmarkStart w:id="100" w:name="_Toc1506925"/>
+      <w:bookmarkStart w:id="101" w:name="_Toc1506925"/>
       <w:r>
         <w:rPr>
           <w:i/>
         </w:rPr>
         <w:t>Python Version</w:t>
       </w:r>
-      <w:bookmarkEnd w:id="100"/>
+      <w:bookmarkEnd w:id="101"/>
     </w:p>
     <w:p/>
     <w:p>
@@ -34166,11 +33996,11 @@
         <w:ind w:left="720"/>
         <w:outlineLvl w:val="0"/>
       </w:pPr>
-      <w:bookmarkStart w:id="101" w:name="_Toc1506926"/>
+      <w:bookmarkStart w:id="102" w:name="_Toc1506926"/>
       <w:r>
         <w:t>Python 3.6.4 (https://www.python.org).</w:t>
       </w:r>
-      <w:bookmarkEnd w:id="101"/>
+      <w:bookmarkEnd w:id="102"/>
     </w:p>
     <w:p/>
     <w:p>
@@ -34246,7 +34076,7 @@
           <w:szCs w:val="28"/>
         </w:rPr>
       </w:pPr>
-      <w:bookmarkStart w:id="102" w:name="_Toc1506927"/>
+      <w:bookmarkStart w:id="103" w:name="_Toc1506927"/>
       <w:r>
         <w:rPr>
           <w:b/>
@@ -34296,7 +34126,7 @@
         </w:rPr>
         <w:t>CSVs from Plasmid CSVs</w:t>
       </w:r>
-      <w:bookmarkEnd w:id="102"/>
+      <w:bookmarkEnd w:id="103"/>
     </w:p>
     <w:p/>
     <w:p>
@@ -34436,7 +34266,7 @@
           <w:b/>
         </w:rPr>
       </w:pPr>
-      <w:bookmarkStart w:id="103" w:name="_Toc1506928"/>
+      <w:bookmarkStart w:id="104" w:name="_Toc1506928"/>
       <w:r>
         <w:rPr>
           <w:b/>
@@ -34449,7 +34279,7 @@
         </w:rPr>
         <w:t>:</w:t>
       </w:r>
-      <w:bookmarkEnd w:id="103"/>
+      <w:bookmarkEnd w:id="104"/>
     </w:p>
     <w:p>
       <w:pPr>
@@ -34467,7 +34297,7 @@
           <w:i/>
         </w:rPr>
       </w:pPr>
-      <w:bookmarkStart w:id="104" w:name="_Toc1506929"/>
+      <w:bookmarkStart w:id="105" w:name="_Toc1506929"/>
       <w:r>
         <w:rPr>
           <w:i/>
@@ -34480,7 +34310,7 @@
         </w:rPr>
         <w:t>Command</w:t>
       </w:r>
-      <w:bookmarkEnd w:id="104"/>
+      <w:bookmarkEnd w:id="105"/>
     </w:p>
     <w:p>
       <w:pPr>
@@ -35500,7 +35330,7 @@
           <w:szCs w:val="28"/>
         </w:rPr>
       </w:pPr>
-      <w:bookmarkStart w:id="105" w:name="_Toc1506930"/>
+      <w:bookmarkStart w:id="106" w:name="_Toc1506930"/>
       <w:r>
         <w:rPr>
           <w:b/>
@@ -35534,7 +35364,7 @@
         </w:rPr>
         <w:t xml:space="preserve"> Create Group Matches from Plasmid Matches</w:t>
       </w:r>
-      <w:bookmarkEnd w:id="105"/>
+      <w:bookmarkEnd w:id="106"/>
     </w:p>
     <w:p/>
     <w:p>
@@ -35736,7 +35566,7 @@
           <w:b/>
         </w:rPr>
       </w:pPr>
-      <w:bookmarkStart w:id="106" w:name="_Toc1506931"/>
+      <w:bookmarkStart w:id="107" w:name="_Toc1506931"/>
       <w:r>
         <w:rPr>
           <w:b/>
@@ -35749,7 +35579,7 @@
         </w:rPr>
         <w:t>:</w:t>
       </w:r>
-      <w:bookmarkEnd w:id="106"/>
+      <w:bookmarkEnd w:id="107"/>
     </w:p>
     <w:p>
       <w:pPr>
@@ -35767,7 +35597,7 @@
           <w:i/>
         </w:rPr>
       </w:pPr>
-      <w:bookmarkStart w:id="107" w:name="_Toc1506932"/>
+      <w:bookmarkStart w:id="108" w:name="_Toc1506932"/>
       <w:r>
         <w:rPr>
           <w:i/>
@@ -35780,7 +35610,7 @@
         </w:rPr>
         <w:t>Command</w:t>
       </w:r>
-      <w:bookmarkEnd w:id="107"/>
+      <w:bookmarkEnd w:id="108"/>
     </w:p>
     <w:p>
       <w:pPr>
@@ -36584,7 +36414,7 @@
           <w:szCs w:val="28"/>
         </w:rPr>
       </w:pPr>
-      <w:bookmarkStart w:id="108" w:name="_Toc1506933"/>
+      <w:bookmarkStart w:id="109" w:name="_Toc1506933"/>
       <w:r>
         <w:rPr>
           <w:b/>
@@ -36626,7 +36456,7 @@
         </w:rPr>
         <w:t xml:space="preserve"> Calculate Group Statistics from Group CSV</w:t>
       </w:r>
-      <w:bookmarkEnd w:id="108"/>
+      <w:bookmarkEnd w:id="109"/>
     </w:p>
     <w:p/>
     <w:p>
@@ -36711,7 +36541,7 @@
       <w:r>
         <w:t>That file is formatted as follows:</w:t>
       </w:r>
-      <w:bookmarkStart w:id="109" w:name="_Toc1506934"/>
+      <w:bookmarkStart w:id="110" w:name="_Toc1506934"/>
     </w:p>
     <w:p>
       <w:pPr>
@@ -36759,7 +36589,7 @@
         </w:rPr>
         <w:t>GROUP_NAME</w:t>
       </w:r>
-      <w:bookmarkEnd w:id="109"/>
+      <w:bookmarkEnd w:id="110"/>
     </w:p>
     <w:p>
       <w:pPr>
@@ -36831,7 +36661,7 @@
           <w:szCs w:val="20"/>
         </w:rPr>
       </w:pPr>
-      <w:bookmarkStart w:id="110" w:name="_Toc1506935"/>
+      <w:bookmarkStart w:id="111" w:name="_Toc1506935"/>
       <w:r>
         <w:rPr>
           <w:rStyle w:val="Code"/>
@@ -36846,7 +36676,7 @@
         </w:rPr>
         <w:t>##</w:t>
       </w:r>
-      <w:bookmarkEnd w:id="110"/>
+      <w:bookmarkEnd w:id="111"/>
     </w:p>
     <w:p>
       <w:pPr>
@@ -41878,7 +41708,7 @@
           <w:docGrid w:linePitch="360"/>
         </w:sectPr>
       </w:pPr>
-      <w:bookmarkStart w:id="111" w:name="_Toc1506936"/>
+      <w:bookmarkStart w:id="112" w:name="_Toc1506936"/>
     </w:p>
     <w:p>
       <w:pPr>
@@ -41901,7 +41731,7 @@
         </w:rPr>
         <w:t>:</w:t>
       </w:r>
-      <w:bookmarkEnd w:id="111"/>
+      <w:bookmarkEnd w:id="112"/>
     </w:p>
     <w:p>
       <w:pPr>
@@ -41919,7 +41749,7 @@
           <w:i/>
         </w:rPr>
       </w:pPr>
-      <w:bookmarkStart w:id="112" w:name="_Toc1506937"/>
+      <w:bookmarkStart w:id="113" w:name="_Toc1506937"/>
       <w:r>
         <w:rPr>
           <w:i/>
@@ -41932,7 +41762,7 @@
         </w:rPr>
         <w:t>Command</w:t>
       </w:r>
-      <w:bookmarkEnd w:id="112"/>
+      <w:bookmarkEnd w:id="113"/>
     </w:p>
     <w:p>
       <w:pPr>
@@ -42698,14 +42528,14 @@
           <w:i/>
         </w:rPr>
       </w:pPr>
-      <w:bookmarkStart w:id="113" w:name="_Toc1506938"/>
+      <w:bookmarkStart w:id="114" w:name="_Toc1506938"/>
       <w:r>
         <w:rPr>
           <w:i/>
         </w:rPr>
         <w:t>Python Version</w:t>
       </w:r>
-      <w:bookmarkEnd w:id="113"/>
+      <w:bookmarkEnd w:id="114"/>
     </w:p>
     <w:p>
       <w:pPr>
@@ -42717,11 +42547,11 @@
         <w:ind w:left="720"/>
         <w:outlineLvl w:val="0"/>
       </w:pPr>
-      <w:bookmarkStart w:id="114" w:name="_Toc1506939"/>
+      <w:bookmarkStart w:id="115" w:name="_Toc1506939"/>
       <w:r>
         <w:t>Python 3.6.4 (https://www.python.org).</w:t>
       </w:r>
-      <w:bookmarkEnd w:id="114"/>
+      <w:bookmarkEnd w:id="115"/>
     </w:p>
     <w:p>
       <w:pPr>
@@ -42736,7 +42566,7 @@
           <w:i/>
         </w:rPr>
       </w:pPr>
-      <w:bookmarkStart w:id="115" w:name="_Toc1506940"/>
+      <w:bookmarkStart w:id="116" w:name="_Toc1506940"/>
       <w:r>
         <w:rPr>
           <w:i/>
@@ -42755,7 +42585,7 @@
         </w:rPr>
         <w:t>)</w:t>
       </w:r>
-      <w:bookmarkEnd w:id="115"/>
+      <w:bookmarkEnd w:id="116"/>
     </w:p>
     <w:p>
       <w:pPr>
@@ -42801,7 +42631,7 @@
           <w:szCs w:val="28"/>
         </w:rPr>
       </w:pPr>
-      <w:bookmarkStart w:id="116" w:name="_Toc1506941"/>
+      <w:bookmarkStart w:id="117" w:name="_Toc1506941"/>
       <w:r>
         <w:rPr>
           <w:rFonts w:asciiTheme="minorHAnsi" w:hAnsiTheme="minorHAnsi" w:cstheme="minorBidi"/>
@@ -43950,7 +43780,7 @@
         <w:fldChar w:fldCharType="begin"/>
       </w:r>
       <w:r>
-        <w:instrText xml:space="preserve"> ADDIN EN.CITE &lt;EndNote&gt;&lt;Cite&gt;&lt;Author&gt;Miller&lt;/Author&gt;&lt;Year&gt;2019&lt;/Year&gt;&lt;RecNum&gt;632&lt;/RecNum&gt;&lt;DisplayText&gt;(Miller et al., 2019)&lt;/DisplayText&gt;&lt;record&gt;&lt;rec-number&gt;632&lt;/rec-number&gt;&lt;foreign-keys&gt;&lt;key app="EN" db-id="w2aewzvemapz9wead2appz5krtr9ppd95zes" timestamp="1552871875"&gt;632&lt;/key&gt;&lt;/foreign-keys&gt;&lt;ref-type name="Journal Article"&gt;17&lt;/ref-type&gt;&lt;contributors&gt;&lt;authors&gt;&lt;author&gt;Miller, Justin B.&lt;/author&gt;&lt;author&gt;McKinnon, Lauren M.&lt;/author&gt;&lt;author&gt;Whiting, Michael F.&lt;/author&gt;&lt;author&gt;Ridge, Perry G.&lt;/author&gt;&lt;/authors&gt;&lt;/contributors&gt;&lt;titles&gt;&lt;title&gt;CAM: An alignment-free method to recover phylogenies using codon aversion motifs&lt;/title&gt;&lt;secondary-title&gt;In Press&lt;/secondary-title&gt;&lt;/titles&gt;&lt;periodical&gt;&lt;full-title&gt;In Press&lt;/full-title&gt;&lt;/periodical&gt;&lt;dates&gt;&lt;year&gt;2019&lt;/year&gt;&lt;/dates&gt;&lt;urls&gt;&lt;/urls&gt;&lt;/record&gt;&lt;/Cite&gt;&lt;/EndNote&gt;</w:instrText>
+        <w:instrText xml:space="preserve"> ADDIN EN.CITE &lt;EndNote&gt;&lt;Cite&gt;&lt;Author&gt;Miller&lt;/Author&gt;&lt;Year&gt;2019&lt;/Year&gt;&lt;RecNum&gt;790&lt;/RecNum&gt;&lt;DisplayText&gt;(Miller et al. 2019)&lt;/DisplayText&gt;&lt;record&gt;&lt;rec-number&gt;790&lt;/rec-number&gt;&lt;foreign-keys&gt;&lt;key app="EN" db-id="a5s9vexskszee8ezeaava5dce2dtzxfaexzt" timestamp="1553635374"&gt;790&lt;/key&gt;&lt;/foreign-keys&gt;&lt;ref-type name="Journal Article"&gt;17&lt;/ref-type&gt;&lt;contributors&gt;&lt;authors&gt;&lt;author&gt;Miller, Justin B.&lt;/author&gt;&lt;author&gt;McKinnon, Lauren M.&lt;/author&gt;&lt;author&gt;Whiting, Michael F.&lt;/author&gt;&lt;author&gt;Ridge, Perry G.&lt;/author&gt;&lt;/authors&gt;&lt;/contributors&gt;&lt;titles&gt;&lt;title&gt;CAM: An alignment-free method to recover phylogenies using codon aversion motifs&lt;/title&gt;&lt;secondary-title&gt;In Press&lt;/secondary-title&gt;&lt;/titles&gt;&lt;periodical&gt;&lt;full-title&gt;In Press&lt;/full-title&gt;&lt;/periodical&gt;&lt;dates&gt;&lt;year&gt;2019&lt;/year&gt;&lt;/dates&gt;&lt;urls&gt;&lt;/urls&gt;&lt;/record&gt;&lt;/Cite&gt;&lt;/EndNote&gt;</w:instrText>
       </w:r>
       <w:r>
         <w:fldChar w:fldCharType="separate"/>
@@ -43961,12 +43791,12 @@
         </w:rPr>
         <w:t>(</w:t>
       </w:r>
-      <w:hyperlink w:anchor="_ENREF_5" w:tooltip="Miller, 2019 #632" w:history="1">
+      <w:hyperlink w:anchor="_ENREF_5" w:tooltip="Miller, 2019 #790" w:history="1">
         <w:r>
           <w:rPr>
             <w:noProof/>
           </w:rPr>
-          <w:t>Miller et al., 2019</w:t>
+          <w:t>Miller et al. 2019</w:t>
         </w:r>
       </w:hyperlink>
       <w:r>
@@ -44684,7 +44514,7 @@
         <w:lastRenderedPageBreak/>
         <w:t>References</w:t>
       </w:r>
-      <w:bookmarkEnd w:id="116"/>
+      <w:bookmarkEnd w:id="117"/>
     </w:p>
     <w:p>
       <w:pPr>
@@ -44709,27 +44539,27 @@
       <w:r>
         <w:fldChar w:fldCharType="separate"/>
       </w:r>
-      <w:bookmarkStart w:id="117" w:name="_ENREF_1"/>
+      <w:bookmarkStart w:id="118" w:name="_ENREF_1"/>
       <w:r>
         <w:rPr>
           <w:noProof/>
         </w:rPr>
-        <w:t>Altschul, S. F., et al., 1990. Basic Local Alignment Search Tool. Journal of Molecular Biology. 215</w:t>
+        <w:t xml:space="preserve">Altschul, S.F., Gish, W., Miller, W., Myers, E.W., and Lipman, D.J. 1990. Basic Local Alignment Search Tool. Journal of Molecular Biology </w:t>
       </w:r>
       <w:r>
         <w:rPr>
           <w:b/>
           <w:noProof/>
         </w:rPr>
-        <w:t>,</w:t>
+        <w:t>215</w:t>
       </w:r>
       <w:r>
         <w:rPr>
           <w:noProof/>
         </w:rPr>
-        <w:t xml:space="preserve"> 403-410.</w:t>
-      </w:r>
-      <w:bookmarkEnd w:id="117"/>
+        <w:t>: 403-410. doi:10.1016/S0022-2836(05)80360-2.</w:t>
+      </w:r>
+      <w:bookmarkEnd w:id="118"/>
     </w:p>
     <w:p>
       <w:pPr>
@@ -44740,27 +44570,27 @@
           <w:noProof/>
         </w:rPr>
       </w:pPr>
-      <w:bookmarkStart w:id="118" w:name="_ENREF_2"/>
+      <w:bookmarkStart w:id="119" w:name="_ENREF_2"/>
       <w:r>
         <w:rPr>
           <w:noProof/>
         </w:rPr>
-        <w:t>Camacho, C., et al., 2009. BLAST+: architecture and applications. BMC Bioinformatics. 10</w:t>
+        <w:t xml:space="preserve">Camacho, C., Coulouris, G., Avagyan, V., Ma, N., Papadopoulos, J., Bealer, K., and Madden, T.L. 2009. BLAST+: architecture and applications. BMC Bioinformatics </w:t>
       </w:r>
       <w:r>
         <w:rPr>
           <w:b/>
           <w:noProof/>
         </w:rPr>
-        <w:t>,</w:t>
+        <w:t>10</w:t>
       </w:r>
       <w:r>
         <w:rPr>
           <w:noProof/>
         </w:rPr>
-        <w:t xml:space="preserve"> 421.</w:t>
-      </w:r>
-      <w:bookmarkEnd w:id="118"/>
+        <w:t>: 421. doi:Artn 421\nDoi 10.1186/1471-2105-10-421.</w:t>
+      </w:r>
+      <w:bookmarkEnd w:id="119"/>
     </w:p>
     <w:p>
       <w:pPr>
@@ -44771,27 +44601,27 @@
           <w:noProof/>
         </w:rPr>
       </w:pPr>
-      <w:bookmarkStart w:id="119" w:name="_ENREF_3"/>
+      <w:bookmarkStart w:id="120" w:name="_ENREF_3"/>
       <w:r>
         <w:rPr>
           <w:noProof/>
         </w:rPr>
-        <w:t>Carattoli, A., et al., 2014. In silico detection and typing of plasmids using PlasmidFinder and plasmid multilocus sequence typing. Antimicrob Agents Chemother. 58</w:t>
+        <w:t xml:space="preserve">Carattoli, A., Zankari, E., Garcia-Fernandez, A., Voldby Larsen, M., Lund, O., Villa, L., Moller Aarestrup, F., and Hasman, H. 2014. In silico detection and typing of plasmids using PlasmidFinder and plasmid multilocus sequence typing. Antimicrob Agents Chemother </w:t>
       </w:r>
       <w:r>
         <w:rPr>
           <w:b/>
           <w:noProof/>
         </w:rPr>
-        <w:t>,</w:t>
+        <w:t>58</w:t>
       </w:r>
       <w:r>
         <w:rPr>
           <w:noProof/>
         </w:rPr>
-        <w:t xml:space="preserve"> 3895-903.</w:t>
-      </w:r>
-      <w:bookmarkEnd w:id="119"/>
+        <w:t>(7): 3895-3903. doi:10.1128/aac.02412-14.</w:t>
+      </w:r>
+      <w:bookmarkEnd w:id="120"/>
     </w:p>
     <w:p>
       <w:pPr>
@@ -44802,34 +44632,14 @@
           <w:noProof/>
         </w:rPr>
       </w:pPr>
-      <w:bookmarkStart w:id="120" w:name="_ENREF_4"/>
-      <w:bookmarkStart w:id="121" w:name="_GoBack"/>
+      <w:bookmarkStart w:id="121" w:name="_ENREF_4"/>
+      <w:r>
+        <w:rPr>
+          <w:noProof/>
+        </w:rPr>
+        <w:t>Card, G., Pickett, B., Ridge, P., and Robison, R. 2019. Characterization of Carbapenem-Resistance Plasmids. In press.</w:t>
+      </w:r>
       <w:bookmarkEnd w:id="121"/>
-      <w:r>
-        <w:rPr>
-          <w:noProof/>
-        </w:rPr>
-        <w:t>Card, G., et al., 2019. Characterization of Carbapenem-Resistance Plasmids. In press.</w:t>
-      </w:r>
-      <w:bookmarkEnd w:id="120"/>
-    </w:p>
-    <w:p>
-      <w:pPr>
-        <w:pStyle w:val="EndNoteBibliography"/>
-        <w:spacing w:after="240"/>
-        <w:ind w:left="720" w:hanging="720"/>
-        <w:rPr>
-          <w:noProof/>
-        </w:rPr>
-      </w:pPr>
-      <w:bookmarkStart w:id="122" w:name="_ENREF_5"/>
-      <w:r>
-        <w:rPr>
-          <w:noProof/>
-        </w:rPr>
-        <w:t>Miller, J. B., et al., 2019. CAM: An alignment-free method to recover phylogenies using codon aversion motifs. In Press.</w:t>
-      </w:r>
-      <w:bookmarkEnd w:id="122"/>
     </w:p>
     <w:p>
       <w:pPr>
@@ -44839,14 +44649,14 @@
           <w:noProof/>
         </w:rPr>
       </w:pPr>
-      <w:bookmarkStart w:id="123" w:name="_ENREF_6"/>
+      <w:bookmarkStart w:id="122" w:name="_ENREF_5"/>
       <w:r>
         <w:rPr>
           <w:noProof/>
         </w:rPr>
-        <w:t>Pickett, B. D., et al., 2019. Associated metadata to complete plasmid sequences carrying a carbapenem hydrolyzing enzyme. In press.</w:t>
-      </w:r>
-      <w:bookmarkEnd w:id="123"/>
+        <w:t>Miller, J.B., McKinnon, L.M., Whiting, M.F., and Ridge, P.G. 2019. CAM: An alignment-free method to recover phylogenies using codon aversion motifs. In Press.</w:t>
+      </w:r>
+      <w:bookmarkEnd w:id="122"/>
     </w:p>
     <w:p>
       <w:r>
@@ -46397,7 +46207,7 @@
 </file>
 
 <file path=customXml/itemProps1.xml><?xml version="1.0" encoding="utf-8"?>
-<ds:datastoreItem xmlns:ds="http://schemas.openxmlformats.org/officeDocument/2006/customXml" ds:itemID="{3573E304-2B13-E241-BA1C-69A8756A99A9}">
+<ds:datastoreItem xmlns:ds="http://schemas.openxmlformats.org/officeDocument/2006/customXml" ds:itemID="{5FA84BEA-068D-DB41-939B-B8412FC4B1E0}">
   <ds:schemaRefs>
     <ds:schemaRef ds:uri="http://schemas.openxmlformats.org/officeDocument/2006/bibliography"/>
   </ds:schemaRefs>

</xml_diff>